<commit_message>
diagramma dei package e documento design
</commit_message>
<xml_diff>
--- a/documents/Design.docx
+++ b/documents/Design.docx
@@ -613,25 +613,7 @@
           <w:sz w:val="26"/>
           <w:szCs w:val="26"/>
         </w:rPr>
-        <w:t xml:space="preserve">, nel nostro progetto chiamato GUI, in cui è implementata la parte che si interfaccia con l’utente mostrandogli l’output tramite delle viste sviluppate con </w:t>
-      </w:r>
-      <w:proofErr w:type="spellStart"/>
-      <w:r>
-        <w:rPr>
-          <w:rFonts w:ascii="Tahoma" w:hAnsi="Tahoma" w:cs="Tahoma"/>
-          <w:sz w:val="26"/>
-          <w:szCs w:val="26"/>
-        </w:rPr>
-        <w:t>Vaadin</w:t>
-      </w:r>
-      <w:proofErr w:type="spellEnd"/>
-      <w:r>
-        <w:rPr>
-          <w:rFonts w:ascii="Tahoma" w:hAnsi="Tahoma" w:cs="Tahoma"/>
-          <w:sz w:val="26"/>
-          <w:szCs w:val="26"/>
-        </w:rPr>
-        <w:t>.</w:t>
+        <w:t>, nel nostro progetto chiamato GUI, in cui è implementata la parte che si interfaccia con l’utente mostrandogli l’output tramite delle viste sviluppate con Vaadin.</w:t>
       </w:r>
     </w:p>
     <w:p>
@@ -1008,25 +990,7 @@
           <w:sz w:val="26"/>
           <w:szCs w:val="26"/>
         </w:rPr>
-        <w:t>Modulo interfaccia grafica (</w:t>
-      </w:r>
-      <w:proofErr w:type="spellStart"/>
-      <w:r>
-        <w:rPr>
-          <w:rFonts w:ascii="Tahoma" w:hAnsi="Tahoma" w:cs="Tahoma"/>
-          <w:sz w:val="26"/>
-          <w:szCs w:val="26"/>
-        </w:rPr>
-        <w:t>Vaadin</w:t>
-      </w:r>
-      <w:proofErr w:type="spellEnd"/>
-      <w:r>
-        <w:rPr>
-          <w:rFonts w:ascii="Tahoma" w:hAnsi="Tahoma" w:cs="Tahoma"/>
-          <w:sz w:val="26"/>
-          <w:szCs w:val="26"/>
-        </w:rPr>
-        <w:t>)</w:t>
+        <w:t>Modulo interfaccia grafica (Vaadin)</w:t>
       </w:r>
       <w:r>
         <w:rPr>
@@ -1039,7 +1003,6 @@
     </w:p>
     <w:p>
       <w:pPr>
-        <w:ind w:left="708"/>
         <w:rPr>
           <w:rFonts w:ascii="Tahoma" w:hAnsi="Tahoma" w:cs="Tahoma"/>
           <w:sz w:val="26"/>
@@ -1238,17 +1201,249 @@
     </w:p>
     <w:p>
       <w:pPr>
+        <w:rPr>
+          <w:rFonts w:ascii="Tahoma" w:hAnsi="Tahoma" w:cs="Tahoma"/>
+          <w:b/>
+          <w:bCs/>
+          <w:sz w:val="26"/>
+          <w:szCs w:val="26"/>
+        </w:rPr>
+      </w:pPr>
+      <w:r>
+        <w:rPr>
+          <w:rFonts w:ascii="Tahoma" w:hAnsi="Tahoma" w:cs="Tahoma"/>
+          <w:noProof/>
+          <w:sz w:val="26"/>
+          <w:szCs w:val="26"/>
+        </w:rPr>
+        <w:drawing>
+          <wp:anchor distT="0" distB="0" distL="114300" distR="114300" simplePos="0" relativeHeight="251664384" behindDoc="0" locked="0" layoutInCell="1" allowOverlap="1" wp14:anchorId="6A37F288" wp14:editId="68B5A365">
+            <wp:simplePos x="0" y="0"/>
+            <wp:positionH relativeFrom="margin">
+              <wp:align>center</wp:align>
+            </wp:positionH>
+            <wp:positionV relativeFrom="paragraph">
+              <wp:posOffset>302914</wp:posOffset>
+            </wp:positionV>
+            <wp:extent cx="5243264" cy="3337216"/>
+            <wp:effectExtent l="0" t="0" r="0" b="0"/>
+            <wp:wrapTopAndBottom/>
+            <wp:docPr id="1995072537" name="Immagine 1"/>
+            <wp:cNvGraphicFramePr>
+              <a:graphicFrameLocks xmlns:a="http://schemas.openxmlformats.org/drawingml/2006/main" noChangeAspect="1"/>
+            </wp:cNvGraphicFramePr>
+            <a:graphic xmlns:a="http://schemas.openxmlformats.org/drawingml/2006/main">
+              <a:graphicData uri="http://schemas.openxmlformats.org/drawingml/2006/picture">
+                <pic:pic xmlns:pic="http://schemas.openxmlformats.org/drawingml/2006/picture">
+                  <pic:nvPicPr>
+                    <pic:cNvPr id="0" name="Picture 1"/>
+                    <pic:cNvPicPr>
+                      <a:picLocks noChangeAspect="1" noChangeArrowheads="1"/>
+                    </pic:cNvPicPr>
+                  </pic:nvPicPr>
+                  <pic:blipFill>
+                    <a:blip r:embed="rId9" cstate="print">
+                      <a:extLst>
+                        <a:ext uri="{28A0092B-C50C-407E-A947-70E740481C1C}">
+                          <a14:useLocalDpi xmlns:a14="http://schemas.microsoft.com/office/drawing/2010/main" val="0"/>
+                        </a:ext>
+                      </a:extLst>
+                    </a:blip>
+                    <a:srcRect/>
+                    <a:stretch>
+                      <a:fillRect/>
+                    </a:stretch>
+                  </pic:blipFill>
+                  <pic:spPr bwMode="auto">
+                    <a:xfrm>
+                      <a:off x="0" y="0"/>
+                      <a:ext cx="5243264" cy="3337216"/>
+                    </a:xfrm>
+                    <a:prstGeom prst="rect">
+                      <a:avLst/>
+                    </a:prstGeom>
+                    <a:noFill/>
+                    <a:ln>
+                      <a:noFill/>
+                    </a:ln>
+                  </pic:spPr>
+                </pic:pic>
+              </a:graphicData>
+            </a:graphic>
+          </wp:anchor>
+        </w:drawing>
+      </w:r>
+      <w:r>
+        <w:rPr>
+          <w:rFonts w:ascii="Tahoma" w:hAnsi="Tahoma" w:cs="Tahoma"/>
+          <w:b/>
+          <w:bCs/>
+          <w:sz w:val="26"/>
+          <w:szCs w:val="26"/>
+        </w:rPr>
+        <w:t>Diagramma dei package:</w:t>
+      </w:r>
+    </w:p>
+    <w:p>
+      <w:pPr>
+        <w:rPr>
+          <w:rFonts w:ascii="Tahoma" w:hAnsi="Tahoma" w:cs="Tahoma"/>
+          <w:sz w:val="26"/>
+          <w:szCs w:val="26"/>
+        </w:rPr>
+      </w:pPr>
+    </w:p>
+    <w:p>
+      <w:pPr>
+        <w:rPr>
+          <w:rFonts w:ascii="Tahoma" w:hAnsi="Tahoma" w:cs="Tahoma"/>
+          <w:b/>
+          <w:bCs/>
+          <w:sz w:val="26"/>
+          <w:szCs w:val="26"/>
+        </w:rPr>
+      </w:pPr>
+      <w:r>
+        <w:rPr>
+          <w:rFonts w:ascii="Tahoma" w:hAnsi="Tahoma" w:cs="Tahoma"/>
+          <w:b/>
+          <w:bCs/>
+          <w:sz w:val="26"/>
+          <w:szCs w:val="26"/>
+        </w:rPr>
+        <w:t>Diagramma dei componenti:</w:t>
+      </w:r>
+    </w:p>
+    <w:p>
+      <w:pPr>
+        <w:rPr>
+          <w:rFonts w:ascii="Tahoma" w:hAnsi="Tahoma" w:cs="Tahoma"/>
+          <w:sz w:val="26"/>
+          <w:szCs w:val="26"/>
+        </w:rPr>
+      </w:pPr>
+    </w:p>
+    <w:p>
+      <w:pPr>
+        <w:rPr>
+          <w:rFonts w:ascii="Tahoma" w:hAnsi="Tahoma" w:cs="Tahoma"/>
+          <w:sz w:val="26"/>
+          <w:szCs w:val="26"/>
+        </w:rPr>
+      </w:pPr>
+      <w:r>
+        <w:rPr>
+          <w:rFonts w:ascii="Tahoma" w:hAnsi="Tahoma" w:cs="Tahoma"/>
+          <w:sz w:val="26"/>
+          <w:szCs w:val="26"/>
+        </w:rPr>
+        <w:t>Inoltre, a</w:t>
+      </w:r>
+      <w:r>
+        <w:rPr>
+          <w:rFonts w:ascii="Tahoma" w:hAnsi="Tahoma" w:cs="Tahoma"/>
+          <w:sz w:val="26"/>
+          <w:szCs w:val="26"/>
+        </w:rPr>
+        <w:t>ll’interno del nostro progetto abbiamo utilizzato diverse librerie qui sottoelencate:</w:t>
+      </w:r>
+    </w:p>
+    <w:p>
+      <w:pPr>
         <w:pStyle w:val="Paragrafoelenco"/>
-        <w:ind w:left="1440"/>
-        <w:rPr>
-          <w:rFonts w:ascii="Tahoma" w:hAnsi="Tahoma" w:cs="Tahoma"/>
-          <w:sz w:val="26"/>
-          <w:szCs w:val="26"/>
-        </w:rPr>
-      </w:pPr>
-    </w:p>
-    <w:p>
-      <w:pPr>
+        <w:numPr>
+          <w:ilvl w:val="0"/>
+          <w:numId w:val="15"/>
+        </w:numPr>
+        <w:rPr>
+          <w:rFonts w:ascii="Tahoma" w:hAnsi="Tahoma" w:cs="Tahoma"/>
+          <w:sz w:val="26"/>
+          <w:szCs w:val="26"/>
+        </w:rPr>
+      </w:pPr>
+      <w:r>
+        <w:rPr>
+          <w:rFonts w:ascii="Tahoma" w:hAnsi="Tahoma" w:cs="Tahoma"/>
+          <w:sz w:val="26"/>
+          <w:szCs w:val="26"/>
+        </w:rPr>
+        <w:lastRenderedPageBreak/>
+        <w:t>Vaadin: Framework per la creazione di interfacce grafiche web in java</w:t>
+      </w:r>
+    </w:p>
+    <w:p>
+      <w:pPr>
+        <w:pStyle w:val="Paragrafoelenco"/>
+        <w:numPr>
+          <w:ilvl w:val="0"/>
+          <w:numId w:val="15"/>
+        </w:numPr>
+        <w:rPr>
+          <w:rFonts w:ascii="Tahoma" w:hAnsi="Tahoma" w:cs="Tahoma"/>
+          <w:sz w:val="26"/>
+          <w:szCs w:val="26"/>
+        </w:rPr>
+      </w:pPr>
+      <w:r>
+        <w:rPr>
+          <w:rFonts w:ascii="Tahoma" w:hAnsi="Tahoma" w:cs="Tahoma"/>
+          <w:sz w:val="26"/>
+          <w:szCs w:val="26"/>
+        </w:rPr>
+        <w:t>SQLite JDBC Driver: Driver JDBC per interfacciarsi con database SQLite</w:t>
+      </w:r>
+    </w:p>
+    <w:p>
+      <w:pPr>
+        <w:pStyle w:val="Paragrafoelenco"/>
+        <w:numPr>
+          <w:ilvl w:val="0"/>
+          <w:numId w:val="15"/>
+        </w:numPr>
+        <w:rPr>
+          <w:rFonts w:ascii="Tahoma" w:hAnsi="Tahoma" w:cs="Tahoma"/>
+          <w:sz w:val="26"/>
+          <w:szCs w:val="26"/>
+        </w:rPr>
+      </w:pPr>
+      <w:r>
+        <w:rPr>
+          <w:rFonts w:ascii="Tahoma" w:hAnsi="Tahoma" w:cs="Tahoma"/>
+          <w:sz w:val="26"/>
+          <w:szCs w:val="26"/>
+        </w:rPr>
+        <w:t>JOOQ Core: Libreria per il mapping SQL a codice java, lo abbiamo utilizzato per semplificare le query SQL</w:t>
+      </w:r>
+    </w:p>
+    <w:p>
+      <w:pPr>
+        <w:pStyle w:val="Paragrafoelenco"/>
+        <w:numPr>
+          <w:ilvl w:val="0"/>
+          <w:numId w:val="15"/>
+        </w:numPr>
+        <w:rPr>
+          <w:rFonts w:ascii="Tahoma" w:hAnsi="Tahoma" w:cs="Tahoma"/>
+          <w:sz w:val="26"/>
+          <w:szCs w:val="26"/>
+        </w:rPr>
+      </w:pPr>
+      <w:r>
+        <w:rPr>
+          <w:rFonts w:ascii="Tahoma" w:hAnsi="Tahoma" w:cs="Tahoma"/>
+          <w:sz w:val="26"/>
+          <w:szCs w:val="26"/>
+        </w:rPr>
+        <w:t>JOOQ Codegen: Strumento che abbiamo utilizzato per generare automaticamente le classi java corrispondenti alle tabelle del database</w:t>
+      </w:r>
+    </w:p>
+    <w:p>
+      <w:pPr>
+        <w:pStyle w:val="Paragrafoelenco"/>
+        <w:numPr>
+          <w:ilvl w:val="0"/>
+          <w:numId w:val="15"/>
+        </w:numPr>
         <w:rPr>
           <w:rFonts w:ascii="Tahoma" w:hAnsi="Tahoma" w:cs="Tahoma"/>
           <w:b/>
@@ -1260,14 +1455,26 @@
       <w:r>
         <w:rPr>
           <w:rFonts w:ascii="Tahoma" w:hAnsi="Tahoma" w:cs="Tahoma"/>
+          <w:sz w:val="26"/>
+          <w:szCs w:val="26"/>
+        </w:rPr>
+        <w:t>Apache Log4j: Framework per la gestione dei log, lo abbiamo utilizzato per le fasi di debugging, per registrare informazioni utili al funzionamento dell’applicazione.</w:t>
+      </w:r>
+    </w:p>
+    <w:p>
+      <w:pPr>
+        <w:ind w:left="360"/>
+        <w:rPr>
+          <w:rFonts w:ascii="Tahoma" w:hAnsi="Tahoma" w:cs="Tahoma"/>
           <w:b/>
           <w:bCs/>
           <w:sz w:val="30"/>
           <w:szCs w:val="30"/>
         </w:rPr>
-        <w:t>2</w:t>
-      </w:r>
-      <w:r>
+      </w:pPr>
+    </w:p>
+    <w:p>
+      <w:pPr>
         <w:rPr>
           <w:rFonts w:ascii="Tahoma" w:hAnsi="Tahoma" w:cs="Tahoma"/>
           <w:b/>
@@ -1275,12 +1482,8 @@
           <w:sz w:val="30"/>
           <w:szCs w:val="30"/>
         </w:rPr>
-        <w:tab/>
-        <w:t>Software Design</w:t>
-      </w:r>
-    </w:p>
-    <w:p>
-      <w:pPr>
+      </w:pPr>
+      <w:r>
         <w:rPr>
           <w:rFonts w:ascii="Tahoma" w:hAnsi="Tahoma" w:cs="Tahoma"/>
           <w:b/>
@@ -1289,27 +1492,17 @@
           <w:sz w:val="30"/>
           <w:szCs w:val="30"/>
         </w:rPr>
-      </w:pPr>
-      <w:r>
-        <w:rPr>
-          <w:rFonts w:ascii="Tahoma" w:hAnsi="Tahoma" w:cs="Tahoma"/>
-          <w:b/>
-          <w:bCs/>
-          <w:noProof/>
-          <w:sz w:val="30"/>
-          <w:szCs w:val="30"/>
-        </w:rPr>
         <w:drawing>
-          <wp:anchor distT="0" distB="0" distL="114300" distR="114300" simplePos="0" relativeHeight="251661312" behindDoc="0" locked="0" layoutInCell="1" allowOverlap="1" wp14:anchorId="6A1581CC" wp14:editId="0E6054A3">
+          <wp:anchor distT="0" distB="0" distL="114300" distR="114300" simplePos="0" relativeHeight="251661312" behindDoc="0" locked="0" layoutInCell="1" allowOverlap="1" wp14:anchorId="6A1581CC" wp14:editId="39D09C74">
             <wp:simplePos x="0" y="0"/>
             <wp:positionH relativeFrom="margin">
               <wp:align>center</wp:align>
             </wp:positionH>
             <wp:positionV relativeFrom="paragraph">
-              <wp:posOffset>120657</wp:posOffset>
+              <wp:posOffset>304987</wp:posOffset>
             </wp:positionV>
-            <wp:extent cx="7221855" cy="2737914"/>
-            <wp:effectExtent l="0" t="0" r="0" b="5715"/>
+            <wp:extent cx="6744360" cy="2323983"/>
+            <wp:effectExtent l="0" t="0" r="0" b="635"/>
             <wp:wrapNone/>
             <wp:docPr id="438008259" name="Immagine 1"/>
             <wp:cNvGraphicFramePr>
@@ -1325,7 +1518,7 @@
                     </pic:cNvPicPr>
                   </pic:nvPicPr>
                   <pic:blipFill rotWithShape="1">
-                    <a:blip r:embed="rId9" cstate="print">
+                    <a:blip r:embed="rId10" cstate="print">
                       <a:extLst>
                         <a:ext uri="{28A0092B-C50C-407E-A947-70E740481C1C}">
                           <a14:useLocalDpi xmlns:a14="http://schemas.microsoft.com/office/drawing/2010/main" val="0"/>
@@ -1338,7 +1531,7 @@
                   <pic:spPr bwMode="auto">
                     <a:xfrm>
                       <a:off x="0" y="0"/>
-                      <a:ext cx="7233874" cy="2742471"/>
+                      <a:ext cx="6744360" cy="2323983"/>
                     </a:xfrm>
                     <a:prstGeom prst="rect">
                       <a:avLst/>
@@ -1365,9 +1558,7 @@
           </wp:anchor>
         </w:drawing>
       </w:r>
-    </w:p>
-    <w:p>
-      <w:pPr>
+      <w:r>
         <w:rPr>
           <w:rFonts w:ascii="Tahoma" w:hAnsi="Tahoma" w:cs="Tahoma"/>
           <w:b/>
@@ -1375,7 +1566,8 @@
           <w:sz w:val="30"/>
           <w:szCs w:val="30"/>
         </w:rPr>
-      </w:pPr>
+        <w:t>2</w:t>
+      </w:r>
       <w:r>
         <w:rPr>
           <w:rFonts w:ascii="Tahoma" w:hAnsi="Tahoma" w:cs="Tahoma"/>
@@ -1384,8 +1576,21 @@
           <w:sz w:val="30"/>
           <w:szCs w:val="30"/>
         </w:rPr>
-        <w:br/>
-      </w:r>
+        <w:tab/>
+        <w:t>Software Design</w:t>
+      </w:r>
+    </w:p>
+    <w:p>
+      <w:pPr>
+        <w:rPr>
+          <w:rFonts w:ascii="Tahoma" w:hAnsi="Tahoma" w:cs="Tahoma"/>
+          <w:b/>
+          <w:bCs/>
+          <w:noProof/>
+          <w:sz w:val="30"/>
+          <w:szCs w:val="30"/>
+        </w:rPr>
+      </w:pPr>
     </w:p>
     <w:p>
       <w:pPr>
@@ -1397,9 +1602,7 @@
           <w:szCs w:val="30"/>
         </w:rPr>
       </w:pPr>
-    </w:p>
-    <w:p>
-      <w:pPr>
+      <w:r>
         <w:rPr>
           <w:rFonts w:ascii="Tahoma" w:hAnsi="Tahoma" w:cs="Tahoma"/>
           <w:b/>
@@ -1407,7 +1610,8 @@
           <w:sz w:val="30"/>
           <w:szCs w:val="30"/>
         </w:rPr>
-      </w:pPr>
+        <w:br/>
+      </w:r>
     </w:p>
     <w:p>
       <w:pPr>
@@ -1441,9 +1645,7 @@
           <w:szCs w:val="30"/>
         </w:rPr>
       </w:pPr>
-    </w:p>
-    <w:p>
-      <w:pPr>
+      <w:r>
         <w:rPr>
           <w:rFonts w:ascii="Tahoma" w:hAnsi="Tahoma" w:cs="Tahoma"/>
           <w:b/>
@@ -1451,6 +1653,1377 @@
           <w:sz w:val="30"/>
           <w:szCs w:val="30"/>
         </w:rPr>
+        <w:t>2.1 Principi di progettazione</w:t>
+      </w:r>
+    </w:p>
+    <w:p>
+      <w:pPr>
+        <w:rPr>
+          <w:rFonts w:ascii="Tahoma" w:hAnsi="Tahoma" w:cs="Tahoma"/>
+          <w:b/>
+          <w:bCs/>
+          <w:sz w:val="26"/>
+          <w:szCs w:val="26"/>
+        </w:rPr>
+      </w:pPr>
+      <w:r>
+        <w:rPr>
+          <w:rFonts w:ascii="Tahoma" w:hAnsi="Tahoma" w:cs="Tahoma"/>
+          <w:b/>
+          <w:bCs/>
+          <w:sz w:val="26"/>
+          <w:szCs w:val="26"/>
+        </w:rPr>
+        <w:t>2.1.1 Analisi statica del codice</w:t>
+      </w:r>
+    </w:p>
+    <w:p>
+      <w:pPr>
+        <w:rPr>
+          <w:rFonts w:ascii="Tahoma" w:hAnsi="Tahoma" w:cs="Tahoma"/>
+          <w:sz w:val="26"/>
+          <w:szCs w:val="26"/>
+        </w:rPr>
+      </w:pPr>
+      <w:r>
+        <w:rPr>
+          <w:rFonts w:ascii="Tahoma" w:hAnsi="Tahoma" w:cs="Tahoma"/>
+          <w:sz w:val="26"/>
+          <w:szCs w:val="26"/>
+        </w:rPr>
+        <w:t>L’analisi statica</w:t>
+      </w:r>
+      <w:r>
+        <w:rPr>
+          <w:rFonts w:ascii="Tahoma" w:hAnsi="Tahoma" w:cs="Tahoma"/>
+          <w:sz w:val="26"/>
+          <w:szCs w:val="26"/>
+        </w:rPr>
+        <w:t xml:space="preserve"> </w:t>
+      </w:r>
+      <w:r>
+        <w:rPr>
+          <w:rFonts w:ascii="Tahoma" w:hAnsi="Tahoma" w:cs="Tahoma"/>
+          <w:sz w:val="26"/>
+          <w:szCs w:val="26"/>
+        </w:rPr>
+        <w:t xml:space="preserve">consiste nel verificare il codice senza alcuna esecuzione, con lo scopo di individuare bug, vulnerabilità </w:t>
+      </w:r>
+      <w:r>
+        <w:rPr>
+          <w:rFonts w:ascii="Tahoma" w:hAnsi="Tahoma" w:cs="Tahoma"/>
+          <w:sz w:val="26"/>
+          <w:szCs w:val="26"/>
+        </w:rPr>
+        <w:t xml:space="preserve">problemi di conformità agli standard di codifica, complessità e altri difetti che potrebbero portare a malfunzionamenti o scarsa manutenibilità. Nel nostro progetto abbiamo deciso di utilizzare </w:t>
+      </w:r>
+      <w:proofErr w:type="spellStart"/>
+      <w:r>
+        <w:rPr>
+          <w:rFonts w:ascii="Tahoma" w:hAnsi="Tahoma" w:cs="Tahoma"/>
+          <w:sz w:val="26"/>
+          <w:szCs w:val="26"/>
+        </w:rPr>
+        <w:t>SonarLint</w:t>
+      </w:r>
+      <w:proofErr w:type="spellEnd"/>
+      <w:r>
+        <w:rPr>
+          <w:rFonts w:ascii="Tahoma" w:hAnsi="Tahoma" w:cs="Tahoma"/>
+          <w:sz w:val="26"/>
+          <w:szCs w:val="26"/>
+        </w:rPr>
+        <w:t xml:space="preserve"> e PMD</w:t>
+      </w:r>
+      <w:r>
+        <w:rPr>
+          <w:rFonts w:ascii="Tahoma" w:hAnsi="Tahoma" w:cs="Tahoma"/>
+          <w:sz w:val="26"/>
+          <w:szCs w:val="26"/>
+        </w:rPr>
+        <w:t xml:space="preserve">, </w:t>
+      </w:r>
+      <w:r>
+        <w:rPr>
+          <w:rFonts w:ascii="Tahoma" w:hAnsi="Tahoma" w:cs="Tahoma"/>
+          <w:sz w:val="26"/>
+          <w:szCs w:val="26"/>
+        </w:rPr>
+        <w:t>due</w:t>
+      </w:r>
+      <w:r>
+        <w:rPr>
+          <w:rFonts w:ascii="Tahoma" w:hAnsi="Tahoma" w:cs="Tahoma"/>
+          <w:sz w:val="26"/>
+          <w:szCs w:val="26"/>
+        </w:rPr>
+        <w:t xml:space="preserve"> tool che analizza</w:t>
+      </w:r>
+      <w:r>
+        <w:rPr>
+          <w:rFonts w:ascii="Tahoma" w:hAnsi="Tahoma" w:cs="Tahoma"/>
+          <w:sz w:val="26"/>
+          <w:szCs w:val="26"/>
+        </w:rPr>
+        <w:t>no</w:t>
+      </w:r>
+      <w:r>
+        <w:rPr>
+          <w:rFonts w:ascii="Tahoma" w:hAnsi="Tahoma" w:cs="Tahoma"/>
+          <w:sz w:val="26"/>
+          <w:szCs w:val="26"/>
+        </w:rPr>
+        <w:t xml:space="preserve"> il codice ed evidenzia</w:t>
+      </w:r>
+      <w:r>
+        <w:rPr>
+          <w:rFonts w:ascii="Tahoma" w:hAnsi="Tahoma" w:cs="Tahoma"/>
+          <w:sz w:val="26"/>
+          <w:szCs w:val="26"/>
+        </w:rPr>
+        <w:t>no</w:t>
+      </w:r>
+      <w:r>
+        <w:rPr>
+          <w:rFonts w:ascii="Tahoma" w:hAnsi="Tahoma" w:cs="Tahoma"/>
+          <w:sz w:val="26"/>
+          <w:szCs w:val="26"/>
+        </w:rPr>
+        <w:t xml:space="preserve"> i potenziali problemi. Ess</w:t>
+      </w:r>
+      <w:r>
+        <w:rPr>
+          <w:rFonts w:ascii="Tahoma" w:hAnsi="Tahoma" w:cs="Tahoma"/>
+          <w:sz w:val="26"/>
+          <w:szCs w:val="26"/>
+        </w:rPr>
+        <w:t>i</w:t>
+      </w:r>
+      <w:r>
+        <w:rPr>
+          <w:rFonts w:ascii="Tahoma" w:hAnsi="Tahoma" w:cs="Tahoma"/>
+          <w:sz w:val="26"/>
+          <w:szCs w:val="26"/>
+        </w:rPr>
+        <w:t xml:space="preserve"> si basa</w:t>
+      </w:r>
+      <w:r>
+        <w:rPr>
+          <w:rFonts w:ascii="Tahoma" w:hAnsi="Tahoma" w:cs="Tahoma"/>
+          <w:sz w:val="26"/>
+          <w:szCs w:val="26"/>
+        </w:rPr>
+        <w:t>no</w:t>
+      </w:r>
+      <w:r>
+        <w:rPr>
+          <w:rFonts w:ascii="Tahoma" w:hAnsi="Tahoma" w:cs="Tahoma"/>
+          <w:sz w:val="26"/>
+          <w:szCs w:val="26"/>
+        </w:rPr>
+        <w:t xml:space="preserve"> su un set di regole che coprono diverse aree:</w:t>
+      </w:r>
+    </w:p>
+    <w:p>
+      <w:pPr>
+        <w:pStyle w:val="Paragrafoelenco"/>
+        <w:numPr>
+          <w:ilvl w:val="0"/>
+          <w:numId w:val="17"/>
+        </w:numPr>
+        <w:rPr>
+          <w:rFonts w:ascii="Tahoma" w:hAnsi="Tahoma" w:cs="Tahoma"/>
+          <w:sz w:val="26"/>
+          <w:szCs w:val="26"/>
+        </w:rPr>
+      </w:pPr>
+      <w:r>
+        <w:rPr>
+          <w:rFonts w:ascii="Tahoma" w:hAnsi="Tahoma" w:cs="Tahoma"/>
+          <w:sz w:val="26"/>
+          <w:szCs w:val="26"/>
+        </w:rPr>
+        <w:t>Bug: Errori logici o difetti che possono causare comportamenti indesiderati.</w:t>
+      </w:r>
+    </w:p>
+    <w:p>
+      <w:pPr>
+        <w:pStyle w:val="Paragrafoelenco"/>
+        <w:numPr>
+          <w:ilvl w:val="0"/>
+          <w:numId w:val="17"/>
+        </w:numPr>
+        <w:rPr>
+          <w:rFonts w:ascii="Tahoma" w:hAnsi="Tahoma" w:cs="Tahoma"/>
+          <w:sz w:val="26"/>
+          <w:szCs w:val="26"/>
+        </w:rPr>
+      </w:pPr>
+      <w:r>
+        <w:rPr>
+          <w:rFonts w:ascii="Tahoma" w:hAnsi="Tahoma" w:cs="Tahoma"/>
+          <w:sz w:val="26"/>
+          <w:szCs w:val="26"/>
+        </w:rPr>
+        <w:t xml:space="preserve">Code </w:t>
+      </w:r>
+      <w:proofErr w:type="spellStart"/>
+      <w:r>
+        <w:rPr>
+          <w:rFonts w:ascii="Tahoma" w:hAnsi="Tahoma" w:cs="Tahoma"/>
+          <w:sz w:val="26"/>
+          <w:szCs w:val="26"/>
+        </w:rPr>
+        <w:t>Smells</w:t>
+      </w:r>
+      <w:proofErr w:type="spellEnd"/>
+      <w:r>
+        <w:rPr>
+          <w:rFonts w:ascii="Tahoma" w:hAnsi="Tahoma" w:cs="Tahoma"/>
+          <w:sz w:val="26"/>
+          <w:szCs w:val="26"/>
+        </w:rPr>
+        <w:t xml:space="preserve">: Problemi di design o scelte di implementazione che rendono il codice meno leggibile o </w:t>
+      </w:r>
+      <w:proofErr w:type="spellStart"/>
+      <w:r>
+        <w:rPr>
+          <w:rFonts w:ascii="Tahoma" w:hAnsi="Tahoma" w:cs="Tahoma"/>
+          <w:sz w:val="26"/>
+          <w:szCs w:val="26"/>
+        </w:rPr>
+        <w:t>manutenibile</w:t>
+      </w:r>
+      <w:proofErr w:type="spellEnd"/>
+      <w:r>
+        <w:rPr>
+          <w:rFonts w:ascii="Tahoma" w:hAnsi="Tahoma" w:cs="Tahoma"/>
+          <w:sz w:val="26"/>
+          <w:szCs w:val="26"/>
+        </w:rPr>
+        <w:t>.</w:t>
+      </w:r>
+    </w:p>
+    <w:p>
+      <w:pPr>
+        <w:pStyle w:val="Paragrafoelenco"/>
+        <w:numPr>
+          <w:ilvl w:val="0"/>
+          <w:numId w:val="17"/>
+        </w:numPr>
+        <w:rPr>
+          <w:rFonts w:ascii="Tahoma" w:hAnsi="Tahoma" w:cs="Tahoma"/>
+          <w:sz w:val="26"/>
+          <w:szCs w:val="26"/>
+        </w:rPr>
+      </w:pPr>
+      <w:r>
+        <w:rPr>
+          <w:rFonts w:ascii="Tahoma" w:hAnsi="Tahoma" w:cs="Tahoma"/>
+          <w:sz w:val="26"/>
+          <w:szCs w:val="26"/>
+        </w:rPr>
+        <w:t>Vulnerabilità di sicurezza: Potenziali rischi di attacchi o falle nella sicurezza.</w:t>
+      </w:r>
+    </w:p>
+    <w:p>
+      <w:pPr>
+        <w:pStyle w:val="Paragrafoelenco"/>
+        <w:numPr>
+          <w:ilvl w:val="0"/>
+          <w:numId w:val="17"/>
+        </w:numPr>
+        <w:rPr>
+          <w:rFonts w:ascii="Tahoma" w:hAnsi="Tahoma" w:cs="Tahoma"/>
+          <w:sz w:val="26"/>
+          <w:szCs w:val="26"/>
+        </w:rPr>
+      </w:pPr>
+      <w:proofErr w:type="spellStart"/>
+      <w:r>
+        <w:rPr>
+          <w:rFonts w:ascii="Tahoma" w:hAnsi="Tahoma" w:cs="Tahoma"/>
+          <w:sz w:val="26"/>
+          <w:szCs w:val="26"/>
+        </w:rPr>
+        <w:t>Debt</w:t>
+      </w:r>
+      <w:proofErr w:type="spellEnd"/>
+      <w:r>
+        <w:rPr>
+          <w:rFonts w:ascii="Tahoma" w:hAnsi="Tahoma" w:cs="Tahoma"/>
+          <w:sz w:val="26"/>
+          <w:szCs w:val="26"/>
+        </w:rPr>
+        <w:t xml:space="preserve"> (debito tecnico): Aree del codice che necessitano di miglioramenti per ridurre la complessità.</w:t>
+      </w:r>
+    </w:p>
+    <w:p>
+      <w:pPr>
+        <w:rPr>
+          <w:rFonts w:ascii="Tahoma" w:hAnsi="Tahoma" w:cs="Tahoma"/>
+          <w:sz w:val="26"/>
+          <w:szCs w:val="26"/>
+        </w:rPr>
+      </w:pPr>
+      <w:r>
+        <w:rPr>
+          <w:rFonts w:ascii="Tahoma" w:hAnsi="Tahoma" w:cs="Tahoma"/>
+          <w:sz w:val="26"/>
+          <w:szCs w:val="26"/>
+        </w:rPr>
+        <w:t>Nel nostro caso l’utilizzo di quest</w:t>
+      </w:r>
+      <w:r>
+        <w:rPr>
+          <w:rFonts w:ascii="Tahoma" w:hAnsi="Tahoma" w:cs="Tahoma"/>
+          <w:sz w:val="26"/>
+          <w:szCs w:val="26"/>
+        </w:rPr>
+        <w:t>i</w:t>
+      </w:r>
+      <w:r>
+        <w:rPr>
+          <w:rFonts w:ascii="Tahoma" w:hAnsi="Tahoma" w:cs="Tahoma"/>
+          <w:sz w:val="26"/>
+          <w:szCs w:val="26"/>
+        </w:rPr>
+        <w:t xml:space="preserve"> tool ci è stato utile, per esempio, per identificare SQL vulnerabili, segnalare codice duplicato o metodi troppo complessi e ci ha</w:t>
+      </w:r>
+      <w:r>
+        <w:rPr>
+          <w:rFonts w:ascii="Tahoma" w:hAnsi="Tahoma" w:cs="Tahoma"/>
+          <w:sz w:val="26"/>
+          <w:szCs w:val="26"/>
+        </w:rPr>
+        <w:t>nno</w:t>
+      </w:r>
+      <w:r>
+        <w:rPr>
+          <w:rFonts w:ascii="Tahoma" w:hAnsi="Tahoma" w:cs="Tahoma"/>
+          <w:sz w:val="26"/>
+          <w:szCs w:val="26"/>
+        </w:rPr>
+        <w:t xml:space="preserve"> fornito suggerimenti per migliorare la manutenibilità del codice.</w:t>
+      </w:r>
+    </w:p>
+    <w:p>
+      <w:pPr>
+        <w:rPr>
+          <w:rFonts w:ascii="Tahoma" w:hAnsi="Tahoma" w:cs="Tahoma"/>
+          <w:b/>
+          <w:bCs/>
+          <w:sz w:val="26"/>
+          <w:szCs w:val="26"/>
+        </w:rPr>
+      </w:pPr>
+    </w:p>
+    <w:p>
+      <w:pPr>
+        <w:rPr>
+          <w:rFonts w:ascii="Tahoma" w:hAnsi="Tahoma" w:cs="Tahoma"/>
+          <w:b/>
+          <w:bCs/>
+          <w:sz w:val="26"/>
+          <w:szCs w:val="26"/>
+        </w:rPr>
+      </w:pPr>
+    </w:p>
+    <w:p>
+      <w:pPr>
+        <w:rPr>
+          <w:rFonts w:ascii="Tahoma" w:hAnsi="Tahoma" w:cs="Tahoma"/>
+          <w:b/>
+          <w:bCs/>
+          <w:sz w:val="26"/>
+          <w:szCs w:val="26"/>
+        </w:rPr>
+      </w:pPr>
+      <w:r>
+        <w:rPr>
+          <w:rFonts w:ascii="Tahoma" w:hAnsi="Tahoma" w:cs="Tahoma"/>
+          <w:b/>
+          <w:bCs/>
+          <w:sz w:val="26"/>
+          <w:szCs w:val="26"/>
+        </w:rPr>
+        <w:t xml:space="preserve">2.1.2 </w:t>
+      </w:r>
+      <w:r>
+        <w:rPr>
+          <w:rFonts w:ascii="Tahoma" w:hAnsi="Tahoma" w:cs="Tahoma"/>
+          <w:b/>
+          <w:bCs/>
+          <w:sz w:val="26"/>
+          <w:szCs w:val="26"/>
+        </w:rPr>
+        <w:t>A</w:t>
+      </w:r>
+      <w:r>
+        <w:rPr>
+          <w:rFonts w:ascii="Tahoma" w:hAnsi="Tahoma" w:cs="Tahoma"/>
+          <w:b/>
+          <w:bCs/>
+          <w:sz w:val="26"/>
+          <w:szCs w:val="26"/>
+        </w:rPr>
+        <w:t>nalisi strutturale del codice</w:t>
+      </w:r>
+    </w:p>
+    <w:p>
+      <w:pPr>
+        <w:rPr>
+          <w:rFonts w:ascii="Tahoma" w:hAnsi="Tahoma" w:cs="Tahoma"/>
+          <w:sz w:val="26"/>
+          <w:szCs w:val="26"/>
+        </w:rPr>
+      </w:pPr>
+      <w:r>
+        <w:rPr>
+          <w:rFonts w:ascii="Tahoma" w:hAnsi="Tahoma" w:cs="Tahoma"/>
+          <w:sz w:val="26"/>
+          <w:szCs w:val="26"/>
+        </w:rPr>
+        <w:t xml:space="preserve">L’analisi strutturale del codice mira a esaminare l’organizzazione interna del software. Essa aiuta a rilevare accoppiamenti stretti, cicli di dipendenza, loop inutili, funzioni non utilizzate, metodi ridondanti </w:t>
+      </w:r>
+      <w:r>
+        <w:rPr>
+          <w:rFonts w:ascii="Tahoma" w:hAnsi="Tahoma" w:cs="Tahoma"/>
+          <w:sz w:val="26"/>
+          <w:szCs w:val="26"/>
+        </w:rPr>
+        <w:t xml:space="preserve">e verifica che il codice rispetti l’architettura prevista. </w:t>
+      </w:r>
+      <w:proofErr w:type="spellStart"/>
+      <w:r>
+        <w:rPr>
+          <w:rFonts w:ascii="Tahoma" w:hAnsi="Tahoma" w:cs="Tahoma"/>
+          <w:sz w:val="26"/>
+          <w:szCs w:val="26"/>
+        </w:rPr>
+        <w:t>StanIde</w:t>
+      </w:r>
+      <w:proofErr w:type="spellEnd"/>
+      <w:r>
+        <w:rPr>
+          <w:rFonts w:ascii="Tahoma" w:hAnsi="Tahoma" w:cs="Tahoma"/>
+          <w:sz w:val="26"/>
+          <w:szCs w:val="26"/>
+        </w:rPr>
+        <w:t xml:space="preserve"> è uno strumento specifico per l’analisi strutturale del codice, esso ci ha permesso di:</w:t>
+      </w:r>
+    </w:p>
+    <w:p>
+      <w:pPr>
+        <w:pStyle w:val="Paragrafoelenco"/>
+        <w:numPr>
+          <w:ilvl w:val="0"/>
+          <w:numId w:val="18"/>
+        </w:numPr>
+        <w:rPr>
+          <w:rFonts w:ascii="Tahoma" w:hAnsi="Tahoma" w:cs="Tahoma"/>
+          <w:sz w:val="26"/>
+          <w:szCs w:val="26"/>
+        </w:rPr>
+      </w:pPr>
+      <w:r>
+        <w:rPr>
+          <w:rFonts w:ascii="Tahoma" w:hAnsi="Tahoma" w:cs="Tahoma"/>
+          <w:sz w:val="26"/>
+          <w:szCs w:val="26"/>
+        </w:rPr>
+        <w:t>Analizzare il codice sorgente: Identifica le relazioni tra classi, moduli e librerie.</w:t>
+      </w:r>
+    </w:p>
+    <w:p>
+      <w:pPr>
+        <w:pStyle w:val="Paragrafoelenco"/>
+        <w:numPr>
+          <w:ilvl w:val="0"/>
+          <w:numId w:val="18"/>
+        </w:numPr>
+        <w:rPr>
+          <w:rFonts w:ascii="Tahoma" w:hAnsi="Tahoma" w:cs="Tahoma"/>
+          <w:sz w:val="26"/>
+          <w:szCs w:val="26"/>
+        </w:rPr>
+      </w:pPr>
+      <w:r>
+        <w:rPr>
+          <w:rFonts w:ascii="Tahoma" w:hAnsi="Tahoma" w:cs="Tahoma"/>
+          <w:sz w:val="26"/>
+          <w:szCs w:val="26"/>
+        </w:rPr>
+        <w:t>Costruire diagrammi strutturali: Visualizza graficamente la struttura del codice, evidenziando dipendenze o violazioni.</w:t>
+      </w:r>
+    </w:p>
+    <w:p>
+      <w:pPr>
+        <w:pStyle w:val="Paragrafoelenco"/>
+        <w:numPr>
+          <w:ilvl w:val="0"/>
+          <w:numId w:val="18"/>
+        </w:numPr>
+        <w:rPr>
+          <w:rFonts w:ascii="Tahoma" w:hAnsi="Tahoma" w:cs="Tahoma"/>
+          <w:sz w:val="26"/>
+          <w:szCs w:val="26"/>
+        </w:rPr>
+      </w:pPr>
+      <w:r>
+        <w:rPr>
+          <w:rFonts w:ascii="Tahoma" w:hAnsi="Tahoma" w:cs="Tahoma"/>
+          <w:sz w:val="26"/>
+          <w:szCs w:val="26"/>
+        </w:rPr>
+        <w:t>Identificare problemi strutturali: Come cicli di dipendenza, violazioni dell'architettura o codice spaghetti.</w:t>
+      </w:r>
+    </w:p>
+    <w:p>
+      <w:pPr>
+        <w:rPr>
+          <w:rFonts w:ascii="Tahoma" w:hAnsi="Tahoma" w:cs="Tahoma"/>
+          <w:sz w:val="26"/>
+          <w:szCs w:val="26"/>
+        </w:rPr>
+      </w:pPr>
+      <w:r>
+        <w:rPr>
+          <w:rFonts w:ascii="Tahoma" w:hAnsi="Tahoma" w:cs="Tahoma"/>
+          <w:noProof/>
+          <w:sz w:val="26"/>
+          <w:szCs w:val="26"/>
+        </w:rPr>
+        <w:drawing>
+          <wp:anchor distT="0" distB="0" distL="114300" distR="114300" simplePos="0" relativeHeight="251662336" behindDoc="0" locked="0" layoutInCell="1" allowOverlap="1" wp14:anchorId="057FF023" wp14:editId="4418546B">
+            <wp:simplePos x="0" y="0"/>
+            <wp:positionH relativeFrom="margin">
+              <wp:align>center</wp:align>
+            </wp:positionH>
+            <wp:positionV relativeFrom="paragraph">
+              <wp:posOffset>550413</wp:posOffset>
+            </wp:positionV>
+            <wp:extent cx="6828790" cy="2369820"/>
+            <wp:effectExtent l="0" t="0" r="0" b="0"/>
+            <wp:wrapTopAndBottom/>
+            <wp:docPr id="1422083287" name="Immagine 2"/>
+            <wp:cNvGraphicFramePr>
+              <a:graphicFrameLocks xmlns:a="http://schemas.openxmlformats.org/drawingml/2006/main" noChangeAspect="1"/>
+            </wp:cNvGraphicFramePr>
+            <a:graphic xmlns:a="http://schemas.openxmlformats.org/drawingml/2006/main">
+              <a:graphicData uri="http://schemas.openxmlformats.org/drawingml/2006/picture">
+                <pic:pic xmlns:pic="http://schemas.openxmlformats.org/drawingml/2006/picture">
+                  <pic:nvPicPr>
+                    <pic:cNvPr id="0" name="Picture 2"/>
+                    <pic:cNvPicPr>
+                      <a:picLocks noChangeAspect="1" noChangeArrowheads="1"/>
+                    </pic:cNvPicPr>
+                  </pic:nvPicPr>
+                  <pic:blipFill rotWithShape="1">
+                    <a:blip r:embed="rId11">
+                      <a:extLst>
+                        <a:ext uri="{28A0092B-C50C-407E-A947-70E740481C1C}">
+                          <a14:useLocalDpi xmlns:a14="http://schemas.microsoft.com/office/drawing/2010/main" val="0"/>
+                        </a:ext>
+                      </a:extLst>
+                    </a:blip>
+                    <a:srcRect l="2629" t="10114" r="2777" b="6648"/>
+                    <a:stretch/>
+                  </pic:blipFill>
+                  <pic:spPr bwMode="auto">
+                    <a:xfrm>
+                      <a:off x="0" y="0"/>
+                      <a:ext cx="6828790" cy="2369820"/>
+                    </a:xfrm>
+                    <a:prstGeom prst="rect">
+                      <a:avLst/>
+                    </a:prstGeom>
+                    <a:noFill/>
+                    <a:ln>
+                      <a:noFill/>
+                    </a:ln>
+                    <a:extLst>
+                      <a:ext uri="{53640926-AAD7-44D8-BBD7-CCE9431645EC}">
+                        <a14:shadowObscured xmlns:a14="http://schemas.microsoft.com/office/drawing/2010/main"/>
+                      </a:ext>
+                    </a:extLst>
+                  </pic:spPr>
+                </pic:pic>
+              </a:graphicData>
+            </a:graphic>
+            <wp14:sizeRelH relativeFrom="margin">
+              <wp14:pctWidth>0</wp14:pctWidth>
+            </wp14:sizeRelH>
+            <wp14:sizeRelV relativeFrom="margin">
+              <wp14:pctHeight>0</wp14:pctHeight>
+            </wp14:sizeRelV>
+          </wp:anchor>
+        </w:drawing>
+      </w:r>
+      <w:r>
+        <w:rPr>
+          <w:rFonts w:ascii="Tahoma" w:hAnsi="Tahoma" w:cs="Tahoma"/>
+          <w:sz w:val="26"/>
+          <w:szCs w:val="26"/>
+        </w:rPr>
+        <w:t>Questo è il grafico che rappresenta le dipendenze tra le classi, interfacce ed enumerativi all’interno del package controller:</w:t>
+      </w:r>
+    </w:p>
+    <w:p>
+      <w:pPr>
+        <w:rPr>
+          <w:rFonts w:ascii="Tahoma" w:hAnsi="Tahoma" w:cs="Tahoma"/>
+          <w:sz w:val="26"/>
+          <w:szCs w:val="26"/>
+        </w:rPr>
+      </w:pPr>
+    </w:p>
+    <w:p>
+      <w:pPr>
+        <w:rPr>
+          <w:rFonts w:ascii="Tahoma" w:hAnsi="Tahoma" w:cs="Tahoma"/>
+          <w:sz w:val="26"/>
+          <w:szCs w:val="26"/>
+        </w:rPr>
+      </w:pPr>
+      <w:r>
+        <w:rPr>
+          <w:rFonts w:ascii="Tahoma" w:hAnsi="Tahoma" w:cs="Tahoma"/>
+          <w:sz w:val="26"/>
+          <w:szCs w:val="26"/>
+        </w:rPr>
+        <w:t>Alcune metriche che abbiamo</w:t>
+      </w:r>
+      <w:r>
+        <w:rPr>
+          <w:rFonts w:ascii="Tahoma" w:hAnsi="Tahoma" w:cs="Tahoma"/>
+          <w:sz w:val="26"/>
+          <w:szCs w:val="26"/>
+        </w:rPr>
+        <w:t xml:space="preserve"> osservato</w:t>
+      </w:r>
+      <w:r>
+        <w:rPr>
+          <w:rFonts w:ascii="Tahoma" w:hAnsi="Tahoma" w:cs="Tahoma"/>
+          <w:sz w:val="26"/>
+          <w:szCs w:val="26"/>
+        </w:rPr>
+        <w:t xml:space="preserve"> dal nostro codice sono per esempio: </w:t>
+      </w:r>
+    </w:p>
+    <w:p>
+      <w:pPr>
+        <w:pStyle w:val="Paragrafoelenco"/>
+        <w:numPr>
+          <w:ilvl w:val="0"/>
+          <w:numId w:val="24"/>
+        </w:numPr>
+        <w:rPr>
+          <w:rFonts w:ascii="Tahoma" w:hAnsi="Tahoma" w:cs="Tahoma"/>
+          <w:sz w:val="26"/>
+          <w:szCs w:val="26"/>
+        </w:rPr>
+      </w:pPr>
+      <w:r>
+        <w:rPr>
+          <w:rFonts w:ascii="Tahoma" w:hAnsi="Tahoma" w:cs="Tahoma"/>
+          <w:sz w:val="26"/>
+          <w:szCs w:val="26"/>
+        </w:rPr>
+        <w:t>Nella classe Carrello abbiamo:</w:t>
+      </w:r>
+    </w:p>
+    <w:p>
+      <w:pPr>
+        <w:pStyle w:val="Paragrafoelenco"/>
+        <w:numPr>
+          <w:ilvl w:val="0"/>
+          <w:numId w:val="22"/>
+        </w:numPr>
+        <w:rPr>
+          <w:rFonts w:ascii="Tahoma" w:hAnsi="Tahoma" w:cs="Tahoma"/>
+          <w:sz w:val="26"/>
+          <w:szCs w:val="26"/>
+        </w:rPr>
+      </w:pPr>
+      <w:proofErr w:type="spellStart"/>
+      <w:r>
+        <w:rPr>
+          <w:rFonts w:ascii="Tahoma" w:hAnsi="Tahoma" w:cs="Tahoma"/>
+          <w:sz w:val="26"/>
+          <w:szCs w:val="26"/>
+        </w:rPr>
+        <w:t>Coupling</w:t>
+      </w:r>
+      <w:proofErr w:type="spellEnd"/>
+      <w:r>
+        <w:rPr>
+          <w:rFonts w:ascii="Tahoma" w:hAnsi="Tahoma" w:cs="Tahoma"/>
+          <w:sz w:val="26"/>
+          <w:szCs w:val="26"/>
+        </w:rPr>
+        <w:t xml:space="preserve"> afferente: 3</w:t>
+      </w:r>
+    </w:p>
+    <w:p>
+      <w:pPr>
+        <w:pStyle w:val="Paragrafoelenco"/>
+        <w:numPr>
+          <w:ilvl w:val="0"/>
+          <w:numId w:val="22"/>
+        </w:numPr>
+        <w:rPr>
+          <w:rFonts w:ascii="Tahoma" w:hAnsi="Tahoma" w:cs="Tahoma"/>
+          <w:sz w:val="26"/>
+          <w:szCs w:val="26"/>
+        </w:rPr>
+      </w:pPr>
+      <w:proofErr w:type="spellStart"/>
+      <w:r>
+        <w:rPr>
+          <w:rFonts w:ascii="Tahoma" w:hAnsi="Tahoma" w:cs="Tahoma"/>
+          <w:sz w:val="26"/>
+          <w:szCs w:val="26"/>
+        </w:rPr>
+        <w:t>Coupling</w:t>
+      </w:r>
+      <w:proofErr w:type="spellEnd"/>
+      <w:r>
+        <w:rPr>
+          <w:rFonts w:ascii="Tahoma" w:hAnsi="Tahoma" w:cs="Tahoma"/>
+          <w:sz w:val="26"/>
+          <w:szCs w:val="26"/>
+        </w:rPr>
+        <w:t xml:space="preserve"> efferente: 4</w:t>
+      </w:r>
+    </w:p>
+    <w:p>
+      <w:pPr>
+        <w:pStyle w:val="Paragrafoelenco"/>
+        <w:numPr>
+          <w:ilvl w:val="0"/>
+          <w:numId w:val="22"/>
+        </w:numPr>
+        <w:rPr>
+          <w:rFonts w:ascii="Tahoma" w:hAnsi="Tahoma" w:cs="Tahoma"/>
+          <w:sz w:val="26"/>
+          <w:szCs w:val="26"/>
+        </w:rPr>
+      </w:pPr>
+      <w:r>
+        <w:rPr>
+          <w:rFonts w:ascii="Tahoma" w:hAnsi="Tahoma" w:cs="Tahoma"/>
+          <w:sz w:val="26"/>
+          <w:szCs w:val="26"/>
+        </w:rPr>
+        <w:t>Instabilità: 0.57</w:t>
+      </w:r>
+    </w:p>
+    <w:p>
+      <w:pPr>
+        <w:pStyle w:val="Paragrafoelenco"/>
+        <w:numPr>
+          <w:ilvl w:val="0"/>
+          <w:numId w:val="22"/>
+        </w:numPr>
+        <w:rPr>
+          <w:rFonts w:ascii="Tahoma" w:hAnsi="Tahoma" w:cs="Tahoma"/>
+          <w:sz w:val="26"/>
+          <w:szCs w:val="26"/>
+        </w:rPr>
+      </w:pPr>
+      <w:r>
+        <w:rPr>
+          <w:rFonts w:ascii="Tahoma" w:hAnsi="Tahoma" w:cs="Tahoma"/>
+          <w:sz w:val="26"/>
+          <w:szCs w:val="26"/>
+        </w:rPr>
+        <w:t>Numero metodi: 12</w:t>
+      </w:r>
+    </w:p>
+    <w:p>
+      <w:pPr>
+        <w:pStyle w:val="Paragrafoelenco"/>
+        <w:numPr>
+          <w:ilvl w:val="0"/>
+          <w:numId w:val="22"/>
+        </w:numPr>
+        <w:rPr>
+          <w:rFonts w:ascii="Tahoma" w:hAnsi="Tahoma" w:cs="Tahoma"/>
+          <w:sz w:val="26"/>
+          <w:szCs w:val="26"/>
+        </w:rPr>
+      </w:pPr>
+      <w:r>
+        <w:rPr>
+          <w:rFonts w:ascii="Tahoma" w:hAnsi="Tahoma" w:cs="Tahoma"/>
+          <w:sz w:val="26"/>
+          <w:szCs w:val="26"/>
+        </w:rPr>
+        <w:t>CBO: 4</w:t>
+      </w:r>
+    </w:p>
+    <w:p>
+      <w:pPr>
+        <w:pStyle w:val="Paragrafoelenco"/>
+        <w:numPr>
+          <w:ilvl w:val="0"/>
+          <w:numId w:val="23"/>
+        </w:numPr>
+        <w:rPr>
+          <w:rFonts w:ascii="Tahoma" w:hAnsi="Tahoma" w:cs="Tahoma"/>
+          <w:sz w:val="26"/>
+          <w:szCs w:val="26"/>
+        </w:rPr>
+      </w:pPr>
+      <w:r>
+        <w:rPr>
+          <w:rFonts w:ascii="Tahoma" w:hAnsi="Tahoma" w:cs="Tahoma"/>
+          <w:sz w:val="26"/>
+          <w:szCs w:val="26"/>
+        </w:rPr>
+        <w:t xml:space="preserve">Nella classe </w:t>
+      </w:r>
+      <w:proofErr w:type="spellStart"/>
+      <w:proofErr w:type="gramStart"/>
+      <w:r>
+        <w:rPr>
+          <w:rFonts w:ascii="Tahoma" w:hAnsi="Tahoma" w:cs="Tahoma"/>
+          <w:sz w:val="26"/>
+          <w:szCs w:val="26"/>
+        </w:rPr>
+        <w:t>StudenteDocente</w:t>
+      </w:r>
+      <w:proofErr w:type="spellEnd"/>
+      <w:proofErr w:type="gramEnd"/>
+      <w:r>
+        <w:rPr>
+          <w:rFonts w:ascii="Tahoma" w:hAnsi="Tahoma" w:cs="Tahoma"/>
+          <w:sz w:val="26"/>
+          <w:szCs w:val="26"/>
+        </w:rPr>
+        <w:t xml:space="preserve"> abbiamo:</w:t>
+      </w:r>
+    </w:p>
+    <w:p>
+      <w:pPr>
+        <w:pStyle w:val="Paragrafoelenco"/>
+        <w:numPr>
+          <w:ilvl w:val="0"/>
+          <w:numId w:val="25"/>
+        </w:numPr>
+        <w:rPr>
+          <w:rFonts w:ascii="Tahoma" w:hAnsi="Tahoma" w:cs="Tahoma"/>
+          <w:sz w:val="26"/>
+          <w:szCs w:val="26"/>
+        </w:rPr>
+      </w:pPr>
+      <w:proofErr w:type="spellStart"/>
+      <w:r>
+        <w:rPr>
+          <w:rFonts w:ascii="Tahoma" w:hAnsi="Tahoma" w:cs="Tahoma"/>
+          <w:sz w:val="26"/>
+          <w:szCs w:val="26"/>
+        </w:rPr>
+        <w:t>Coupling</w:t>
+      </w:r>
+      <w:proofErr w:type="spellEnd"/>
+      <w:r>
+        <w:rPr>
+          <w:rFonts w:ascii="Tahoma" w:hAnsi="Tahoma" w:cs="Tahoma"/>
+          <w:sz w:val="26"/>
+          <w:szCs w:val="26"/>
+        </w:rPr>
+        <w:t xml:space="preserve"> afferente: 4</w:t>
+      </w:r>
+    </w:p>
+    <w:p>
+      <w:pPr>
+        <w:pStyle w:val="Paragrafoelenco"/>
+        <w:numPr>
+          <w:ilvl w:val="0"/>
+          <w:numId w:val="25"/>
+        </w:numPr>
+        <w:rPr>
+          <w:rFonts w:ascii="Tahoma" w:hAnsi="Tahoma" w:cs="Tahoma"/>
+          <w:sz w:val="26"/>
+          <w:szCs w:val="26"/>
+        </w:rPr>
+      </w:pPr>
+      <w:proofErr w:type="spellStart"/>
+      <w:r>
+        <w:rPr>
+          <w:rFonts w:ascii="Tahoma" w:hAnsi="Tahoma" w:cs="Tahoma"/>
+          <w:sz w:val="26"/>
+          <w:szCs w:val="26"/>
+        </w:rPr>
+        <w:t>Coupling</w:t>
+      </w:r>
+      <w:proofErr w:type="spellEnd"/>
+      <w:r>
+        <w:rPr>
+          <w:rFonts w:ascii="Tahoma" w:hAnsi="Tahoma" w:cs="Tahoma"/>
+          <w:sz w:val="26"/>
+          <w:szCs w:val="26"/>
+        </w:rPr>
+        <w:t xml:space="preserve"> efferente: 3</w:t>
+      </w:r>
+    </w:p>
+    <w:p>
+      <w:pPr>
+        <w:pStyle w:val="Paragrafoelenco"/>
+        <w:numPr>
+          <w:ilvl w:val="0"/>
+          <w:numId w:val="25"/>
+        </w:numPr>
+        <w:rPr>
+          <w:rFonts w:ascii="Tahoma" w:hAnsi="Tahoma" w:cs="Tahoma"/>
+          <w:sz w:val="26"/>
+          <w:szCs w:val="26"/>
+        </w:rPr>
+      </w:pPr>
+      <w:r>
+        <w:rPr>
+          <w:rFonts w:ascii="Tahoma" w:hAnsi="Tahoma" w:cs="Tahoma"/>
+          <w:sz w:val="26"/>
+          <w:szCs w:val="26"/>
+        </w:rPr>
+        <w:t>Instabilità: 0.43</w:t>
+      </w:r>
+    </w:p>
+    <w:p>
+      <w:pPr>
+        <w:pStyle w:val="Paragrafoelenco"/>
+        <w:numPr>
+          <w:ilvl w:val="0"/>
+          <w:numId w:val="25"/>
+        </w:numPr>
+        <w:rPr>
+          <w:rFonts w:ascii="Tahoma" w:hAnsi="Tahoma" w:cs="Tahoma"/>
+          <w:sz w:val="26"/>
+          <w:szCs w:val="26"/>
+        </w:rPr>
+      </w:pPr>
+      <w:r>
+        <w:rPr>
+          <w:rFonts w:ascii="Tahoma" w:hAnsi="Tahoma" w:cs="Tahoma"/>
+          <w:sz w:val="26"/>
+          <w:szCs w:val="26"/>
+        </w:rPr>
+        <w:lastRenderedPageBreak/>
+        <w:t>Numero metodi: 12</w:t>
+      </w:r>
+    </w:p>
+    <w:p>
+      <w:pPr>
+        <w:pStyle w:val="Paragrafoelenco"/>
+        <w:numPr>
+          <w:ilvl w:val="0"/>
+          <w:numId w:val="25"/>
+        </w:numPr>
+        <w:rPr>
+          <w:rFonts w:ascii="Tahoma" w:hAnsi="Tahoma" w:cs="Tahoma"/>
+          <w:sz w:val="26"/>
+          <w:szCs w:val="26"/>
+        </w:rPr>
+      </w:pPr>
+      <w:r>
+        <w:rPr>
+          <w:rFonts w:ascii="Tahoma" w:hAnsi="Tahoma" w:cs="Tahoma"/>
+          <w:sz w:val="26"/>
+          <w:szCs w:val="26"/>
+        </w:rPr>
+        <w:t>CBO: 2</w:t>
+      </w:r>
+    </w:p>
+    <w:p>
+      <w:pPr>
+        <w:pStyle w:val="Paragrafoelenco"/>
+        <w:numPr>
+          <w:ilvl w:val="0"/>
+          <w:numId w:val="23"/>
+        </w:numPr>
+        <w:rPr>
+          <w:rFonts w:ascii="Tahoma" w:hAnsi="Tahoma" w:cs="Tahoma"/>
+          <w:sz w:val="26"/>
+          <w:szCs w:val="26"/>
+        </w:rPr>
+      </w:pPr>
+      <w:r>
+        <w:rPr>
+          <w:rFonts w:ascii="Tahoma" w:hAnsi="Tahoma" w:cs="Tahoma"/>
+          <w:sz w:val="26"/>
+          <w:szCs w:val="26"/>
+        </w:rPr>
+        <w:t>Nel pacchetto Controller abbiamo:</w:t>
+      </w:r>
+    </w:p>
+    <w:p>
+      <w:pPr>
+        <w:pStyle w:val="Paragrafoelenco"/>
+        <w:numPr>
+          <w:ilvl w:val="0"/>
+          <w:numId w:val="26"/>
+        </w:numPr>
+        <w:rPr>
+          <w:rFonts w:ascii="Tahoma" w:hAnsi="Tahoma" w:cs="Tahoma"/>
+          <w:sz w:val="26"/>
+          <w:szCs w:val="26"/>
+        </w:rPr>
+      </w:pPr>
+      <w:proofErr w:type="spellStart"/>
+      <w:r>
+        <w:rPr>
+          <w:rFonts w:ascii="Tahoma" w:hAnsi="Tahoma" w:cs="Tahoma"/>
+          <w:sz w:val="26"/>
+          <w:szCs w:val="26"/>
+        </w:rPr>
+        <w:t>Coupling</w:t>
+      </w:r>
+      <w:proofErr w:type="spellEnd"/>
+      <w:r>
+        <w:rPr>
+          <w:rFonts w:ascii="Tahoma" w:hAnsi="Tahoma" w:cs="Tahoma"/>
+          <w:sz w:val="26"/>
+          <w:szCs w:val="26"/>
+        </w:rPr>
+        <w:t xml:space="preserve"> afferente: 8</w:t>
+      </w:r>
+    </w:p>
+    <w:p>
+      <w:pPr>
+        <w:pStyle w:val="Paragrafoelenco"/>
+        <w:numPr>
+          <w:ilvl w:val="0"/>
+          <w:numId w:val="26"/>
+        </w:numPr>
+        <w:rPr>
+          <w:rFonts w:ascii="Tahoma" w:hAnsi="Tahoma" w:cs="Tahoma"/>
+          <w:sz w:val="26"/>
+          <w:szCs w:val="26"/>
+        </w:rPr>
+      </w:pPr>
+      <w:proofErr w:type="spellStart"/>
+      <w:r>
+        <w:rPr>
+          <w:rFonts w:ascii="Tahoma" w:hAnsi="Tahoma" w:cs="Tahoma"/>
+          <w:sz w:val="26"/>
+          <w:szCs w:val="26"/>
+        </w:rPr>
+        <w:t>Coupling</w:t>
+      </w:r>
+      <w:proofErr w:type="spellEnd"/>
+      <w:r>
+        <w:rPr>
+          <w:rFonts w:ascii="Tahoma" w:hAnsi="Tahoma" w:cs="Tahoma"/>
+          <w:sz w:val="26"/>
+          <w:szCs w:val="26"/>
+        </w:rPr>
+        <w:t xml:space="preserve"> efferente: 4</w:t>
+      </w:r>
+    </w:p>
+    <w:p>
+      <w:pPr>
+        <w:pStyle w:val="Paragrafoelenco"/>
+        <w:numPr>
+          <w:ilvl w:val="0"/>
+          <w:numId w:val="26"/>
+        </w:numPr>
+        <w:rPr>
+          <w:rFonts w:ascii="Tahoma" w:hAnsi="Tahoma" w:cs="Tahoma"/>
+          <w:sz w:val="26"/>
+          <w:szCs w:val="26"/>
+        </w:rPr>
+      </w:pPr>
+      <w:r>
+        <w:rPr>
+          <w:rFonts w:ascii="Tahoma" w:hAnsi="Tahoma" w:cs="Tahoma"/>
+          <w:sz w:val="26"/>
+          <w:szCs w:val="26"/>
+        </w:rPr>
+        <w:t>Instabilità: 0.33</w:t>
+      </w:r>
+    </w:p>
+    <w:p>
+      <w:pPr>
+        <w:ind w:left="708"/>
+        <w:rPr>
+          <w:rFonts w:ascii="Tahoma" w:hAnsi="Tahoma" w:cs="Tahoma"/>
+          <w:sz w:val="26"/>
+          <w:szCs w:val="26"/>
+        </w:rPr>
+      </w:pPr>
+    </w:p>
+    <w:p>
+      <w:pPr>
+        <w:rPr>
+          <w:rFonts w:ascii="Tahoma" w:hAnsi="Tahoma" w:cs="Tahoma"/>
+          <w:b/>
+          <w:bCs/>
+          <w:sz w:val="26"/>
+          <w:szCs w:val="26"/>
+        </w:rPr>
+      </w:pPr>
+      <w:r>
+        <w:rPr>
+          <w:rFonts w:ascii="Tahoma" w:hAnsi="Tahoma" w:cs="Tahoma"/>
+          <w:b/>
+          <w:bCs/>
+          <w:sz w:val="26"/>
+          <w:szCs w:val="26"/>
+        </w:rPr>
+        <w:t xml:space="preserve">2.1.3 </w:t>
+      </w:r>
+      <w:r>
+        <w:rPr>
+          <w:rFonts w:ascii="Tahoma" w:hAnsi="Tahoma" w:cs="Tahoma"/>
+          <w:b/>
+          <w:bCs/>
+          <w:sz w:val="26"/>
+          <w:szCs w:val="26"/>
+        </w:rPr>
+        <w:t>Complessità ciclomatica di McCabe</w:t>
+      </w:r>
+    </w:p>
+    <w:p>
+      <w:pPr>
+        <w:rPr>
+          <w:rFonts w:ascii="Tahoma" w:hAnsi="Tahoma" w:cs="Tahoma"/>
+          <w:sz w:val="26"/>
+          <w:szCs w:val="26"/>
+        </w:rPr>
+      </w:pPr>
+      <w:r>
+        <w:rPr>
+          <w:rFonts w:ascii="Tahoma" w:hAnsi="Tahoma" w:cs="Tahoma"/>
+          <w:sz w:val="26"/>
+          <w:szCs w:val="26"/>
+        </w:rPr>
+        <w:t>La complessità ciclomatica</w:t>
+      </w:r>
+      <w:r>
+        <w:rPr>
+          <w:rFonts w:ascii="Tahoma" w:hAnsi="Tahoma" w:cs="Tahoma"/>
+          <w:sz w:val="26"/>
+          <w:szCs w:val="26"/>
+        </w:rPr>
+        <w:t xml:space="preserve"> </w:t>
+      </w:r>
+      <w:r>
+        <w:rPr>
+          <w:rFonts w:ascii="Tahoma" w:hAnsi="Tahoma" w:cs="Tahoma"/>
+          <w:sz w:val="26"/>
+          <w:szCs w:val="26"/>
+        </w:rPr>
+        <w:t>è una metrica che misura la complessità del codice sorgente. Essa rappresenta il numero di percorsi indipendenti attraverso un programma e fornisce un'indicazione del livello di complessità e manutenibilità di un modulo software.</w:t>
+      </w:r>
+    </w:p>
+    <w:p>
+      <w:pPr>
+        <w:rPr>
+          <w:rFonts w:ascii="Tahoma" w:hAnsi="Tahoma" w:cs="Tahoma"/>
+          <w:sz w:val="26"/>
+          <w:szCs w:val="26"/>
+        </w:rPr>
+      </w:pPr>
+      <w:r>
+        <w:rPr>
+          <w:rFonts w:ascii="Tahoma" w:hAnsi="Tahoma" w:cs="Tahoma"/>
+          <w:sz w:val="26"/>
+          <w:szCs w:val="26"/>
+        </w:rPr>
+        <w:t>Andiamo ad analizzare e calcolare la complessità ciclomatica di questa funzione che si trova all’interno della classe Carrello</w:t>
+      </w:r>
+      <w:r>
+        <w:rPr>
+          <w:rFonts w:ascii="Tahoma" w:hAnsi="Tahoma" w:cs="Tahoma"/>
+          <w:sz w:val="26"/>
+          <w:szCs w:val="26"/>
+        </w:rPr>
+        <w:t xml:space="preserve"> tramite l’utilizzo di </w:t>
+      </w:r>
+      <w:proofErr w:type="spellStart"/>
+      <w:r>
+        <w:rPr>
+          <w:rFonts w:ascii="Tahoma" w:hAnsi="Tahoma" w:cs="Tahoma"/>
+          <w:sz w:val="26"/>
+          <w:szCs w:val="26"/>
+        </w:rPr>
+        <w:t>StanIde</w:t>
+      </w:r>
+      <w:proofErr w:type="spellEnd"/>
+      <w:r>
+        <w:rPr>
+          <w:rFonts w:ascii="Tahoma" w:hAnsi="Tahoma" w:cs="Tahoma"/>
+          <w:sz w:val="26"/>
+          <w:szCs w:val="26"/>
+        </w:rPr>
+        <w:t>:</w:t>
+      </w:r>
+    </w:p>
+    <w:p>
+      <w:pPr>
+        <w:rPr>
+          <w:rFonts w:ascii="Tahoma" w:hAnsi="Tahoma" w:cs="Tahoma"/>
+          <w:sz w:val="26"/>
+          <w:szCs w:val="26"/>
+        </w:rPr>
+      </w:pPr>
+      <w:r>
+        <w:rPr>
+          <w:rFonts w:ascii="Tahoma" w:hAnsi="Tahoma" w:cs="Tahoma"/>
+          <w:sz w:val="26"/>
+          <w:szCs w:val="26"/>
+        </w:rPr>
+        <w:drawing>
+          <wp:inline distT="0" distB="0" distL="0" distR="0" wp14:anchorId="418F06EF" wp14:editId="3A8193EB">
+            <wp:extent cx="6384943" cy="3059976"/>
+            <wp:effectExtent l="0" t="0" r="0" b="7620"/>
+            <wp:docPr id="150500421" name="Immagine 1" descr="Immagine che contiene testo, schermata"/>
+            <wp:cNvGraphicFramePr>
+              <a:graphicFrameLocks xmlns:a="http://schemas.openxmlformats.org/drawingml/2006/main" noChangeAspect="1"/>
+            </wp:cNvGraphicFramePr>
+            <a:graphic xmlns:a="http://schemas.openxmlformats.org/drawingml/2006/main">
+              <a:graphicData uri="http://schemas.openxmlformats.org/drawingml/2006/picture">
+                <pic:pic xmlns:pic="http://schemas.openxmlformats.org/drawingml/2006/picture">
+                  <pic:nvPicPr>
+                    <pic:cNvPr id="150500421" name="Immagine 1" descr="Immagine che contiene testo, schermata"/>
+                    <pic:cNvPicPr/>
+                  </pic:nvPicPr>
+                  <pic:blipFill>
+                    <a:blip r:embed="rId12"/>
+                    <a:stretch>
+                      <a:fillRect/>
+                    </a:stretch>
+                  </pic:blipFill>
+                  <pic:spPr>
+                    <a:xfrm>
+                      <a:off x="0" y="0"/>
+                      <a:ext cx="6435775" cy="3084337"/>
+                    </a:xfrm>
+                    <a:prstGeom prst="rect">
+                      <a:avLst/>
+                    </a:prstGeom>
+                  </pic:spPr>
+                </pic:pic>
+              </a:graphicData>
+            </a:graphic>
+          </wp:inline>
+        </w:drawing>
+      </w:r>
+    </w:p>
+    <w:p>
+      <w:pPr>
+        <w:rPr>
+          <w:rFonts w:ascii="Tahoma" w:hAnsi="Tahoma" w:cs="Tahoma"/>
+          <w:sz w:val="26"/>
+          <w:szCs w:val="26"/>
+        </w:rPr>
+      </w:pPr>
+      <w:r>
+        <w:rPr>
+          <w:rFonts w:ascii="Tahoma" w:hAnsi="Tahoma" w:cs="Tahoma"/>
+          <w:sz w:val="26"/>
+          <w:szCs w:val="26"/>
+        </w:rPr>
+        <w:t>Complessità ciclomatica = 5</w:t>
+      </w:r>
+    </w:p>
+    <w:p>
+      <w:pPr>
+        <w:rPr>
+          <w:rFonts w:ascii="Tahoma" w:hAnsi="Tahoma" w:cs="Tahoma"/>
+          <w:sz w:val="26"/>
+          <w:szCs w:val="26"/>
+        </w:rPr>
+      </w:pPr>
+      <w:r>
+        <w:rPr>
+          <w:rFonts w:ascii="Tahoma" w:hAnsi="Tahoma" w:cs="Tahoma"/>
+          <w:noProof/>
+          <w:sz w:val="26"/>
+          <w:szCs w:val="26"/>
+        </w:rPr>
+        <w:lastRenderedPageBreak/>
+        <w:drawing>
+          <wp:anchor distT="0" distB="0" distL="114300" distR="114300" simplePos="0" relativeHeight="251663360" behindDoc="1" locked="0" layoutInCell="1" allowOverlap="1" wp14:anchorId="484EDB7F" wp14:editId="0B49C05C">
+            <wp:simplePos x="0" y="0"/>
+            <wp:positionH relativeFrom="margin">
+              <wp:align>center</wp:align>
+            </wp:positionH>
+            <wp:positionV relativeFrom="paragraph">
+              <wp:posOffset>667609</wp:posOffset>
+            </wp:positionV>
+            <wp:extent cx="2462530" cy="1468755"/>
+            <wp:effectExtent l="0" t="0" r="0" b="0"/>
+            <wp:wrapTopAndBottom/>
+            <wp:docPr id="197701974" name="Immagine 3"/>
+            <wp:cNvGraphicFramePr>
+              <a:graphicFrameLocks xmlns:a="http://schemas.openxmlformats.org/drawingml/2006/main" noChangeAspect="1"/>
+            </wp:cNvGraphicFramePr>
+            <a:graphic xmlns:a="http://schemas.openxmlformats.org/drawingml/2006/main">
+              <a:graphicData uri="http://schemas.openxmlformats.org/drawingml/2006/picture">
+                <pic:pic xmlns:pic="http://schemas.openxmlformats.org/drawingml/2006/picture">
+                  <pic:nvPicPr>
+                    <pic:cNvPr id="0" name="Picture 3"/>
+                    <pic:cNvPicPr>
+                      <a:picLocks noChangeAspect="1" noChangeArrowheads="1"/>
+                    </pic:cNvPicPr>
+                  </pic:nvPicPr>
+                  <pic:blipFill>
+                    <a:blip r:embed="rId13">
+                      <a:extLst>
+                        <a:ext uri="{28A0092B-C50C-407E-A947-70E740481C1C}">
+                          <a14:useLocalDpi xmlns:a14="http://schemas.microsoft.com/office/drawing/2010/main" val="0"/>
+                        </a:ext>
+                      </a:extLst>
+                    </a:blip>
+                    <a:srcRect/>
+                    <a:stretch>
+                      <a:fillRect/>
+                    </a:stretch>
+                  </pic:blipFill>
+                  <pic:spPr bwMode="auto">
+                    <a:xfrm>
+                      <a:off x="0" y="0"/>
+                      <a:ext cx="2462530" cy="1468755"/>
+                    </a:xfrm>
+                    <a:prstGeom prst="rect">
+                      <a:avLst/>
+                    </a:prstGeom>
+                    <a:noFill/>
+                    <a:ln>
+                      <a:noFill/>
+                    </a:ln>
+                  </pic:spPr>
+                </pic:pic>
+              </a:graphicData>
+            </a:graphic>
+            <wp14:sizeRelH relativeFrom="margin">
+              <wp14:pctWidth>0</wp14:pctWidth>
+            </wp14:sizeRelH>
+            <wp14:sizeRelV relativeFrom="margin">
+              <wp14:pctHeight>0</wp14:pctHeight>
+            </wp14:sizeRelV>
+          </wp:anchor>
+        </w:drawing>
+      </w:r>
+      <w:r>
+        <w:rPr>
+          <w:rFonts w:ascii="Tahoma" w:hAnsi="Tahoma" w:cs="Tahoma"/>
+          <w:sz w:val="26"/>
+          <w:szCs w:val="26"/>
+        </w:rPr>
+        <w:t>Per quanto riguarda il pacchetto controller la complessità ciclomatica è pari a 1.13, il grafico sottostante rappresenta la distribuzione di complessità sul numero di metodi:</w:t>
+      </w:r>
+    </w:p>
+    <w:p>
+      <w:pPr>
+        <w:rPr>
+          <w:rFonts w:ascii="Tahoma" w:hAnsi="Tahoma" w:cs="Tahoma"/>
+          <w:sz w:val="26"/>
+          <w:szCs w:val="26"/>
+        </w:rPr>
       </w:pPr>
     </w:p>
     <w:p>
@@ -1471,24 +3044,24 @@
           <w:sz w:val="30"/>
           <w:szCs w:val="30"/>
         </w:rPr>
-        <w:t>2.1 Principi di progettazione</w:t>
-      </w:r>
-    </w:p>
-    <w:p>
-      <w:pPr>
-        <w:rPr>
-          <w:rFonts w:ascii="Tahoma" w:hAnsi="Tahoma" w:cs="Tahoma"/>
-          <w:sz w:val="26"/>
-          <w:szCs w:val="26"/>
-        </w:rPr>
-      </w:pPr>
-      <w:r>
-        <w:rPr>
-          <w:rFonts w:ascii="Tahoma" w:hAnsi="Tahoma" w:cs="Tahoma"/>
-          <w:sz w:val="26"/>
-          <w:szCs w:val="26"/>
-        </w:rPr>
-        <w:t xml:space="preserve">Astrazione, modularità, complessità </w:t>
+        <w:t>2.2 Design Patterns</w:t>
+      </w:r>
+    </w:p>
+    <w:p>
+      <w:pPr>
+        <w:rPr>
+          <w:rFonts w:ascii="Tahoma" w:hAnsi="Tahoma" w:cs="Tahoma"/>
+          <w:sz w:val="26"/>
+          <w:szCs w:val="26"/>
+        </w:rPr>
+      </w:pPr>
+      <w:r>
+        <w:rPr>
+          <w:rFonts w:ascii="Tahoma" w:hAnsi="Tahoma" w:cs="Tahoma"/>
+          <w:sz w:val="26"/>
+          <w:szCs w:val="26"/>
+        </w:rPr>
+        <w:t xml:space="preserve">Nel progetto sono stati utilizzati due pattern: il singleton pattern e il </w:t>
       </w:r>
       <w:proofErr w:type="spellStart"/>
       <w:r>
@@ -1497,7 +3070,7 @@
           <w:sz w:val="26"/>
           <w:szCs w:val="26"/>
         </w:rPr>
-        <w:t>intramodulare</w:t>
+        <w:t>observer-observable</w:t>
       </w:r>
       <w:proofErr w:type="spellEnd"/>
       <w:r>
@@ -1506,72 +3079,6 @@
           <w:sz w:val="26"/>
           <w:szCs w:val="26"/>
         </w:rPr>
-        <w:t xml:space="preserve"> e </w:t>
-      </w:r>
-      <w:proofErr w:type="spellStart"/>
-      <w:r>
-        <w:rPr>
-          <w:rFonts w:ascii="Tahoma" w:hAnsi="Tahoma" w:cs="Tahoma"/>
-          <w:sz w:val="26"/>
-          <w:szCs w:val="26"/>
-        </w:rPr>
-        <w:t>intermodulare</w:t>
-      </w:r>
-      <w:proofErr w:type="spellEnd"/>
-    </w:p>
-    <w:p>
-      <w:pPr>
-        <w:rPr>
-          <w:rFonts w:ascii="Tahoma" w:hAnsi="Tahoma" w:cs="Tahoma"/>
-          <w:b/>
-          <w:bCs/>
-          <w:sz w:val="30"/>
-          <w:szCs w:val="30"/>
-        </w:rPr>
-      </w:pPr>
-      <w:r>
-        <w:rPr>
-          <w:rFonts w:ascii="Tahoma" w:hAnsi="Tahoma" w:cs="Tahoma"/>
-          <w:b/>
-          <w:bCs/>
-          <w:sz w:val="30"/>
-          <w:szCs w:val="30"/>
-        </w:rPr>
-        <w:t>2.2 Design Patterns</w:t>
-      </w:r>
-    </w:p>
-    <w:p>
-      <w:pPr>
-        <w:rPr>
-          <w:rFonts w:ascii="Tahoma" w:hAnsi="Tahoma" w:cs="Tahoma"/>
-          <w:sz w:val="26"/>
-          <w:szCs w:val="26"/>
-        </w:rPr>
-      </w:pPr>
-      <w:r>
-        <w:rPr>
-          <w:rFonts w:ascii="Tahoma" w:hAnsi="Tahoma" w:cs="Tahoma"/>
-          <w:sz w:val="26"/>
-          <w:szCs w:val="26"/>
-        </w:rPr>
-        <w:t xml:space="preserve">Nel progetto sono stati utilizzati due pattern: il singleton pattern e il </w:t>
-      </w:r>
-      <w:proofErr w:type="spellStart"/>
-      <w:r>
-        <w:rPr>
-          <w:rFonts w:ascii="Tahoma" w:hAnsi="Tahoma" w:cs="Tahoma"/>
-          <w:sz w:val="26"/>
-          <w:szCs w:val="26"/>
-        </w:rPr>
-        <w:t>observer-observable</w:t>
-      </w:r>
-      <w:proofErr w:type="spellEnd"/>
-      <w:r>
-        <w:rPr>
-          <w:rFonts w:ascii="Tahoma" w:hAnsi="Tahoma" w:cs="Tahoma"/>
-          <w:sz w:val="26"/>
-          <w:szCs w:val="26"/>
-        </w:rPr>
         <w:t xml:space="preserve"> pattern. </w:t>
       </w:r>
     </w:p>
@@ -1589,7 +3096,6 @@
           <w:sz w:val="26"/>
           <w:szCs w:val="26"/>
         </w:rPr>
-        <w:lastRenderedPageBreak/>
         <w:t>Il primo pattern è stato implementato per la gestione della connessione al database. Questo ha permesso di creare una singola istanza per gestire le chiamate al database, che ci sono servite sia per inserire dati nei record sia per riutilizzare informazioni nel programma, per fare calcoli o per mostrarli a schermo. Questo è stato creato tramite l’implementazione di una classe Connessione (all’interno del package model) nella quale abbiamo inserito un</w:t>
       </w:r>
       <w:r>
@@ -1736,38 +3242,12 @@
           <w:sz w:val="26"/>
           <w:szCs w:val="26"/>
         </w:rPr>
-        <w:t xml:space="preserve">2.3 </w:t>
-      </w:r>
-    </w:p>
-    <w:p>
-      <w:pPr>
-        <w:rPr>
-          <w:rFonts w:ascii="Tahoma" w:hAnsi="Tahoma" w:cs="Tahoma"/>
-          <w:sz w:val="26"/>
-          <w:szCs w:val="26"/>
-        </w:rPr>
-      </w:pPr>
-    </w:p>
-    <w:p>
-      <w:pPr>
-        <w:rPr>
-          <w:rFonts w:ascii="Tahoma" w:hAnsi="Tahoma" w:cs="Tahoma"/>
-          <w:sz w:val="26"/>
-          <w:szCs w:val="26"/>
-        </w:rPr>
-      </w:pPr>
-      <w:r>
-        <w:rPr>
-          <w:rFonts w:ascii="Tahoma" w:hAnsi="Tahoma" w:cs="Tahoma"/>
-          <w:sz w:val="26"/>
-          <w:szCs w:val="26"/>
-        </w:rPr>
         <w:br/>
       </w:r>
     </w:p>
     <w:sectPr>
-      <w:headerReference w:type="default" r:id="rId10"/>
-      <w:footerReference w:type="default" r:id="rId11"/>
+      <w:headerReference w:type="default" r:id="rId14"/>
+      <w:footerReference w:type="default" r:id="rId15"/>
       <w:pgSz w:w="11906" w:h="16838"/>
       <w:pgMar w:top="1417" w:right="1134" w:bottom="1134" w:left="1134" w:header="708" w:footer="708" w:gutter="0"/>
       <w:cols w:space="708"/>
@@ -1893,6 +3373,119 @@
 <file path=word/numbering.xml><?xml version="1.0" encoding="utf-8"?>
 <w:numbering xmlns:wpc="http://schemas.microsoft.com/office/word/2010/wordprocessingCanvas" xmlns:cx="http://schemas.microsoft.com/office/drawing/2014/chartex" xmlns:cx1="http://schemas.microsoft.com/office/drawing/2015/9/8/chartex" xmlns:cx2="http://schemas.microsoft.com/office/drawing/2015/10/21/chartex" xmlns:cx3="http://schemas.microsoft.com/office/drawing/2016/5/9/chartex" xmlns:cx4="http://schemas.microsoft.com/office/drawing/2016/5/10/chartex" xmlns:cx5="http://schemas.microsoft.com/office/drawing/2016/5/11/chartex" xmlns:cx6="http://schemas.microsoft.com/office/drawing/2016/5/12/chartex" xmlns:cx7="http://schemas.microsoft.com/office/drawing/2016/5/13/chartex" xmlns:cx8="http://schemas.microsoft.com/office/drawing/2016/5/14/chartex" xmlns:mc="http://schemas.openxmlformats.org/markup-compatibility/2006" xmlns:aink="http://schemas.microsoft.com/office/drawing/2016/ink" xmlns:am3d="http://schemas.microsoft.com/office/drawing/2017/model3d" xmlns:o="urn:schemas-microsoft-com:office:office" xmlns:oel="http://schemas.microsoft.com/office/2019/extlst" xmlns:r="http://schemas.openxmlformats.org/officeDocument/2006/relationships" xmlns:m="http://schemas.openxmlformats.org/officeDocument/2006/math" xmlns:v="urn:schemas-microsoft-com:vml" xmlns:wp14="http://schemas.microsoft.com/office/word/2010/wordprocessingDrawing" xmlns:wp="http://schemas.openxmlformats.org/drawingml/2006/wordprocessingDrawing" xmlns:w10="urn:schemas-microsoft-com:office:word" xmlns:w="http://schemas.openxmlformats.org/wordprocessingml/2006/main" xmlns:w14="http://schemas.microsoft.com/office/word/2010/wordml" xmlns:w15="http://schemas.microsoft.com/office/word/2012/wordml" xmlns:w16cex="http://schemas.microsoft.com/office/word/2018/wordml/cex" xmlns:w16cid="http://schemas.microsoft.com/office/word/2016/wordml/cid" xmlns:w16="http://schemas.microsoft.com/office/word/2018/wordml" xmlns:w16du="http://schemas.microsoft.com/office/word/2023/wordml/word16du" xmlns:w16sdtdh="http://schemas.microsoft.com/office/word/2020/wordml/sdtdatahash" xmlns:w16sdtfl="http://schemas.microsoft.com/office/word/2024/wordml/sdtformatlock" xmlns:w16se="http://schemas.microsoft.com/office/word/2015/wordml/symex" xmlns:wpg="http://schemas.microsoft.com/office/word/2010/wordprocessingGroup" xmlns:wpi="http://schemas.microsoft.com/office/word/2010/wordprocessingInk" xmlns:wne="http://schemas.microsoft.com/office/word/2006/wordml" xmlns:wps="http://schemas.microsoft.com/office/word/2010/wordprocessingShape" mc:Ignorable="w14 w15 w16se w16cid w16 w16cex w16sdtdh w16sdtfl w16du wp14">
   <w:abstractNum w:abstractNumId="0" w15:restartNumberingAfterBreak="0">
+    <w:nsid w:val="026934E1"/>
+    <w:multiLevelType w:val="hybridMultilevel"/>
+    <w:tmpl w:val="0D84C064"/>
+    <w:lvl w:ilvl="0" w:tplc="DEDEA150">
+      <w:start w:val="2"/>
+      <w:numFmt w:val="bullet"/>
+      <w:lvlText w:val="-"/>
+      <w:lvlJc w:val="left"/>
+      <w:pPr>
+        <w:ind w:left="720" w:hanging="360"/>
+      </w:pPr>
+      <w:rPr>
+        <w:rFonts w:ascii="Tahoma" w:eastAsiaTheme="minorHAnsi" w:hAnsi="Tahoma" w:cs="Tahoma" w:hint="default"/>
+      </w:rPr>
+    </w:lvl>
+    <w:lvl w:ilvl="1" w:tplc="04100003" w:tentative="1">
+      <w:start w:val="1"/>
+      <w:numFmt w:val="bullet"/>
+      <w:lvlText w:val="o"/>
+      <w:lvlJc w:val="left"/>
+      <w:pPr>
+        <w:ind w:left="1440" w:hanging="360"/>
+      </w:pPr>
+      <w:rPr>
+        <w:rFonts w:ascii="Courier New" w:hAnsi="Courier New" w:cs="Courier New" w:hint="default"/>
+      </w:rPr>
+    </w:lvl>
+    <w:lvl w:ilvl="2" w:tplc="04100005" w:tentative="1">
+      <w:start w:val="1"/>
+      <w:numFmt w:val="bullet"/>
+      <w:lvlText w:val=""/>
+      <w:lvlJc w:val="left"/>
+      <w:pPr>
+        <w:ind w:left="2160" w:hanging="360"/>
+      </w:pPr>
+      <w:rPr>
+        <w:rFonts w:ascii="Wingdings" w:hAnsi="Wingdings" w:hint="default"/>
+      </w:rPr>
+    </w:lvl>
+    <w:lvl w:ilvl="3" w:tplc="04100001" w:tentative="1">
+      <w:start w:val="1"/>
+      <w:numFmt w:val="bullet"/>
+      <w:lvlText w:val=""/>
+      <w:lvlJc w:val="left"/>
+      <w:pPr>
+        <w:ind w:left="2880" w:hanging="360"/>
+      </w:pPr>
+      <w:rPr>
+        <w:rFonts w:ascii="Symbol" w:hAnsi="Symbol" w:hint="default"/>
+      </w:rPr>
+    </w:lvl>
+    <w:lvl w:ilvl="4" w:tplc="04100003" w:tentative="1">
+      <w:start w:val="1"/>
+      <w:numFmt w:val="bullet"/>
+      <w:lvlText w:val="o"/>
+      <w:lvlJc w:val="left"/>
+      <w:pPr>
+        <w:ind w:left="3600" w:hanging="360"/>
+      </w:pPr>
+      <w:rPr>
+        <w:rFonts w:ascii="Courier New" w:hAnsi="Courier New" w:cs="Courier New" w:hint="default"/>
+      </w:rPr>
+    </w:lvl>
+    <w:lvl w:ilvl="5" w:tplc="04100005" w:tentative="1">
+      <w:start w:val="1"/>
+      <w:numFmt w:val="bullet"/>
+      <w:lvlText w:val=""/>
+      <w:lvlJc w:val="left"/>
+      <w:pPr>
+        <w:ind w:left="4320" w:hanging="360"/>
+      </w:pPr>
+      <w:rPr>
+        <w:rFonts w:ascii="Wingdings" w:hAnsi="Wingdings" w:hint="default"/>
+      </w:rPr>
+    </w:lvl>
+    <w:lvl w:ilvl="6" w:tplc="04100001" w:tentative="1">
+      <w:start w:val="1"/>
+      <w:numFmt w:val="bullet"/>
+      <w:lvlText w:val=""/>
+      <w:lvlJc w:val="left"/>
+      <w:pPr>
+        <w:ind w:left="5040" w:hanging="360"/>
+      </w:pPr>
+      <w:rPr>
+        <w:rFonts w:ascii="Symbol" w:hAnsi="Symbol" w:hint="default"/>
+      </w:rPr>
+    </w:lvl>
+    <w:lvl w:ilvl="7" w:tplc="04100003" w:tentative="1">
+      <w:start w:val="1"/>
+      <w:numFmt w:val="bullet"/>
+      <w:lvlText w:val="o"/>
+      <w:lvlJc w:val="left"/>
+      <w:pPr>
+        <w:ind w:left="5760" w:hanging="360"/>
+      </w:pPr>
+      <w:rPr>
+        <w:rFonts w:ascii="Courier New" w:hAnsi="Courier New" w:cs="Courier New" w:hint="default"/>
+      </w:rPr>
+    </w:lvl>
+    <w:lvl w:ilvl="8" w:tplc="04100005" w:tentative="1">
+      <w:start w:val="1"/>
+      <w:numFmt w:val="bullet"/>
+      <w:lvlText w:val=""/>
+      <w:lvlJc w:val="left"/>
+      <w:pPr>
+        <w:ind w:left="6480" w:hanging="360"/>
+      </w:pPr>
+      <w:rPr>
+        <w:rFonts w:ascii="Wingdings" w:hAnsi="Wingdings" w:hint="default"/>
+      </w:rPr>
+    </w:lvl>
+  </w:abstractNum>
+  <w:abstractNum w:abstractNumId="1" w15:restartNumberingAfterBreak="0">
     <w:nsid w:val="04B9549E"/>
     <w:multiLevelType w:val="hybridMultilevel"/>
     <w:tmpl w:val="9146C9E4"/>
@@ -1981,7 +3574,7 @@
       </w:pPr>
     </w:lvl>
   </w:abstractNum>
-  <w:abstractNum w:abstractNumId="1" w15:restartNumberingAfterBreak="0">
+  <w:abstractNum w:abstractNumId="2" w15:restartNumberingAfterBreak="0">
     <w:nsid w:val="075A39C4"/>
     <w:multiLevelType w:val="hybridMultilevel"/>
     <w:tmpl w:val="CA8E585C"/>
@@ -2094,7 +3687,7 @@
       </w:rPr>
     </w:lvl>
   </w:abstractNum>
-  <w:abstractNum w:abstractNumId="2" w15:restartNumberingAfterBreak="0">
+  <w:abstractNum w:abstractNumId="3" w15:restartNumberingAfterBreak="0">
     <w:nsid w:val="0D510DFA"/>
     <w:multiLevelType w:val="hybridMultilevel"/>
     <w:tmpl w:val="D9D0809A"/>
@@ -2183,7 +3776,233 @@
       </w:pPr>
     </w:lvl>
   </w:abstractNum>
-  <w:abstractNum w:abstractNumId="3" w15:restartNumberingAfterBreak="0">
+  <w:abstractNum w:abstractNumId="4" w15:restartNumberingAfterBreak="0">
+    <w:nsid w:val="10400C09"/>
+    <w:multiLevelType w:val="hybridMultilevel"/>
+    <w:tmpl w:val="29B0A8BC"/>
+    <w:lvl w:ilvl="0" w:tplc="E04AFA70">
+      <w:start w:val="2"/>
+      <w:numFmt w:val="bullet"/>
+      <w:lvlText w:val="-"/>
+      <w:lvlJc w:val="left"/>
+      <w:pPr>
+        <w:ind w:left="720" w:hanging="360"/>
+      </w:pPr>
+      <w:rPr>
+        <w:rFonts w:ascii="Tahoma" w:eastAsiaTheme="minorHAnsi" w:hAnsi="Tahoma" w:cs="Tahoma" w:hint="default"/>
+      </w:rPr>
+    </w:lvl>
+    <w:lvl w:ilvl="1" w:tplc="04100003" w:tentative="1">
+      <w:start w:val="1"/>
+      <w:numFmt w:val="bullet"/>
+      <w:lvlText w:val="o"/>
+      <w:lvlJc w:val="left"/>
+      <w:pPr>
+        <w:ind w:left="1440" w:hanging="360"/>
+      </w:pPr>
+      <w:rPr>
+        <w:rFonts w:ascii="Courier New" w:hAnsi="Courier New" w:cs="Courier New" w:hint="default"/>
+      </w:rPr>
+    </w:lvl>
+    <w:lvl w:ilvl="2" w:tplc="04100005" w:tentative="1">
+      <w:start w:val="1"/>
+      <w:numFmt w:val="bullet"/>
+      <w:lvlText w:val=""/>
+      <w:lvlJc w:val="left"/>
+      <w:pPr>
+        <w:ind w:left="2160" w:hanging="360"/>
+      </w:pPr>
+      <w:rPr>
+        <w:rFonts w:ascii="Wingdings" w:hAnsi="Wingdings" w:hint="default"/>
+      </w:rPr>
+    </w:lvl>
+    <w:lvl w:ilvl="3" w:tplc="04100001" w:tentative="1">
+      <w:start w:val="1"/>
+      <w:numFmt w:val="bullet"/>
+      <w:lvlText w:val=""/>
+      <w:lvlJc w:val="left"/>
+      <w:pPr>
+        <w:ind w:left="2880" w:hanging="360"/>
+      </w:pPr>
+      <w:rPr>
+        <w:rFonts w:ascii="Symbol" w:hAnsi="Symbol" w:hint="default"/>
+      </w:rPr>
+    </w:lvl>
+    <w:lvl w:ilvl="4" w:tplc="04100003" w:tentative="1">
+      <w:start w:val="1"/>
+      <w:numFmt w:val="bullet"/>
+      <w:lvlText w:val="o"/>
+      <w:lvlJc w:val="left"/>
+      <w:pPr>
+        <w:ind w:left="3600" w:hanging="360"/>
+      </w:pPr>
+      <w:rPr>
+        <w:rFonts w:ascii="Courier New" w:hAnsi="Courier New" w:cs="Courier New" w:hint="default"/>
+      </w:rPr>
+    </w:lvl>
+    <w:lvl w:ilvl="5" w:tplc="04100005" w:tentative="1">
+      <w:start w:val="1"/>
+      <w:numFmt w:val="bullet"/>
+      <w:lvlText w:val=""/>
+      <w:lvlJc w:val="left"/>
+      <w:pPr>
+        <w:ind w:left="4320" w:hanging="360"/>
+      </w:pPr>
+      <w:rPr>
+        <w:rFonts w:ascii="Wingdings" w:hAnsi="Wingdings" w:hint="default"/>
+      </w:rPr>
+    </w:lvl>
+    <w:lvl w:ilvl="6" w:tplc="04100001" w:tentative="1">
+      <w:start w:val="1"/>
+      <w:numFmt w:val="bullet"/>
+      <w:lvlText w:val=""/>
+      <w:lvlJc w:val="left"/>
+      <w:pPr>
+        <w:ind w:left="5040" w:hanging="360"/>
+      </w:pPr>
+      <w:rPr>
+        <w:rFonts w:ascii="Symbol" w:hAnsi="Symbol" w:hint="default"/>
+      </w:rPr>
+    </w:lvl>
+    <w:lvl w:ilvl="7" w:tplc="04100003" w:tentative="1">
+      <w:start w:val="1"/>
+      <w:numFmt w:val="bullet"/>
+      <w:lvlText w:val="o"/>
+      <w:lvlJc w:val="left"/>
+      <w:pPr>
+        <w:ind w:left="5760" w:hanging="360"/>
+      </w:pPr>
+      <w:rPr>
+        <w:rFonts w:ascii="Courier New" w:hAnsi="Courier New" w:cs="Courier New" w:hint="default"/>
+      </w:rPr>
+    </w:lvl>
+    <w:lvl w:ilvl="8" w:tplc="04100005" w:tentative="1">
+      <w:start w:val="1"/>
+      <w:numFmt w:val="bullet"/>
+      <w:lvlText w:val=""/>
+      <w:lvlJc w:val="left"/>
+      <w:pPr>
+        <w:ind w:left="6480" w:hanging="360"/>
+      </w:pPr>
+      <w:rPr>
+        <w:rFonts w:ascii="Wingdings" w:hAnsi="Wingdings" w:hint="default"/>
+      </w:rPr>
+    </w:lvl>
+  </w:abstractNum>
+  <w:abstractNum w:abstractNumId="5" w15:restartNumberingAfterBreak="0">
+    <w:nsid w:val="11F473F8"/>
+    <w:multiLevelType w:val="hybridMultilevel"/>
+    <w:tmpl w:val="8432032E"/>
+    <w:lvl w:ilvl="0" w:tplc="04100005">
+      <w:start w:val="1"/>
+      <w:numFmt w:val="bullet"/>
+      <w:lvlText w:val=""/>
+      <w:lvlJc w:val="left"/>
+      <w:pPr>
+        <w:ind w:left="1440" w:hanging="360"/>
+      </w:pPr>
+      <w:rPr>
+        <w:rFonts w:ascii="Wingdings" w:hAnsi="Wingdings" w:hint="default"/>
+      </w:rPr>
+    </w:lvl>
+    <w:lvl w:ilvl="1" w:tplc="04100003" w:tentative="1">
+      <w:start w:val="1"/>
+      <w:numFmt w:val="bullet"/>
+      <w:lvlText w:val="o"/>
+      <w:lvlJc w:val="left"/>
+      <w:pPr>
+        <w:ind w:left="2160" w:hanging="360"/>
+      </w:pPr>
+      <w:rPr>
+        <w:rFonts w:ascii="Courier New" w:hAnsi="Courier New" w:cs="Courier New" w:hint="default"/>
+      </w:rPr>
+    </w:lvl>
+    <w:lvl w:ilvl="2" w:tplc="04100005" w:tentative="1">
+      <w:start w:val="1"/>
+      <w:numFmt w:val="bullet"/>
+      <w:lvlText w:val=""/>
+      <w:lvlJc w:val="left"/>
+      <w:pPr>
+        <w:ind w:left="2880" w:hanging="360"/>
+      </w:pPr>
+      <w:rPr>
+        <w:rFonts w:ascii="Wingdings" w:hAnsi="Wingdings" w:hint="default"/>
+      </w:rPr>
+    </w:lvl>
+    <w:lvl w:ilvl="3" w:tplc="04100001" w:tentative="1">
+      <w:start w:val="1"/>
+      <w:numFmt w:val="bullet"/>
+      <w:lvlText w:val=""/>
+      <w:lvlJc w:val="left"/>
+      <w:pPr>
+        <w:ind w:left="3600" w:hanging="360"/>
+      </w:pPr>
+      <w:rPr>
+        <w:rFonts w:ascii="Symbol" w:hAnsi="Symbol" w:hint="default"/>
+      </w:rPr>
+    </w:lvl>
+    <w:lvl w:ilvl="4" w:tplc="04100003" w:tentative="1">
+      <w:start w:val="1"/>
+      <w:numFmt w:val="bullet"/>
+      <w:lvlText w:val="o"/>
+      <w:lvlJc w:val="left"/>
+      <w:pPr>
+        <w:ind w:left="4320" w:hanging="360"/>
+      </w:pPr>
+      <w:rPr>
+        <w:rFonts w:ascii="Courier New" w:hAnsi="Courier New" w:cs="Courier New" w:hint="default"/>
+      </w:rPr>
+    </w:lvl>
+    <w:lvl w:ilvl="5" w:tplc="04100005" w:tentative="1">
+      <w:start w:val="1"/>
+      <w:numFmt w:val="bullet"/>
+      <w:lvlText w:val=""/>
+      <w:lvlJc w:val="left"/>
+      <w:pPr>
+        <w:ind w:left="5040" w:hanging="360"/>
+      </w:pPr>
+      <w:rPr>
+        <w:rFonts w:ascii="Wingdings" w:hAnsi="Wingdings" w:hint="default"/>
+      </w:rPr>
+    </w:lvl>
+    <w:lvl w:ilvl="6" w:tplc="04100001" w:tentative="1">
+      <w:start w:val="1"/>
+      <w:numFmt w:val="bullet"/>
+      <w:lvlText w:val=""/>
+      <w:lvlJc w:val="left"/>
+      <w:pPr>
+        <w:ind w:left="5760" w:hanging="360"/>
+      </w:pPr>
+      <w:rPr>
+        <w:rFonts w:ascii="Symbol" w:hAnsi="Symbol" w:hint="default"/>
+      </w:rPr>
+    </w:lvl>
+    <w:lvl w:ilvl="7" w:tplc="04100003" w:tentative="1">
+      <w:start w:val="1"/>
+      <w:numFmt w:val="bullet"/>
+      <w:lvlText w:val="o"/>
+      <w:lvlJc w:val="left"/>
+      <w:pPr>
+        <w:ind w:left="6480" w:hanging="360"/>
+      </w:pPr>
+      <w:rPr>
+        <w:rFonts w:ascii="Courier New" w:hAnsi="Courier New" w:cs="Courier New" w:hint="default"/>
+      </w:rPr>
+    </w:lvl>
+    <w:lvl w:ilvl="8" w:tplc="04100005" w:tentative="1">
+      <w:start w:val="1"/>
+      <w:numFmt w:val="bullet"/>
+      <w:lvlText w:val=""/>
+      <w:lvlJc w:val="left"/>
+      <w:pPr>
+        <w:ind w:left="7200" w:hanging="360"/>
+      </w:pPr>
+      <w:rPr>
+        <w:rFonts w:ascii="Wingdings" w:hAnsi="Wingdings" w:hint="default"/>
+      </w:rPr>
+    </w:lvl>
+  </w:abstractNum>
+  <w:abstractNum w:abstractNumId="6" w15:restartNumberingAfterBreak="0">
     <w:nsid w:val="1582439F"/>
     <w:multiLevelType w:val="hybridMultilevel"/>
     <w:tmpl w:val="D690111C"/>
@@ -2296,7 +4115,269 @@
       </w:rPr>
     </w:lvl>
   </w:abstractNum>
-  <w:abstractNum w:abstractNumId="4" w15:restartNumberingAfterBreak="0">
+  <w:abstractNum w:abstractNumId="7" w15:restartNumberingAfterBreak="0">
+    <w:nsid w:val="16CC39E2"/>
+    <w:multiLevelType w:val="hybridMultilevel"/>
+    <w:tmpl w:val="57A48934"/>
+    <w:lvl w:ilvl="0" w:tplc="04100001">
+      <w:start w:val="1"/>
+      <w:numFmt w:val="bullet"/>
+      <w:lvlText w:val=""/>
+      <w:lvlJc w:val="left"/>
+      <w:pPr>
+        <w:ind w:left="720" w:hanging="360"/>
+      </w:pPr>
+      <w:rPr>
+        <w:rFonts w:ascii="Symbol" w:hAnsi="Symbol" w:hint="default"/>
+      </w:rPr>
+    </w:lvl>
+    <w:lvl w:ilvl="1" w:tplc="FFFFFFFF" w:tentative="1">
+      <w:start w:val="1"/>
+      <w:numFmt w:val="bullet"/>
+      <w:lvlText w:val="o"/>
+      <w:lvlJc w:val="left"/>
+      <w:pPr>
+        <w:ind w:left="1440" w:hanging="360"/>
+      </w:pPr>
+      <w:rPr>
+        <w:rFonts w:ascii="Courier New" w:hAnsi="Courier New" w:cs="Courier New" w:hint="default"/>
+      </w:rPr>
+    </w:lvl>
+    <w:lvl w:ilvl="2" w:tplc="FFFFFFFF" w:tentative="1">
+      <w:start w:val="1"/>
+      <w:numFmt w:val="bullet"/>
+      <w:lvlText w:val=""/>
+      <w:lvlJc w:val="left"/>
+      <w:pPr>
+        <w:ind w:left="2160" w:hanging="360"/>
+      </w:pPr>
+      <w:rPr>
+        <w:rFonts w:ascii="Wingdings" w:hAnsi="Wingdings" w:hint="default"/>
+      </w:rPr>
+    </w:lvl>
+    <w:lvl w:ilvl="3" w:tplc="FFFFFFFF" w:tentative="1">
+      <w:start w:val="1"/>
+      <w:numFmt w:val="bullet"/>
+      <w:lvlText w:val=""/>
+      <w:lvlJc w:val="left"/>
+      <w:pPr>
+        <w:ind w:left="2880" w:hanging="360"/>
+      </w:pPr>
+      <w:rPr>
+        <w:rFonts w:ascii="Symbol" w:hAnsi="Symbol" w:hint="default"/>
+      </w:rPr>
+    </w:lvl>
+    <w:lvl w:ilvl="4" w:tplc="FFFFFFFF" w:tentative="1">
+      <w:start w:val="1"/>
+      <w:numFmt w:val="bullet"/>
+      <w:lvlText w:val="o"/>
+      <w:lvlJc w:val="left"/>
+      <w:pPr>
+        <w:ind w:left="3600" w:hanging="360"/>
+      </w:pPr>
+      <w:rPr>
+        <w:rFonts w:ascii="Courier New" w:hAnsi="Courier New" w:cs="Courier New" w:hint="default"/>
+      </w:rPr>
+    </w:lvl>
+    <w:lvl w:ilvl="5" w:tplc="FFFFFFFF" w:tentative="1">
+      <w:start w:val="1"/>
+      <w:numFmt w:val="bullet"/>
+      <w:lvlText w:val=""/>
+      <w:lvlJc w:val="left"/>
+      <w:pPr>
+        <w:ind w:left="4320" w:hanging="360"/>
+      </w:pPr>
+      <w:rPr>
+        <w:rFonts w:ascii="Wingdings" w:hAnsi="Wingdings" w:hint="default"/>
+      </w:rPr>
+    </w:lvl>
+    <w:lvl w:ilvl="6" w:tplc="FFFFFFFF" w:tentative="1">
+      <w:start w:val="1"/>
+      <w:numFmt w:val="bullet"/>
+      <w:lvlText w:val=""/>
+      <w:lvlJc w:val="left"/>
+      <w:pPr>
+        <w:ind w:left="5040" w:hanging="360"/>
+      </w:pPr>
+      <w:rPr>
+        <w:rFonts w:ascii="Symbol" w:hAnsi="Symbol" w:hint="default"/>
+      </w:rPr>
+    </w:lvl>
+    <w:lvl w:ilvl="7" w:tplc="FFFFFFFF" w:tentative="1">
+      <w:start w:val="1"/>
+      <w:numFmt w:val="bullet"/>
+      <w:lvlText w:val="o"/>
+      <w:lvlJc w:val="left"/>
+      <w:pPr>
+        <w:ind w:left="5760" w:hanging="360"/>
+      </w:pPr>
+      <w:rPr>
+        <w:rFonts w:ascii="Courier New" w:hAnsi="Courier New" w:cs="Courier New" w:hint="default"/>
+      </w:rPr>
+    </w:lvl>
+    <w:lvl w:ilvl="8" w:tplc="FFFFFFFF" w:tentative="1">
+      <w:start w:val="1"/>
+      <w:numFmt w:val="bullet"/>
+      <w:lvlText w:val=""/>
+      <w:lvlJc w:val="left"/>
+      <w:pPr>
+        <w:ind w:left="6480" w:hanging="360"/>
+      </w:pPr>
+      <w:rPr>
+        <w:rFonts w:ascii="Wingdings" w:hAnsi="Wingdings" w:hint="default"/>
+      </w:rPr>
+    </w:lvl>
+  </w:abstractNum>
+  <w:abstractNum w:abstractNumId="8" w15:restartNumberingAfterBreak="0">
+    <w:nsid w:val="17780737"/>
+    <w:multiLevelType w:val="multilevel"/>
+    <w:tmpl w:val="EB40BC32"/>
+    <w:lvl w:ilvl="0">
+      <w:start w:val="1"/>
+      <w:numFmt w:val="bullet"/>
+      <w:lvlText w:val=""/>
+      <w:lvlJc w:val="left"/>
+      <w:pPr>
+        <w:tabs>
+          <w:tab w:val="num" w:pos="720"/>
+        </w:tabs>
+        <w:ind w:left="720" w:hanging="360"/>
+      </w:pPr>
+      <w:rPr>
+        <w:rFonts w:ascii="Symbol" w:hAnsi="Symbol" w:hint="default"/>
+        <w:sz w:val="20"/>
+      </w:rPr>
+    </w:lvl>
+    <w:lvl w:ilvl="1" w:tentative="1">
+      <w:start w:val="1"/>
+      <w:numFmt w:val="bullet"/>
+      <w:lvlText w:val="o"/>
+      <w:lvlJc w:val="left"/>
+      <w:pPr>
+        <w:tabs>
+          <w:tab w:val="num" w:pos="1440"/>
+        </w:tabs>
+        <w:ind w:left="1440" w:hanging="360"/>
+      </w:pPr>
+      <w:rPr>
+        <w:rFonts w:ascii="Courier New" w:hAnsi="Courier New" w:hint="default"/>
+        <w:sz w:val="20"/>
+      </w:rPr>
+    </w:lvl>
+    <w:lvl w:ilvl="2" w:tentative="1">
+      <w:start w:val="1"/>
+      <w:numFmt w:val="bullet"/>
+      <w:lvlText w:val=""/>
+      <w:lvlJc w:val="left"/>
+      <w:pPr>
+        <w:tabs>
+          <w:tab w:val="num" w:pos="2160"/>
+        </w:tabs>
+        <w:ind w:left="2160" w:hanging="360"/>
+      </w:pPr>
+      <w:rPr>
+        <w:rFonts w:ascii="Wingdings" w:hAnsi="Wingdings" w:hint="default"/>
+        <w:sz w:val="20"/>
+      </w:rPr>
+    </w:lvl>
+    <w:lvl w:ilvl="3" w:tentative="1">
+      <w:start w:val="1"/>
+      <w:numFmt w:val="bullet"/>
+      <w:lvlText w:val=""/>
+      <w:lvlJc w:val="left"/>
+      <w:pPr>
+        <w:tabs>
+          <w:tab w:val="num" w:pos="2880"/>
+        </w:tabs>
+        <w:ind w:left="2880" w:hanging="360"/>
+      </w:pPr>
+      <w:rPr>
+        <w:rFonts w:ascii="Wingdings" w:hAnsi="Wingdings" w:hint="default"/>
+        <w:sz w:val="20"/>
+      </w:rPr>
+    </w:lvl>
+    <w:lvl w:ilvl="4" w:tentative="1">
+      <w:start w:val="1"/>
+      <w:numFmt w:val="bullet"/>
+      <w:lvlText w:val=""/>
+      <w:lvlJc w:val="left"/>
+      <w:pPr>
+        <w:tabs>
+          <w:tab w:val="num" w:pos="3600"/>
+        </w:tabs>
+        <w:ind w:left="3600" w:hanging="360"/>
+      </w:pPr>
+      <w:rPr>
+        <w:rFonts w:ascii="Wingdings" w:hAnsi="Wingdings" w:hint="default"/>
+        <w:sz w:val="20"/>
+      </w:rPr>
+    </w:lvl>
+    <w:lvl w:ilvl="5" w:tentative="1">
+      <w:start w:val="1"/>
+      <w:numFmt w:val="bullet"/>
+      <w:lvlText w:val=""/>
+      <w:lvlJc w:val="left"/>
+      <w:pPr>
+        <w:tabs>
+          <w:tab w:val="num" w:pos="4320"/>
+        </w:tabs>
+        <w:ind w:left="4320" w:hanging="360"/>
+      </w:pPr>
+      <w:rPr>
+        <w:rFonts w:ascii="Wingdings" w:hAnsi="Wingdings" w:hint="default"/>
+        <w:sz w:val="20"/>
+      </w:rPr>
+    </w:lvl>
+    <w:lvl w:ilvl="6" w:tentative="1">
+      <w:start w:val="1"/>
+      <w:numFmt w:val="bullet"/>
+      <w:lvlText w:val=""/>
+      <w:lvlJc w:val="left"/>
+      <w:pPr>
+        <w:tabs>
+          <w:tab w:val="num" w:pos="5040"/>
+        </w:tabs>
+        <w:ind w:left="5040" w:hanging="360"/>
+      </w:pPr>
+      <w:rPr>
+        <w:rFonts w:ascii="Wingdings" w:hAnsi="Wingdings" w:hint="default"/>
+        <w:sz w:val="20"/>
+      </w:rPr>
+    </w:lvl>
+    <w:lvl w:ilvl="7" w:tentative="1">
+      <w:start w:val="1"/>
+      <w:numFmt w:val="bullet"/>
+      <w:lvlText w:val=""/>
+      <w:lvlJc w:val="left"/>
+      <w:pPr>
+        <w:tabs>
+          <w:tab w:val="num" w:pos="5760"/>
+        </w:tabs>
+        <w:ind w:left="5760" w:hanging="360"/>
+      </w:pPr>
+      <w:rPr>
+        <w:rFonts w:ascii="Wingdings" w:hAnsi="Wingdings" w:hint="default"/>
+        <w:sz w:val="20"/>
+      </w:rPr>
+    </w:lvl>
+    <w:lvl w:ilvl="8" w:tentative="1">
+      <w:start w:val="1"/>
+      <w:numFmt w:val="bullet"/>
+      <w:lvlText w:val=""/>
+      <w:lvlJc w:val="left"/>
+      <w:pPr>
+        <w:tabs>
+          <w:tab w:val="num" w:pos="6480"/>
+        </w:tabs>
+        <w:ind w:left="6480" w:hanging="360"/>
+      </w:pPr>
+      <w:rPr>
+        <w:rFonts w:ascii="Wingdings" w:hAnsi="Wingdings" w:hint="default"/>
+        <w:sz w:val="20"/>
+      </w:rPr>
+    </w:lvl>
+  </w:abstractNum>
+  <w:abstractNum w:abstractNumId="9" w15:restartNumberingAfterBreak="0">
     <w:nsid w:val="17F13828"/>
     <w:multiLevelType w:val="hybridMultilevel"/>
     <w:tmpl w:val="51E8A6CA"/>
@@ -2385,7 +4466,120 @@
       </w:pPr>
     </w:lvl>
   </w:abstractNum>
-  <w:abstractNum w:abstractNumId="5" w15:restartNumberingAfterBreak="0">
+  <w:abstractNum w:abstractNumId="10" w15:restartNumberingAfterBreak="0">
+    <w:nsid w:val="191164A3"/>
+    <w:multiLevelType w:val="hybridMultilevel"/>
+    <w:tmpl w:val="0AE0B36C"/>
+    <w:lvl w:ilvl="0" w:tplc="0410000B">
+      <w:start w:val="1"/>
+      <w:numFmt w:val="bullet"/>
+      <w:lvlText w:val=""/>
+      <w:lvlJc w:val="left"/>
+      <w:pPr>
+        <w:ind w:left="720" w:hanging="360"/>
+      </w:pPr>
+      <w:rPr>
+        <w:rFonts w:ascii="Wingdings" w:hAnsi="Wingdings" w:hint="default"/>
+      </w:rPr>
+    </w:lvl>
+    <w:lvl w:ilvl="1" w:tplc="04100003" w:tentative="1">
+      <w:start w:val="1"/>
+      <w:numFmt w:val="bullet"/>
+      <w:lvlText w:val="o"/>
+      <w:lvlJc w:val="left"/>
+      <w:pPr>
+        <w:ind w:left="1440" w:hanging="360"/>
+      </w:pPr>
+      <w:rPr>
+        <w:rFonts w:ascii="Courier New" w:hAnsi="Courier New" w:cs="Courier New" w:hint="default"/>
+      </w:rPr>
+    </w:lvl>
+    <w:lvl w:ilvl="2" w:tplc="04100005" w:tentative="1">
+      <w:start w:val="1"/>
+      <w:numFmt w:val="bullet"/>
+      <w:lvlText w:val=""/>
+      <w:lvlJc w:val="left"/>
+      <w:pPr>
+        <w:ind w:left="2160" w:hanging="360"/>
+      </w:pPr>
+      <w:rPr>
+        <w:rFonts w:ascii="Wingdings" w:hAnsi="Wingdings" w:hint="default"/>
+      </w:rPr>
+    </w:lvl>
+    <w:lvl w:ilvl="3" w:tplc="04100001" w:tentative="1">
+      <w:start w:val="1"/>
+      <w:numFmt w:val="bullet"/>
+      <w:lvlText w:val=""/>
+      <w:lvlJc w:val="left"/>
+      <w:pPr>
+        <w:ind w:left="2880" w:hanging="360"/>
+      </w:pPr>
+      <w:rPr>
+        <w:rFonts w:ascii="Symbol" w:hAnsi="Symbol" w:hint="default"/>
+      </w:rPr>
+    </w:lvl>
+    <w:lvl w:ilvl="4" w:tplc="04100003" w:tentative="1">
+      <w:start w:val="1"/>
+      <w:numFmt w:val="bullet"/>
+      <w:lvlText w:val="o"/>
+      <w:lvlJc w:val="left"/>
+      <w:pPr>
+        <w:ind w:left="3600" w:hanging="360"/>
+      </w:pPr>
+      <w:rPr>
+        <w:rFonts w:ascii="Courier New" w:hAnsi="Courier New" w:cs="Courier New" w:hint="default"/>
+      </w:rPr>
+    </w:lvl>
+    <w:lvl w:ilvl="5" w:tplc="04100005" w:tentative="1">
+      <w:start w:val="1"/>
+      <w:numFmt w:val="bullet"/>
+      <w:lvlText w:val=""/>
+      <w:lvlJc w:val="left"/>
+      <w:pPr>
+        <w:ind w:left="4320" w:hanging="360"/>
+      </w:pPr>
+      <w:rPr>
+        <w:rFonts w:ascii="Wingdings" w:hAnsi="Wingdings" w:hint="default"/>
+      </w:rPr>
+    </w:lvl>
+    <w:lvl w:ilvl="6" w:tplc="04100001" w:tentative="1">
+      <w:start w:val="1"/>
+      <w:numFmt w:val="bullet"/>
+      <w:lvlText w:val=""/>
+      <w:lvlJc w:val="left"/>
+      <w:pPr>
+        <w:ind w:left="5040" w:hanging="360"/>
+      </w:pPr>
+      <w:rPr>
+        <w:rFonts w:ascii="Symbol" w:hAnsi="Symbol" w:hint="default"/>
+      </w:rPr>
+    </w:lvl>
+    <w:lvl w:ilvl="7" w:tplc="04100003" w:tentative="1">
+      <w:start w:val="1"/>
+      <w:numFmt w:val="bullet"/>
+      <w:lvlText w:val="o"/>
+      <w:lvlJc w:val="left"/>
+      <w:pPr>
+        <w:ind w:left="5760" w:hanging="360"/>
+      </w:pPr>
+      <w:rPr>
+        <w:rFonts w:ascii="Courier New" w:hAnsi="Courier New" w:cs="Courier New" w:hint="default"/>
+      </w:rPr>
+    </w:lvl>
+    <w:lvl w:ilvl="8" w:tplc="04100005" w:tentative="1">
+      <w:start w:val="1"/>
+      <w:numFmt w:val="bullet"/>
+      <w:lvlText w:val=""/>
+      <w:lvlJc w:val="left"/>
+      <w:pPr>
+        <w:ind w:left="6480" w:hanging="360"/>
+      </w:pPr>
+      <w:rPr>
+        <w:rFonts w:ascii="Wingdings" w:hAnsi="Wingdings" w:hint="default"/>
+      </w:rPr>
+    </w:lvl>
+  </w:abstractNum>
+  <w:abstractNum w:abstractNumId="11" w15:restartNumberingAfterBreak="0">
     <w:nsid w:val="1B1C4650"/>
     <w:multiLevelType w:val="hybridMultilevel"/>
     <w:tmpl w:val="41AA9E44"/>
@@ -2498,7 +4692,233 @@
       </w:rPr>
     </w:lvl>
   </w:abstractNum>
-  <w:abstractNum w:abstractNumId="6" w15:restartNumberingAfterBreak="0">
+  <w:abstractNum w:abstractNumId="12" w15:restartNumberingAfterBreak="0">
+    <w:nsid w:val="1C5C307C"/>
+    <w:multiLevelType w:val="hybridMultilevel"/>
+    <w:tmpl w:val="7D50DBF0"/>
+    <w:lvl w:ilvl="0" w:tplc="04100001">
+      <w:start w:val="1"/>
+      <w:numFmt w:val="bullet"/>
+      <w:lvlText w:val=""/>
+      <w:lvlJc w:val="left"/>
+      <w:pPr>
+        <w:ind w:left="720" w:hanging="360"/>
+      </w:pPr>
+      <w:rPr>
+        <w:rFonts w:ascii="Symbol" w:hAnsi="Symbol" w:hint="default"/>
+      </w:rPr>
+    </w:lvl>
+    <w:lvl w:ilvl="1" w:tplc="04100003" w:tentative="1">
+      <w:start w:val="1"/>
+      <w:numFmt w:val="bullet"/>
+      <w:lvlText w:val="o"/>
+      <w:lvlJc w:val="left"/>
+      <w:pPr>
+        <w:ind w:left="1440" w:hanging="360"/>
+      </w:pPr>
+      <w:rPr>
+        <w:rFonts w:ascii="Courier New" w:hAnsi="Courier New" w:cs="Courier New" w:hint="default"/>
+      </w:rPr>
+    </w:lvl>
+    <w:lvl w:ilvl="2" w:tplc="04100005" w:tentative="1">
+      <w:start w:val="1"/>
+      <w:numFmt w:val="bullet"/>
+      <w:lvlText w:val=""/>
+      <w:lvlJc w:val="left"/>
+      <w:pPr>
+        <w:ind w:left="2160" w:hanging="360"/>
+      </w:pPr>
+      <w:rPr>
+        <w:rFonts w:ascii="Wingdings" w:hAnsi="Wingdings" w:hint="default"/>
+      </w:rPr>
+    </w:lvl>
+    <w:lvl w:ilvl="3" w:tplc="04100001" w:tentative="1">
+      <w:start w:val="1"/>
+      <w:numFmt w:val="bullet"/>
+      <w:lvlText w:val=""/>
+      <w:lvlJc w:val="left"/>
+      <w:pPr>
+        <w:ind w:left="2880" w:hanging="360"/>
+      </w:pPr>
+      <w:rPr>
+        <w:rFonts w:ascii="Symbol" w:hAnsi="Symbol" w:hint="default"/>
+      </w:rPr>
+    </w:lvl>
+    <w:lvl w:ilvl="4" w:tplc="04100003" w:tentative="1">
+      <w:start w:val="1"/>
+      <w:numFmt w:val="bullet"/>
+      <w:lvlText w:val="o"/>
+      <w:lvlJc w:val="left"/>
+      <w:pPr>
+        <w:ind w:left="3600" w:hanging="360"/>
+      </w:pPr>
+      <w:rPr>
+        <w:rFonts w:ascii="Courier New" w:hAnsi="Courier New" w:cs="Courier New" w:hint="default"/>
+      </w:rPr>
+    </w:lvl>
+    <w:lvl w:ilvl="5" w:tplc="04100005" w:tentative="1">
+      <w:start w:val="1"/>
+      <w:numFmt w:val="bullet"/>
+      <w:lvlText w:val=""/>
+      <w:lvlJc w:val="left"/>
+      <w:pPr>
+        <w:ind w:left="4320" w:hanging="360"/>
+      </w:pPr>
+      <w:rPr>
+        <w:rFonts w:ascii="Wingdings" w:hAnsi="Wingdings" w:hint="default"/>
+      </w:rPr>
+    </w:lvl>
+    <w:lvl w:ilvl="6" w:tplc="04100001" w:tentative="1">
+      <w:start w:val="1"/>
+      <w:numFmt w:val="bullet"/>
+      <w:lvlText w:val=""/>
+      <w:lvlJc w:val="left"/>
+      <w:pPr>
+        <w:ind w:left="5040" w:hanging="360"/>
+      </w:pPr>
+      <w:rPr>
+        <w:rFonts w:ascii="Symbol" w:hAnsi="Symbol" w:hint="default"/>
+      </w:rPr>
+    </w:lvl>
+    <w:lvl w:ilvl="7" w:tplc="04100003" w:tentative="1">
+      <w:start w:val="1"/>
+      <w:numFmt w:val="bullet"/>
+      <w:lvlText w:val="o"/>
+      <w:lvlJc w:val="left"/>
+      <w:pPr>
+        <w:ind w:left="5760" w:hanging="360"/>
+      </w:pPr>
+      <w:rPr>
+        <w:rFonts w:ascii="Courier New" w:hAnsi="Courier New" w:cs="Courier New" w:hint="default"/>
+      </w:rPr>
+    </w:lvl>
+    <w:lvl w:ilvl="8" w:tplc="04100005" w:tentative="1">
+      <w:start w:val="1"/>
+      <w:numFmt w:val="bullet"/>
+      <w:lvlText w:val=""/>
+      <w:lvlJc w:val="left"/>
+      <w:pPr>
+        <w:ind w:left="6480" w:hanging="360"/>
+      </w:pPr>
+      <w:rPr>
+        <w:rFonts w:ascii="Wingdings" w:hAnsi="Wingdings" w:hint="default"/>
+      </w:rPr>
+    </w:lvl>
+  </w:abstractNum>
+  <w:abstractNum w:abstractNumId="13" w15:restartNumberingAfterBreak="0">
+    <w:nsid w:val="22827B9B"/>
+    <w:multiLevelType w:val="hybridMultilevel"/>
+    <w:tmpl w:val="8CCCE50A"/>
+    <w:lvl w:ilvl="0" w:tplc="04100005">
+      <w:start w:val="1"/>
+      <w:numFmt w:val="bullet"/>
+      <w:lvlText w:val=""/>
+      <w:lvlJc w:val="left"/>
+      <w:pPr>
+        <w:ind w:left="1440" w:hanging="360"/>
+      </w:pPr>
+      <w:rPr>
+        <w:rFonts w:ascii="Wingdings" w:hAnsi="Wingdings" w:hint="default"/>
+      </w:rPr>
+    </w:lvl>
+    <w:lvl w:ilvl="1" w:tplc="04100003" w:tentative="1">
+      <w:start w:val="1"/>
+      <w:numFmt w:val="bullet"/>
+      <w:lvlText w:val="o"/>
+      <w:lvlJc w:val="left"/>
+      <w:pPr>
+        <w:ind w:left="2160" w:hanging="360"/>
+      </w:pPr>
+      <w:rPr>
+        <w:rFonts w:ascii="Courier New" w:hAnsi="Courier New" w:cs="Courier New" w:hint="default"/>
+      </w:rPr>
+    </w:lvl>
+    <w:lvl w:ilvl="2" w:tplc="04100005" w:tentative="1">
+      <w:start w:val="1"/>
+      <w:numFmt w:val="bullet"/>
+      <w:lvlText w:val=""/>
+      <w:lvlJc w:val="left"/>
+      <w:pPr>
+        <w:ind w:left="2880" w:hanging="360"/>
+      </w:pPr>
+      <w:rPr>
+        <w:rFonts w:ascii="Wingdings" w:hAnsi="Wingdings" w:hint="default"/>
+      </w:rPr>
+    </w:lvl>
+    <w:lvl w:ilvl="3" w:tplc="04100001" w:tentative="1">
+      <w:start w:val="1"/>
+      <w:numFmt w:val="bullet"/>
+      <w:lvlText w:val=""/>
+      <w:lvlJc w:val="left"/>
+      <w:pPr>
+        <w:ind w:left="3600" w:hanging="360"/>
+      </w:pPr>
+      <w:rPr>
+        <w:rFonts w:ascii="Symbol" w:hAnsi="Symbol" w:hint="default"/>
+      </w:rPr>
+    </w:lvl>
+    <w:lvl w:ilvl="4" w:tplc="04100003" w:tentative="1">
+      <w:start w:val="1"/>
+      <w:numFmt w:val="bullet"/>
+      <w:lvlText w:val="o"/>
+      <w:lvlJc w:val="left"/>
+      <w:pPr>
+        <w:ind w:left="4320" w:hanging="360"/>
+      </w:pPr>
+      <w:rPr>
+        <w:rFonts w:ascii="Courier New" w:hAnsi="Courier New" w:cs="Courier New" w:hint="default"/>
+      </w:rPr>
+    </w:lvl>
+    <w:lvl w:ilvl="5" w:tplc="04100005" w:tentative="1">
+      <w:start w:val="1"/>
+      <w:numFmt w:val="bullet"/>
+      <w:lvlText w:val=""/>
+      <w:lvlJc w:val="left"/>
+      <w:pPr>
+        <w:ind w:left="5040" w:hanging="360"/>
+      </w:pPr>
+      <w:rPr>
+        <w:rFonts w:ascii="Wingdings" w:hAnsi="Wingdings" w:hint="default"/>
+      </w:rPr>
+    </w:lvl>
+    <w:lvl w:ilvl="6" w:tplc="04100001" w:tentative="1">
+      <w:start w:val="1"/>
+      <w:numFmt w:val="bullet"/>
+      <w:lvlText w:val=""/>
+      <w:lvlJc w:val="left"/>
+      <w:pPr>
+        <w:ind w:left="5760" w:hanging="360"/>
+      </w:pPr>
+      <w:rPr>
+        <w:rFonts w:ascii="Symbol" w:hAnsi="Symbol" w:hint="default"/>
+      </w:rPr>
+    </w:lvl>
+    <w:lvl w:ilvl="7" w:tplc="04100003" w:tentative="1">
+      <w:start w:val="1"/>
+      <w:numFmt w:val="bullet"/>
+      <w:lvlText w:val="o"/>
+      <w:lvlJc w:val="left"/>
+      <w:pPr>
+        <w:ind w:left="6480" w:hanging="360"/>
+      </w:pPr>
+      <w:rPr>
+        <w:rFonts w:ascii="Courier New" w:hAnsi="Courier New" w:cs="Courier New" w:hint="default"/>
+      </w:rPr>
+    </w:lvl>
+    <w:lvl w:ilvl="8" w:tplc="04100005" w:tentative="1">
+      <w:start w:val="1"/>
+      <w:numFmt w:val="bullet"/>
+      <w:lvlText w:val=""/>
+      <w:lvlJc w:val="left"/>
+      <w:pPr>
+        <w:ind w:left="7200" w:hanging="360"/>
+      </w:pPr>
+      <w:rPr>
+        <w:rFonts w:ascii="Wingdings" w:hAnsi="Wingdings" w:hint="default"/>
+      </w:rPr>
+    </w:lvl>
+  </w:abstractNum>
+  <w:abstractNum w:abstractNumId="14" w15:restartNumberingAfterBreak="0">
     <w:nsid w:val="350423B6"/>
     <w:multiLevelType w:val="hybridMultilevel"/>
     <w:tmpl w:val="F05463E4"/>
@@ -2587,7 +5007,233 @@
       </w:pPr>
     </w:lvl>
   </w:abstractNum>
-  <w:abstractNum w:abstractNumId="7" w15:restartNumberingAfterBreak="0">
+  <w:abstractNum w:abstractNumId="15" w15:restartNumberingAfterBreak="0">
+    <w:nsid w:val="3EE807CB"/>
+    <w:multiLevelType w:val="hybridMultilevel"/>
+    <w:tmpl w:val="3C8655CA"/>
+    <w:lvl w:ilvl="0" w:tplc="0410000B">
+      <w:start w:val="1"/>
+      <w:numFmt w:val="bullet"/>
+      <w:lvlText w:val=""/>
+      <w:lvlJc w:val="left"/>
+      <w:pPr>
+        <w:ind w:left="720" w:hanging="360"/>
+      </w:pPr>
+      <w:rPr>
+        <w:rFonts w:ascii="Wingdings" w:hAnsi="Wingdings" w:hint="default"/>
+      </w:rPr>
+    </w:lvl>
+    <w:lvl w:ilvl="1" w:tplc="04100003" w:tentative="1">
+      <w:start w:val="1"/>
+      <w:numFmt w:val="bullet"/>
+      <w:lvlText w:val="o"/>
+      <w:lvlJc w:val="left"/>
+      <w:pPr>
+        <w:ind w:left="1440" w:hanging="360"/>
+      </w:pPr>
+      <w:rPr>
+        <w:rFonts w:ascii="Courier New" w:hAnsi="Courier New" w:cs="Courier New" w:hint="default"/>
+      </w:rPr>
+    </w:lvl>
+    <w:lvl w:ilvl="2" w:tplc="04100005" w:tentative="1">
+      <w:start w:val="1"/>
+      <w:numFmt w:val="bullet"/>
+      <w:lvlText w:val=""/>
+      <w:lvlJc w:val="left"/>
+      <w:pPr>
+        <w:ind w:left="2160" w:hanging="360"/>
+      </w:pPr>
+      <w:rPr>
+        <w:rFonts w:ascii="Wingdings" w:hAnsi="Wingdings" w:hint="default"/>
+      </w:rPr>
+    </w:lvl>
+    <w:lvl w:ilvl="3" w:tplc="04100001" w:tentative="1">
+      <w:start w:val="1"/>
+      <w:numFmt w:val="bullet"/>
+      <w:lvlText w:val=""/>
+      <w:lvlJc w:val="left"/>
+      <w:pPr>
+        <w:ind w:left="2880" w:hanging="360"/>
+      </w:pPr>
+      <w:rPr>
+        <w:rFonts w:ascii="Symbol" w:hAnsi="Symbol" w:hint="default"/>
+      </w:rPr>
+    </w:lvl>
+    <w:lvl w:ilvl="4" w:tplc="04100003" w:tentative="1">
+      <w:start w:val="1"/>
+      <w:numFmt w:val="bullet"/>
+      <w:lvlText w:val="o"/>
+      <w:lvlJc w:val="left"/>
+      <w:pPr>
+        <w:ind w:left="3600" w:hanging="360"/>
+      </w:pPr>
+      <w:rPr>
+        <w:rFonts w:ascii="Courier New" w:hAnsi="Courier New" w:cs="Courier New" w:hint="default"/>
+      </w:rPr>
+    </w:lvl>
+    <w:lvl w:ilvl="5" w:tplc="04100005" w:tentative="1">
+      <w:start w:val="1"/>
+      <w:numFmt w:val="bullet"/>
+      <w:lvlText w:val=""/>
+      <w:lvlJc w:val="left"/>
+      <w:pPr>
+        <w:ind w:left="4320" w:hanging="360"/>
+      </w:pPr>
+      <w:rPr>
+        <w:rFonts w:ascii="Wingdings" w:hAnsi="Wingdings" w:hint="default"/>
+      </w:rPr>
+    </w:lvl>
+    <w:lvl w:ilvl="6" w:tplc="04100001" w:tentative="1">
+      <w:start w:val="1"/>
+      <w:numFmt w:val="bullet"/>
+      <w:lvlText w:val=""/>
+      <w:lvlJc w:val="left"/>
+      <w:pPr>
+        <w:ind w:left="5040" w:hanging="360"/>
+      </w:pPr>
+      <w:rPr>
+        <w:rFonts w:ascii="Symbol" w:hAnsi="Symbol" w:hint="default"/>
+      </w:rPr>
+    </w:lvl>
+    <w:lvl w:ilvl="7" w:tplc="04100003" w:tentative="1">
+      <w:start w:val="1"/>
+      <w:numFmt w:val="bullet"/>
+      <w:lvlText w:val="o"/>
+      <w:lvlJc w:val="left"/>
+      <w:pPr>
+        <w:ind w:left="5760" w:hanging="360"/>
+      </w:pPr>
+      <w:rPr>
+        <w:rFonts w:ascii="Courier New" w:hAnsi="Courier New" w:cs="Courier New" w:hint="default"/>
+      </w:rPr>
+    </w:lvl>
+    <w:lvl w:ilvl="8" w:tplc="04100005" w:tentative="1">
+      <w:start w:val="1"/>
+      <w:numFmt w:val="bullet"/>
+      <w:lvlText w:val=""/>
+      <w:lvlJc w:val="left"/>
+      <w:pPr>
+        <w:ind w:left="6480" w:hanging="360"/>
+      </w:pPr>
+      <w:rPr>
+        <w:rFonts w:ascii="Wingdings" w:hAnsi="Wingdings" w:hint="default"/>
+      </w:rPr>
+    </w:lvl>
+  </w:abstractNum>
+  <w:abstractNum w:abstractNumId="16" w15:restartNumberingAfterBreak="0">
+    <w:nsid w:val="4B815F5E"/>
+    <w:multiLevelType w:val="hybridMultilevel"/>
+    <w:tmpl w:val="E334F05E"/>
+    <w:lvl w:ilvl="0" w:tplc="E7320712">
+      <w:start w:val="1"/>
+      <w:numFmt w:val="bullet"/>
+      <w:lvlText w:val=""/>
+      <w:lvlJc w:val="left"/>
+      <w:pPr>
+        <w:ind w:left="720" w:hanging="360"/>
+      </w:pPr>
+      <w:rPr>
+        <w:rFonts w:ascii="Symbol" w:hAnsi="Symbol" w:hint="default"/>
+      </w:rPr>
+    </w:lvl>
+    <w:lvl w:ilvl="1" w:tplc="04100003" w:tentative="1">
+      <w:start w:val="1"/>
+      <w:numFmt w:val="bullet"/>
+      <w:lvlText w:val="o"/>
+      <w:lvlJc w:val="left"/>
+      <w:pPr>
+        <w:ind w:left="1440" w:hanging="360"/>
+      </w:pPr>
+      <w:rPr>
+        <w:rFonts w:ascii="Courier New" w:hAnsi="Courier New" w:cs="Courier New" w:hint="default"/>
+      </w:rPr>
+    </w:lvl>
+    <w:lvl w:ilvl="2" w:tplc="04100005" w:tentative="1">
+      <w:start w:val="1"/>
+      <w:numFmt w:val="bullet"/>
+      <w:lvlText w:val=""/>
+      <w:lvlJc w:val="left"/>
+      <w:pPr>
+        <w:ind w:left="2160" w:hanging="360"/>
+      </w:pPr>
+      <w:rPr>
+        <w:rFonts w:ascii="Wingdings" w:hAnsi="Wingdings" w:hint="default"/>
+      </w:rPr>
+    </w:lvl>
+    <w:lvl w:ilvl="3" w:tplc="04100001" w:tentative="1">
+      <w:start w:val="1"/>
+      <w:numFmt w:val="bullet"/>
+      <w:lvlText w:val=""/>
+      <w:lvlJc w:val="left"/>
+      <w:pPr>
+        <w:ind w:left="2880" w:hanging="360"/>
+      </w:pPr>
+      <w:rPr>
+        <w:rFonts w:ascii="Symbol" w:hAnsi="Symbol" w:hint="default"/>
+      </w:rPr>
+    </w:lvl>
+    <w:lvl w:ilvl="4" w:tplc="04100003" w:tentative="1">
+      <w:start w:val="1"/>
+      <w:numFmt w:val="bullet"/>
+      <w:lvlText w:val="o"/>
+      <w:lvlJc w:val="left"/>
+      <w:pPr>
+        <w:ind w:left="3600" w:hanging="360"/>
+      </w:pPr>
+      <w:rPr>
+        <w:rFonts w:ascii="Courier New" w:hAnsi="Courier New" w:cs="Courier New" w:hint="default"/>
+      </w:rPr>
+    </w:lvl>
+    <w:lvl w:ilvl="5" w:tplc="04100005" w:tentative="1">
+      <w:start w:val="1"/>
+      <w:numFmt w:val="bullet"/>
+      <w:lvlText w:val=""/>
+      <w:lvlJc w:val="left"/>
+      <w:pPr>
+        <w:ind w:left="4320" w:hanging="360"/>
+      </w:pPr>
+      <w:rPr>
+        <w:rFonts w:ascii="Wingdings" w:hAnsi="Wingdings" w:hint="default"/>
+      </w:rPr>
+    </w:lvl>
+    <w:lvl w:ilvl="6" w:tplc="04100001" w:tentative="1">
+      <w:start w:val="1"/>
+      <w:numFmt w:val="bullet"/>
+      <w:lvlText w:val=""/>
+      <w:lvlJc w:val="left"/>
+      <w:pPr>
+        <w:ind w:left="5040" w:hanging="360"/>
+      </w:pPr>
+      <w:rPr>
+        <w:rFonts w:ascii="Symbol" w:hAnsi="Symbol" w:hint="default"/>
+      </w:rPr>
+    </w:lvl>
+    <w:lvl w:ilvl="7" w:tplc="04100003" w:tentative="1">
+      <w:start w:val="1"/>
+      <w:numFmt w:val="bullet"/>
+      <w:lvlText w:val="o"/>
+      <w:lvlJc w:val="left"/>
+      <w:pPr>
+        <w:ind w:left="5760" w:hanging="360"/>
+      </w:pPr>
+      <w:rPr>
+        <w:rFonts w:ascii="Courier New" w:hAnsi="Courier New" w:cs="Courier New" w:hint="default"/>
+      </w:rPr>
+    </w:lvl>
+    <w:lvl w:ilvl="8" w:tplc="04100005" w:tentative="1">
+      <w:start w:val="1"/>
+      <w:numFmt w:val="bullet"/>
+      <w:lvlText w:val=""/>
+      <w:lvlJc w:val="left"/>
+      <w:pPr>
+        <w:ind w:left="6480" w:hanging="360"/>
+      </w:pPr>
+      <w:rPr>
+        <w:rFonts w:ascii="Wingdings" w:hAnsi="Wingdings" w:hint="default"/>
+      </w:rPr>
+    </w:lvl>
+  </w:abstractNum>
+  <w:abstractNum w:abstractNumId="17" w15:restartNumberingAfterBreak="0">
     <w:nsid w:val="4D7F4232"/>
     <w:multiLevelType w:val="hybridMultilevel"/>
     <w:tmpl w:val="64E2A38A"/>
@@ -2700,7 +5346,7 @@
       </w:rPr>
     </w:lvl>
   </w:abstractNum>
-  <w:abstractNum w:abstractNumId="8" w15:restartNumberingAfterBreak="0">
+  <w:abstractNum w:abstractNumId="18" w15:restartNumberingAfterBreak="0">
     <w:nsid w:val="4DA15883"/>
     <w:multiLevelType w:val="hybridMultilevel"/>
     <w:tmpl w:val="A9E2CD1A"/>
@@ -2813,7 +5459,7 @@
       </w:rPr>
     </w:lvl>
   </w:abstractNum>
-  <w:abstractNum w:abstractNumId="9" w15:restartNumberingAfterBreak="0">
+  <w:abstractNum w:abstractNumId="19" w15:restartNumberingAfterBreak="0">
     <w:nsid w:val="4ED91E72"/>
     <w:multiLevelType w:val="hybridMultilevel"/>
     <w:tmpl w:val="6F129CA6"/>
@@ -2926,7 +5572,7 @@
       </w:rPr>
     </w:lvl>
   </w:abstractNum>
-  <w:abstractNum w:abstractNumId="10" w15:restartNumberingAfterBreak="0">
+  <w:abstractNum w:abstractNumId="20" w15:restartNumberingAfterBreak="0">
     <w:nsid w:val="6867032F"/>
     <w:multiLevelType w:val="hybridMultilevel"/>
     <w:tmpl w:val="B786FD26"/>
@@ -3039,7 +5685,7 @@
       </w:rPr>
     </w:lvl>
   </w:abstractNum>
-  <w:abstractNum w:abstractNumId="11" w15:restartNumberingAfterBreak="0">
+  <w:abstractNum w:abstractNumId="21" w15:restartNumberingAfterBreak="0">
     <w:nsid w:val="6DDF4515"/>
     <w:multiLevelType w:val="hybridMultilevel"/>
     <w:tmpl w:val="0CB6089C"/>
@@ -3152,7 +5798,269 @@
       </w:rPr>
     </w:lvl>
   </w:abstractNum>
-  <w:abstractNum w:abstractNumId="12" w15:restartNumberingAfterBreak="0">
+  <w:abstractNum w:abstractNumId="22" w15:restartNumberingAfterBreak="0">
+    <w:nsid w:val="76137D86"/>
+    <w:multiLevelType w:val="multilevel"/>
+    <w:tmpl w:val="BF860734"/>
+    <w:lvl w:ilvl="0">
+      <w:start w:val="1"/>
+      <w:numFmt w:val="bullet"/>
+      <w:lvlText w:val=""/>
+      <w:lvlJc w:val="left"/>
+      <w:pPr>
+        <w:tabs>
+          <w:tab w:val="num" w:pos="720"/>
+        </w:tabs>
+        <w:ind w:left="720" w:hanging="360"/>
+      </w:pPr>
+      <w:rPr>
+        <w:rFonts w:ascii="Symbol" w:hAnsi="Symbol" w:hint="default"/>
+        <w:sz w:val="20"/>
+      </w:rPr>
+    </w:lvl>
+    <w:lvl w:ilvl="1" w:tentative="1">
+      <w:start w:val="1"/>
+      <w:numFmt w:val="bullet"/>
+      <w:lvlText w:val="o"/>
+      <w:lvlJc w:val="left"/>
+      <w:pPr>
+        <w:tabs>
+          <w:tab w:val="num" w:pos="1440"/>
+        </w:tabs>
+        <w:ind w:left="1440" w:hanging="360"/>
+      </w:pPr>
+      <w:rPr>
+        <w:rFonts w:ascii="Courier New" w:hAnsi="Courier New" w:hint="default"/>
+        <w:sz w:val="20"/>
+      </w:rPr>
+    </w:lvl>
+    <w:lvl w:ilvl="2" w:tentative="1">
+      <w:start w:val="1"/>
+      <w:numFmt w:val="bullet"/>
+      <w:lvlText w:val=""/>
+      <w:lvlJc w:val="left"/>
+      <w:pPr>
+        <w:tabs>
+          <w:tab w:val="num" w:pos="2160"/>
+        </w:tabs>
+        <w:ind w:left="2160" w:hanging="360"/>
+      </w:pPr>
+      <w:rPr>
+        <w:rFonts w:ascii="Wingdings" w:hAnsi="Wingdings" w:hint="default"/>
+        <w:sz w:val="20"/>
+      </w:rPr>
+    </w:lvl>
+    <w:lvl w:ilvl="3" w:tentative="1">
+      <w:start w:val="1"/>
+      <w:numFmt w:val="bullet"/>
+      <w:lvlText w:val=""/>
+      <w:lvlJc w:val="left"/>
+      <w:pPr>
+        <w:tabs>
+          <w:tab w:val="num" w:pos="2880"/>
+        </w:tabs>
+        <w:ind w:left="2880" w:hanging="360"/>
+      </w:pPr>
+      <w:rPr>
+        <w:rFonts w:ascii="Wingdings" w:hAnsi="Wingdings" w:hint="default"/>
+        <w:sz w:val="20"/>
+      </w:rPr>
+    </w:lvl>
+    <w:lvl w:ilvl="4" w:tentative="1">
+      <w:start w:val="1"/>
+      <w:numFmt w:val="bullet"/>
+      <w:lvlText w:val=""/>
+      <w:lvlJc w:val="left"/>
+      <w:pPr>
+        <w:tabs>
+          <w:tab w:val="num" w:pos="3600"/>
+        </w:tabs>
+        <w:ind w:left="3600" w:hanging="360"/>
+      </w:pPr>
+      <w:rPr>
+        <w:rFonts w:ascii="Wingdings" w:hAnsi="Wingdings" w:hint="default"/>
+        <w:sz w:val="20"/>
+      </w:rPr>
+    </w:lvl>
+    <w:lvl w:ilvl="5" w:tentative="1">
+      <w:start w:val="1"/>
+      <w:numFmt w:val="bullet"/>
+      <w:lvlText w:val=""/>
+      <w:lvlJc w:val="left"/>
+      <w:pPr>
+        <w:tabs>
+          <w:tab w:val="num" w:pos="4320"/>
+        </w:tabs>
+        <w:ind w:left="4320" w:hanging="360"/>
+      </w:pPr>
+      <w:rPr>
+        <w:rFonts w:ascii="Wingdings" w:hAnsi="Wingdings" w:hint="default"/>
+        <w:sz w:val="20"/>
+      </w:rPr>
+    </w:lvl>
+    <w:lvl w:ilvl="6" w:tentative="1">
+      <w:start w:val="1"/>
+      <w:numFmt w:val="bullet"/>
+      <w:lvlText w:val=""/>
+      <w:lvlJc w:val="left"/>
+      <w:pPr>
+        <w:tabs>
+          <w:tab w:val="num" w:pos="5040"/>
+        </w:tabs>
+        <w:ind w:left="5040" w:hanging="360"/>
+      </w:pPr>
+      <w:rPr>
+        <w:rFonts w:ascii="Wingdings" w:hAnsi="Wingdings" w:hint="default"/>
+        <w:sz w:val="20"/>
+      </w:rPr>
+    </w:lvl>
+    <w:lvl w:ilvl="7" w:tentative="1">
+      <w:start w:val="1"/>
+      <w:numFmt w:val="bullet"/>
+      <w:lvlText w:val=""/>
+      <w:lvlJc w:val="left"/>
+      <w:pPr>
+        <w:tabs>
+          <w:tab w:val="num" w:pos="5760"/>
+        </w:tabs>
+        <w:ind w:left="5760" w:hanging="360"/>
+      </w:pPr>
+      <w:rPr>
+        <w:rFonts w:ascii="Wingdings" w:hAnsi="Wingdings" w:hint="default"/>
+        <w:sz w:val="20"/>
+      </w:rPr>
+    </w:lvl>
+    <w:lvl w:ilvl="8" w:tentative="1">
+      <w:start w:val="1"/>
+      <w:numFmt w:val="bullet"/>
+      <w:lvlText w:val=""/>
+      <w:lvlJc w:val="left"/>
+      <w:pPr>
+        <w:tabs>
+          <w:tab w:val="num" w:pos="6480"/>
+        </w:tabs>
+        <w:ind w:left="6480" w:hanging="360"/>
+      </w:pPr>
+      <w:rPr>
+        <w:rFonts w:ascii="Wingdings" w:hAnsi="Wingdings" w:hint="default"/>
+        <w:sz w:val="20"/>
+      </w:rPr>
+    </w:lvl>
+  </w:abstractNum>
+  <w:abstractNum w:abstractNumId="23" w15:restartNumberingAfterBreak="0">
+    <w:nsid w:val="793D70AE"/>
+    <w:multiLevelType w:val="hybridMultilevel"/>
+    <w:tmpl w:val="4B94BEA8"/>
+    <w:lvl w:ilvl="0" w:tplc="04100005">
+      <w:start w:val="1"/>
+      <w:numFmt w:val="bullet"/>
+      <w:lvlText w:val=""/>
+      <w:lvlJc w:val="left"/>
+      <w:pPr>
+        <w:ind w:left="1440" w:hanging="360"/>
+      </w:pPr>
+      <w:rPr>
+        <w:rFonts w:ascii="Wingdings" w:hAnsi="Wingdings" w:hint="default"/>
+      </w:rPr>
+    </w:lvl>
+    <w:lvl w:ilvl="1" w:tplc="04100003" w:tentative="1">
+      <w:start w:val="1"/>
+      <w:numFmt w:val="bullet"/>
+      <w:lvlText w:val="o"/>
+      <w:lvlJc w:val="left"/>
+      <w:pPr>
+        <w:ind w:left="2160" w:hanging="360"/>
+      </w:pPr>
+      <w:rPr>
+        <w:rFonts w:ascii="Courier New" w:hAnsi="Courier New" w:cs="Courier New" w:hint="default"/>
+      </w:rPr>
+    </w:lvl>
+    <w:lvl w:ilvl="2" w:tplc="04100005" w:tentative="1">
+      <w:start w:val="1"/>
+      <w:numFmt w:val="bullet"/>
+      <w:lvlText w:val=""/>
+      <w:lvlJc w:val="left"/>
+      <w:pPr>
+        <w:ind w:left="2880" w:hanging="360"/>
+      </w:pPr>
+      <w:rPr>
+        <w:rFonts w:ascii="Wingdings" w:hAnsi="Wingdings" w:hint="default"/>
+      </w:rPr>
+    </w:lvl>
+    <w:lvl w:ilvl="3" w:tplc="04100001" w:tentative="1">
+      <w:start w:val="1"/>
+      <w:numFmt w:val="bullet"/>
+      <w:lvlText w:val=""/>
+      <w:lvlJc w:val="left"/>
+      <w:pPr>
+        <w:ind w:left="3600" w:hanging="360"/>
+      </w:pPr>
+      <w:rPr>
+        <w:rFonts w:ascii="Symbol" w:hAnsi="Symbol" w:hint="default"/>
+      </w:rPr>
+    </w:lvl>
+    <w:lvl w:ilvl="4" w:tplc="04100003" w:tentative="1">
+      <w:start w:val="1"/>
+      <w:numFmt w:val="bullet"/>
+      <w:lvlText w:val="o"/>
+      <w:lvlJc w:val="left"/>
+      <w:pPr>
+        <w:ind w:left="4320" w:hanging="360"/>
+      </w:pPr>
+      <w:rPr>
+        <w:rFonts w:ascii="Courier New" w:hAnsi="Courier New" w:cs="Courier New" w:hint="default"/>
+      </w:rPr>
+    </w:lvl>
+    <w:lvl w:ilvl="5" w:tplc="04100005" w:tentative="1">
+      <w:start w:val="1"/>
+      <w:numFmt w:val="bullet"/>
+      <w:lvlText w:val=""/>
+      <w:lvlJc w:val="left"/>
+      <w:pPr>
+        <w:ind w:left="5040" w:hanging="360"/>
+      </w:pPr>
+      <w:rPr>
+        <w:rFonts w:ascii="Wingdings" w:hAnsi="Wingdings" w:hint="default"/>
+      </w:rPr>
+    </w:lvl>
+    <w:lvl w:ilvl="6" w:tplc="04100001" w:tentative="1">
+      <w:start w:val="1"/>
+      <w:numFmt w:val="bullet"/>
+      <w:lvlText w:val=""/>
+      <w:lvlJc w:val="left"/>
+      <w:pPr>
+        <w:ind w:left="5760" w:hanging="360"/>
+      </w:pPr>
+      <w:rPr>
+        <w:rFonts w:ascii="Symbol" w:hAnsi="Symbol" w:hint="default"/>
+      </w:rPr>
+    </w:lvl>
+    <w:lvl w:ilvl="7" w:tplc="04100003" w:tentative="1">
+      <w:start w:val="1"/>
+      <w:numFmt w:val="bullet"/>
+      <w:lvlText w:val="o"/>
+      <w:lvlJc w:val="left"/>
+      <w:pPr>
+        <w:ind w:left="6480" w:hanging="360"/>
+      </w:pPr>
+      <w:rPr>
+        <w:rFonts w:ascii="Courier New" w:hAnsi="Courier New" w:cs="Courier New" w:hint="default"/>
+      </w:rPr>
+    </w:lvl>
+    <w:lvl w:ilvl="8" w:tplc="04100005" w:tentative="1">
+      <w:start w:val="1"/>
+      <w:numFmt w:val="bullet"/>
+      <w:lvlText w:val=""/>
+      <w:lvlJc w:val="left"/>
+      <w:pPr>
+        <w:ind w:left="7200" w:hanging="360"/>
+      </w:pPr>
+      <w:rPr>
+        <w:rFonts w:ascii="Wingdings" w:hAnsi="Wingdings" w:hint="default"/>
+      </w:rPr>
+    </w:lvl>
+  </w:abstractNum>
+  <w:abstractNum w:abstractNumId="24" w15:restartNumberingAfterBreak="0">
     <w:nsid w:val="7DA50235"/>
     <w:multiLevelType w:val="hybridMultilevel"/>
     <w:tmpl w:val="785277AC"/>
@@ -3241,7 +6149,7 @@
       </w:pPr>
     </w:lvl>
   </w:abstractNum>
-  <w:abstractNum w:abstractNumId="13" w15:restartNumberingAfterBreak="0">
+  <w:abstractNum w:abstractNumId="25" w15:restartNumberingAfterBreak="0">
     <w:nsid w:val="7DD10FBB"/>
     <w:multiLevelType w:val="hybridMultilevel"/>
     <w:tmpl w:val="57EC5A70"/>
@@ -3355,46 +6263,82 @@
     </w:lvl>
   </w:abstractNum>
   <w:num w:numId="1" w16cid:durableId="1945765261">
+    <w:abstractNumId w:val="3"/>
+  </w:num>
+  <w:num w:numId="2" w16cid:durableId="1333027259">
+    <w:abstractNumId w:val="1"/>
+  </w:num>
+  <w:num w:numId="3" w16cid:durableId="1961645673">
+    <w:abstractNumId w:val="24"/>
+  </w:num>
+  <w:num w:numId="4" w16cid:durableId="213976669">
+    <w:abstractNumId w:val="9"/>
+  </w:num>
+  <w:num w:numId="5" w16cid:durableId="2090887366">
+    <w:abstractNumId w:val="14"/>
+  </w:num>
+  <w:num w:numId="6" w16cid:durableId="227349471">
+    <w:abstractNumId w:val="6"/>
+  </w:num>
+  <w:num w:numId="7" w16cid:durableId="505831362">
+    <w:abstractNumId w:val="19"/>
+  </w:num>
+  <w:num w:numId="8" w16cid:durableId="258103277">
+    <w:abstractNumId w:val="21"/>
+  </w:num>
+  <w:num w:numId="9" w16cid:durableId="1107893518">
+    <w:abstractNumId w:val="18"/>
+  </w:num>
+  <w:num w:numId="10" w16cid:durableId="325204902">
+    <w:abstractNumId w:val="11"/>
+  </w:num>
+  <w:num w:numId="11" w16cid:durableId="1599949942">
+    <w:abstractNumId w:val="25"/>
+  </w:num>
+  <w:num w:numId="12" w16cid:durableId="704408185">
+    <w:abstractNumId w:val="20"/>
+  </w:num>
+  <w:num w:numId="13" w16cid:durableId="1229075417">
+    <w:abstractNumId w:val="17"/>
+  </w:num>
+  <w:num w:numId="14" w16cid:durableId="1113129042">
     <w:abstractNumId w:val="2"/>
   </w:num>
-  <w:num w:numId="2" w16cid:durableId="1333027259">
+  <w:num w:numId="15" w16cid:durableId="1810900294">
+    <w:abstractNumId w:val="10"/>
+  </w:num>
+  <w:num w:numId="16" w16cid:durableId="1653676828">
+    <w:abstractNumId w:val="15"/>
+  </w:num>
+  <w:num w:numId="17" w16cid:durableId="1663198956">
+    <w:abstractNumId w:val="7"/>
+  </w:num>
+  <w:num w:numId="18" w16cid:durableId="1490486412">
+    <w:abstractNumId w:val="12"/>
+  </w:num>
+  <w:num w:numId="19" w16cid:durableId="722405652">
+    <w:abstractNumId w:val="8"/>
+  </w:num>
+  <w:num w:numId="20" w16cid:durableId="1240407717">
+    <w:abstractNumId w:val="22"/>
+  </w:num>
+  <w:num w:numId="21" w16cid:durableId="1209991683">
+    <w:abstractNumId w:val="16"/>
+  </w:num>
+  <w:num w:numId="22" w16cid:durableId="2091268923">
+    <w:abstractNumId w:val="23"/>
+  </w:num>
+  <w:num w:numId="23" w16cid:durableId="1499884013">
     <w:abstractNumId w:val="0"/>
   </w:num>
-  <w:num w:numId="3" w16cid:durableId="1961645673">
-    <w:abstractNumId w:val="12"/>
-  </w:num>
-  <w:num w:numId="4" w16cid:durableId="213976669">
+  <w:num w:numId="24" w16cid:durableId="823399868">
     <w:abstractNumId w:val="4"/>
   </w:num>
-  <w:num w:numId="5" w16cid:durableId="2090887366">
-    <w:abstractNumId w:val="6"/>
-  </w:num>
-  <w:num w:numId="6" w16cid:durableId="227349471">
-    <w:abstractNumId w:val="3"/>
-  </w:num>
-  <w:num w:numId="7" w16cid:durableId="505831362">
-    <w:abstractNumId w:val="9"/>
-  </w:num>
-  <w:num w:numId="8" w16cid:durableId="258103277">
-    <w:abstractNumId w:val="11"/>
-  </w:num>
-  <w:num w:numId="9" w16cid:durableId="1107893518">
-    <w:abstractNumId w:val="8"/>
-  </w:num>
-  <w:num w:numId="10" w16cid:durableId="325204902">
+  <w:num w:numId="25" w16cid:durableId="1865748157">
     <w:abstractNumId w:val="5"/>
   </w:num>
-  <w:num w:numId="11" w16cid:durableId="1599949942">
+  <w:num w:numId="26" w16cid:durableId="166789770">
     <w:abstractNumId w:val="13"/>
-  </w:num>
-  <w:num w:numId="12" w16cid:durableId="704408185">
-    <w:abstractNumId w:val="10"/>
-  </w:num>
-  <w:num w:numId="13" w16cid:durableId="1229075417">
-    <w:abstractNumId w:val="7"/>
-  </w:num>
-  <w:num w:numId="14" w16cid:durableId="1113129042">
-    <w:abstractNumId w:val="1"/>
   </w:num>
 </w:numbering>
 </file>

</xml_diff>

<commit_message>
Component Diagram e ridisposizione dei diagrammi uml
</commit_message>
<xml_diff>
--- a/documents/Design.docx
+++ b/documents/Design.docx
@@ -57,7 +57,6 @@
           <w:szCs w:val="34"/>
         </w:rPr>
       </w:pPr>
-      <w:proofErr w:type="spellStart"/>
       <w:r>
         <w:rPr>
           <w:rFonts w:ascii="Tahoma" w:hAnsi="Tahoma" w:cs="Tahoma"/>
@@ -68,9 +67,8 @@
           <w:sz w:val="34"/>
           <w:szCs w:val="34"/>
         </w:rPr>
-        <w:t>UNIBite</w:t>
-      </w:r>
-      <w:proofErr w:type="spellEnd"/>
+        <w:t xml:space="preserve">UNIBite </w:t>
+      </w:r>
       <w:r>
         <w:rPr>
           <w:rFonts w:ascii="Tahoma" w:hAnsi="Tahoma" w:cs="Tahoma"/>
@@ -81,7 +79,7 @@
           <w:sz w:val="34"/>
           <w:szCs w:val="34"/>
         </w:rPr>
-        <w:t xml:space="preserve"> </w:t>
+        <w:t>–</w:t>
       </w:r>
       <w:r>
         <w:rPr>
@@ -93,7 +91,7 @@
           <w:sz w:val="34"/>
           <w:szCs w:val="34"/>
         </w:rPr>
-        <w:t>–</w:t>
+        <w:t xml:space="preserve"> </w:t>
       </w:r>
       <w:r>
         <w:rPr>
@@ -105,18 +103,6 @@
           <w:sz w:val="34"/>
           <w:szCs w:val="34"/>
         </w:rPr>
-        <w:t xml:space="preserve"> </w:t>
-      </w:r>
-      <w:r>
-        <w:rPr>
-          <w:rFonts w:ascii="Tahoma" w:hAnsi="Tahoma" w:cs="Tahoma"/>
-          <w:b/>
-          <w:bCs/>
-          <w:i/>
-          <w:iCs/>
-          <w:sz w:val="34"/>
-          <w:szCs w:val="34"/>
-        </w:rPr>
         <w:t>Architettura e design</w:t>
       </w:r>
     </w:p>
@@ -162,96 +148,25 @@
           <w:sz w:val="28"/>
           <w:szCs w:val="28"/>
         </w:rPr>
-        <w:t xml:space="preserve">Beccarelli Raissa </w:t>
-      </w:r>
-      <w:proofErr w:type="spellStart"/>
+        <w:t>Beccarelli Raissa Matr. 1086785</w:t>
+      </w:r>
       <w:r>
         <w:rPr>
           <w:rFonts w:ascii="Tahoma" w:hAnsi="Tahoma" w:cs="Tahoma"/>
           <w:sz w:val="28"/>
           <w:szCs w:val="28"/>
         </w:rPr>
-        <w:t>Matr</w:t>
-      </w:r>
-      <w:proofErr w:type="spellEnd"/>
+        <w:br/>
+        <w:t>Locatelli Giacomo Matr. 1086262</w:t>
+      </w:r>
       <w:r>
         <w:rPr>
           <w:rFonts w:ascii="Tahoma" w:hAnsi="Tahoma" w:cs="Tahoma"/>
           <w:sz w:val="28"/>
           <w:szCs w:val="28"/>
         </w:rPr>
-        <w:t>. 1086785</w:t>
-      </w:r>
-      <w:r>
-        <w:rPr>
-          <w:rFonts w:ascii="Tahoma" w:hAnsi="Tahoma" w:cs="Tahoma"/>
-          <w:sz w:val="28"/>
-          <w:szCs w:val="28"/>
-        </w:rPr>
         <w:br/>
-        <w:t xml:space="preserve">Locatelli Giacomo </w:t>
-      </w:r>
-      <w:proofErr w:type="spellStart"/>
-      <w:r>
-        <w:rPr>
-          <w:rFonts w:ascii="Tahoma" w:hAnsi="Tahoma" w:cs="Tahoma"/>
-          <w:sz w:val="28"/>
-          <w:szCs w:val="28"/>
-        </w:rPr>
-        <w:t>Matr</w:t>
-      </w:r>
-      <w:proofErr w:type="spellEnd"/>
-      <w:r>
-        <w:rPr>
-          <w:rFonts w:ascii="Tahoma" w:hAnsi="Tahoma" w:cs="Tahoma"/>
-          <w:sz w:val="28"/>
-          <w:szCs w:val="28"/>
-        </w:rPr>
-        <w:t>. 1086262</w:t>
-      </w:r>
-      <w:r>
-        <w:rPr>
-          <w:rFonts w:ascii="Tahoma" w:hAnsi="Tahoma" w:cs="Tahoma"/>
-          <w:sz w:val="28"/>
-          <w:szCs w:val="28"/>
-        </w:rPr>
-        <w:br/>
-      </w:r>
-      <w:proofErr w:type="spellStart"/>
-      <w:r>
-        <w:rPr>
-          <w:rFonts w:ascii="Tahoma" w:hAnsi="Tahoma" w:cs="Tahoma"/>
-          <w:sz w:val="28"/>
-          <w:szCs w:val="28"/>
-        </w:rPr>
-        <w:t>Valceschini</w:t>
-      </w:r>
-      <w:proofErr w:type="spellEnd"/>
-      <w:r>
-        <w:rPr>
-          <w:rFonts w:ascii="Tahoma" w:hAnsi="Tahoma" w:cs="Tahoma"/>
-          <w:sz w:val="28"/>
-          <w:szCs w:val="28"/>
-        </w:rPr>
-        <w:t xml:space="preserve"> Marco </w:t>
-      </w:r>
-      <w:proofErr w:type="spellStart"/>
-      <w:r>
-        <w:rPr>
-          <w:rFonts w:ascii="Tahoma" w:hAnsi="Tahoma" w:cs="Tahoma"/>
-          <w:sz w:val="28"/>
-          <w:szCs w:val="28"/>
-        </w:rPr>
-        <w:t>Matr</w:t>
-      </w:r>
-      <w:proofErr w:type="spellEnd"/>
-      <w:r>
-        <w:rPr>
-          <w:rFonts w:ascii="Tahoma" w:hAnsi="Tahoma" w:cs="Tahoma"/>
-          <w:sz w:val="28"/>
-          <w:szCs w:val="28"/>
-        </w:rPr>
-        <w:t>. 1086356</w:t>
+        <w:t>Valceschini Marco Matr. 1086356</w:t>
       </w:r>
     </w:p>
     <w:p>
@@ -372,20 +287,8 @@
           <w:szCs w:val="30"/>
         </w:rPr>
         <w:tab/>
-        <w:t xml:space="preserve">Software </w:t>
-      </w:r>
-      <w:proofErr w:type="spellStart"/>
-      <w:r>
-        <w:rPr>
-          <w:rFonts w:ascii="Tahoma" w:hAnsi="Tahoma" w:cs="Tahoma"/>
-          <w:b/>
-          <w:bCs/>
-          <w:sz w:val="30"/>
-          <w:szCs w:val="30"/>
-        </w:rPr>
-        <w:t>architecture</w:t>
-      </w:r>
-      <w:proofErr w:type="spellEnd"/>
+        <w:t>Software architecture</w:t>
+      </w:r>
     </w:p>
     <w:p>
       <w:pPr>
@@ -425,25 +328,7 @@
           <w:sz w:val="26"/>
           <w:szCs w:val="26"/>
         </w:rPr>
-        <w:t xml:space="preserve"> di tipo MVC (model-</w:t>
-      </w:r>
-      <w:proofErr w:type="spellStart"/>
-      <w:r>
-        <w:rPr>
-          <w:rFonts w:ascii="Tahoma" w:hAnsi="Tahoma" w:cs="Tahoma"/>
-          <w:sz w:val="26"/>
-          <w:szCs w:val="26"/>
-        </w:rPr>
-        <w:t>view</w:t>
-      </w:r>
-      <w:proofErr w:type="spellEnd"/>
-      <w:r>
-        <w:rPr>
-          <w:rFonts w:ascii="Tahoma" w:hAnsi="Tahoma" w:cs="Tahoma"/>
-          <w:sz w:val="26"/>
-          <w:szCs w:val="26"/>
-        </w:rPr>
-        <w:t xml:space="preserve">-controller), secondo la quale il progetto si suddivide nei seguenti pacchetti: </w:t>
+        <w:t xml:space="preserve"> di tipo MVC (model-view-controller), secondo la quale il progetto si suddivide nei seguenti pacchetti: </w:t>
       </w:r>
     </w:p>
     <w:p>
@@ -597,58 +482,30 @@
           </wp:anchor>
         </w:drawing>
       </w:r>
-      <w:proofErr w:type="spellStart"/>
-      <w:r>
-        <w:rPr>
-          <w:rFonts w:ascii="Tahoma" w:hAnsi="Tahoma" w:cs="Tahoma"/>
-          <w:sz w:val="26"/>
-          <w:szCs w:val="26"/>
-        </w:rPr>
-        <w:t>View</w:t>
-      </w:r>
-      <w:proofErr w:type="spellEnd"/>
-      <w:r>
-        <w:rPr>
-          <w:rFonts w:ascii="Tahoma" w:hAnsi="Tahoma" w:cs="Tahoma"/>
-          <w:sz w:val="26"/>
-          <w:szCs w:val="26"/>
-        </w:rPr>
-        <w:t>, nel nostro progetto chiamato GUI, in cui è implementata la parte che si interfaccia con l’utente mostrandogli l’output tramite delle viste sviluppate con Vaadin.</w:t>
-      </w:r>
-    </w:p>
-    <w:p>
-      <w:pPr>
-        <w:rPr>
-          <w:rFonts w:ascii="Tahoma" w:hAnsi="Tahoma" w:cs="Tahoma"/>
-          <w:sz w:val="26"/>
-          <w:szCs w:val="26"/>
-        </w:rPr>
-      </w:pPr>
-      <w:r>
-        <w:rPr>
-          <w:rFonts w:ascii="Tahoma" w:hAnsi="Tahoma" w:cs="Tahoma"/>
-          <w:sz w:val="26"/>
-          <w:szCs w:val="26"/>
-        </w:rPr>
-        <w:t xml:space="preserve">Tramite lo stile MVC l’utente si interfaccia con la </w:t>
-      </w:r>
-      <w:proofErr w:type="spellStart"/>
-      <w:r>
-        <w:rPr>
-          <w:rFonts w:ascii="Tahoma" w:hAnsi="Tahoma" w:cs="Tahoma"/>
-          <w:sz w:val="26"/>
-          <w:szCs w:val="26"/>
-        </w:rPr>
-        <w:t>view</w:t>
-      </w:r>
-      <w:proofErr w:type="spellEnd"/>
-      <w:r>
-        <w:rPr>
-          <w:rFonts w:ascii="Tahoma" w:hAnsi="Tahoma" w:cs="Tahoma"/>
-          <w:sz w:val="26"/>
-          <w:szCs w:val="26"/>
-        </w:rPr>
-        <w:t>, la quale comunica con il controller che passa l’input dell’utente</w:t>
+      <w:r>
+        <w:rPr>
+          <w:rFonts w:ascii="Tahoma" w:hAnsi="Tahoma" w:cs="Tahoma"/>
+          <w:sz w:val="26"/>
+          <w:szCs w:val="26"/>
+        </w:rPr>
+        <w:t>View, nel nostro progetto chiamato GUI, in cui è implementata la parte che si interfaccia con l’utente mostrandogli l’output tramite delle viste sviluppate con Vaadin.</w:t>
+      </w:r>
+    </w:p>
+    <w:p>
+      <w:pPr>
+        <w:rPr>
+          <w:rFonts w:ascii="Tahoma" w:hAnsi="Tahoma" w:cs="Tahoma"/>
+          <w:sz w:val="26"/>
+          <w:szCs w:val="26"/>
+        </w:rPr>
+      </w:pPr>
+      <w:r>
+        <w:rPr>
+          <w:rFonts w:ascii="Tahoma" w:hAnsi="Tahoma" w:cs="Tahoma"/>
+          <w:sz w:val="26"/>
+          <w:szCs w:val="26"/>
+        </w:rPr>
+        <w:t>Tramite lo stile MVC l’utente si interfaccia con la view, la quale comunica con il controller che passa l’input dell’utente</w:t>
       </w:r>
       <w:r>
         <w:rPr>
@@ -709,25 +566,7 @@
           <w:sz w:val="26"/>
           <w:szCs w:val="26"/>
         </w:rPr>
-        <w:t xml:space="preserve">Connettori: chiamate di procedure, che utilizzano un unico </w:t>
-      </w:r>
-      <w:proofErr w:type="spellStart"/>
-      <w:r>
-        <w:rPr>
-          <w:rFonts w:ascii="Tahoma" w:hAnsi="Tahoma" w:cs="Tahoma"/>
-          <w:sz w:val="26"/>
-          <w:szCs w:val="26"/>
-        </w:rPr>
-        <w:t>thread</w:t>
-      </w:r>
-      <w:proofErr w:type="spellEnd"/>
-      <w:r>
-        <w:rPr>
-          <w:rFonts w:ascii="Tahoma" w:hAnsi="Tahoma" w:cs="Tahoma"/>
-          <w:sz w:val="26"/>
-          <w:szCs w:val="26"/>
-        </w:rPr>
-        <w:t xml:space="preserve"> di controllo tra chiamante e chiamato.</w:t>
+        <w:t>Connettori: chiamate di procedure, che utilizzano un unico thread di controllo tra chiamante e chiamato.</w:t>
       </w:r>
       <w:r>
         <w:rPr>
@@ -1209,6 +1048,28 @@
           <w:szCs w:val="26"/>
         </w:rPr>
       </w:pPr>
+    </w:p>
+    <w:p>
+      <w:pPr>
+        <w:rPr>
+          <w:rFonts w:ascii="Tahoma" w:hAnsi="Tahoma" w:cs="Tahoma"/>
+          <w:b/>
+          <w:bCs/>
+          <w:sz w:val="26"/>
+          <w:szCs w:val="26"/>
+        </w:rPr>
+      </w:pPr>
+    </w:p>
+    <w:p>
+      <w:pPr>
+        <w:rPr>
+          <w:rFonts w:ascii="Tahoma" w:hAnsi="Tahoma" w:cs="Tahoma"/>
+          <w:b/>
+          <w:bCs/>
+          <w:sz w:val="26"/>
+          <w:szCs w:val="26"/>
+        </w:rPr>
+      </w:pPr>
       <w:r>
         <w:rPr>
           <w:rFonts w:ascii="Tahoma" w:hAnsi="Tahoma" w:cs="Tahoma"/>
@@ -1217,16 +1078,16 @@
           <w:szCs w:val="26"/>
         </w:rPr>
         <w:drawing>
-          <wp:anchor distT="0" distB="0" distL="114300" distR="114300" simplePos="0" relativeHeight="251664384" behindDoc="0" locked="0" layoutInCell="1" allowOverlap="1" wp14:anchorId="6A37F288" wp14:editId="68B5A365">
+          <wp:anchor distT="0" distB="0" distL="114300" distR="114300" simplePos="0" relativeHeight="251664384" behindDoc="0" locked="0" layoutInCell="1" allowOverlap="1" wp14:anchorId="6A37F288" wp14:editId="4C66523C">
             <wp:simplePos x="0" y="0"/>
             <wp:positionH relativeFrom="margin">
               <wp:align>center</wp:align>
             </wp:positionH>
             <wp:positionV relativeFrom="paragraph">
-              <wp:posOffset>302914</wp:posOffset>
+              <wp:posOffset>487045</wp:posOffset>
             </wp:positionV>
-            <wp:extent cx="5243264" cy="3337216"/>
-            <wp:effectExtent l="0" t="0" r="0" b="0"/>
+            <wp:extent cx="5771515" cy="3672840"/>
+            <wp:effectExtent l="0" t="0" r="635" b="3810"/>
             <wp:wrapTopAndBottom/>
             <wp:docPr id="1995072537" name="Immagine 1"/>
             <wp:cNvGraphicFramePr>
@@ -1257,7 +1118,7 @@
                   <pic:spPr bwMode="auto">
                     <a:xfrm>
                       <a:off x="0" y="0"/>
-                      <a:ext cx="5243264" cy="3337216"/>
+                      <a:ext cx="5771515" cy="3672840"/>
                     </a:xfrm>
                     <a:prstGeom prst="rect">
                       <a:avLst/>
@@ -1270,6 +1131,12 @@
                 </pic:pic>
               </a:graphicData>
             </a:graphic>
+            <wp14:sizeRelH relativeFrom="margin">
+              <wp14:pctWidth>0</wp14:pctWidth>
+            </wp14:sizeRelH>
+            <wp14:sizeRelV relativeFrom="margin">
+              <wp14:pctHeight>0</wp14:pctHeight>
+            </wp14:sizeRelV>
           </wp:anchor>
         </w:drawing>
       </w:r>
@@ -1311,6 +1178,7 @@
           <w:sz w:val="26"/>
           <w:szCs w:val="26"/>
         </w:rPr>
+        <w:lastRenderedPageBreak/>
         <w:t>Diagramma dei componenti:</w:t>
       </w:r>
     </w:p>
@@ -1322,6 +1190,62 @@
           <w:szCs w:val="26"/>
         </w:rPr>
       </w:pPr>
+      <w:r>
+        <w:rPr>
+          <w:rFonts w:ascii="Tahoma" w:hAnsi="Tahoma" w:cs="Tahoma"/>
+          <w:noProof/>
+          <w:sz w:val="26"/>
+          <w:szCs w:val="26"/>
+        </w:rPr>
+        <w:drawing>
+          <wp:inline distT="0" distB="0" distL="0" distR="0" wp14:anchorId="1C6D673B" wp14:editId="56D9C6A0">
+            <wp:extent cx="6109970" cy="3615055"/>
+            <wp:effectExtent l="0" t="0" r="5080" b="4445"/>
+            <wp:docPr id="429848683" name="Immagine 1"/>
+            <wp:cNvGraphicFramePr>
+              <a:graphicFrameLocks xmlns:a="http://schemas.openxmlformats.org/drawingml/2006/main" noChangeAspect="1"/>
+            </wp:cNvGraphicFramePr>
+            <a:graphic xmlns:a="http://schemas.openxmlformats.org/drawingml/2006/main">
+              <a:graphicData uri="http://schemas.openxmlformats.org/drawingml/2006/picture">
+                <pic:pic xmlns:pic="http://schemas.openxmlformats.org/drawingml/2006/picture">
+                  <pic:nvPicPr>
+                    <pic:cNvPr id="0" name="Picture 1"/>
+                    <pic:cNvPicPr>
+                      <a:picLocks noChangeAspect="1" noChangeArrowheads="1"/>
+                    </pic:cNvPicPr>
+                  </pic:nvPicPr>
+                  <pic:blipFill>
+                    <a:blip r:embed="rId10" cstate="print">
+                      <a:extLst>
+                        <a:ext uri="{28A0092B-C50C-407E-A947-70E740481C1C}">
+                          <a14:useLocalDpi xmlns:a14="http://schemas.microsoft.com/office/drawing/2010/main" val="0"/>
+                        </a:ext>
+                      </a:extLst>
+                    </a:blip>
+                    <a:srcRect/>
+                    <a:stretch>
+                      <a:fillRect/>
+                    </a:stretch>
+                  </pic:blipFill>
+                  <pic:spPr bwMode="auto">
+                    <a:xfrm>
+                      <a:off x="0" y="0"/>
+                      <a:ext cx="6109970" cy="3615055"/>
+                    </a:xfrm>
+                    <a:prstGeom prst="rect">
+                      <a:avLst/>
+                    </a:prstGeom>
+                    <a:noFill/>
+                    <a:ln>
+                      <a:noFill/>
+                    </a:ln>
+                  </pic:spPr>
+                </pic:pic>
+              </a:graphicData>
+            </a:graphic>
+          </wp:inline>
+        </w:drawing>
+      </w:r>
     </w:p>
     <w:p>
       <w:pPr>
@@ -1367,7 +1291,6 @@
           <w:sz w:val="26"/>
           <w:szCs w:val="26"/>
         </w:rPr>
-        <w:lastRenderedPageBreak/>
         <w:t>Vaadin: Framework per la creazione di interfacce grafiche web in java</w:t>
       </w:r>
     </w:p>
@@ -1493,7 +1416,7 @@
           <w:szCs w:val="30"/>
         </w:rPr>
         <w:drawing>
-          <wp:anchor distT="0" distB="0" distL="114300" distR="114300" simplePos="0" relativeHeight="251661312" behindDoc="0" locked="0" layoutInCell="1" allowOverlap="1" wp14:anchorId="6A1581CC" wp14:editId="39D09C74">
+          <wp:anchor distT="0" distB="0" distL="114300" distR="114300" simplePos="0" relativeHeight="251661312" behindDoc="0" locked="0" layoutInCell="1" allowOverlap="1" wp14:anchorId="6A1581CC" wp14:editId="31103BFB">
             <wp:simplePos x="0" y="0"/>
             <wp:positionH relativeFrom="margin">
               <wp:align>center</wp:align>
@@ -1518,7 +1441,7 @@
                     </pic:cNvPicPr>
                   </pic:nvPicPr>
                   <pic:blipFill rotWithShape="1">
-                    <a:blip r:embed="rId10" cstate="print">
+                    <a:blip r:embed="rId11" cstate="print">
                       <a:extLst>
                         <a:ext uri="{28A0092B-C50C-407E-A947-70E740481C1C}">
                           <a14:useLocalDpi xmlns:a14="http://schemas.microsoft.com/office/drawing/2010/main" val="0"/>
@@ -1653,6 +1576,7 @@
           <w:sz w:val="30"/>
           <w:szCs w:val="30"/>
         </w:rPr>
+        <w:lastRenderedPageBreak/>
         <w:t>2.1 Principi di progettazione</w:t>
       </w:r>
     </w:p>
@@ -1715,18 +1639,8 @@
           <w:sz w:val="26"/>
           <w:szCs w:val="26"/>
         </w:rPr>
-        <w:t xml:space="preserve">problemi di conformità agli standard di codifica, complessità e altri difetti che potrebbero portare a malfunzionamenti o scarsa manutenibilità. Nel nostro progetto abbiamo deciso di utilizzare </w:t>
-      </w:r>
-      <w:proofErr w:type="spellStart"/>
-      <w:r>
-        <w:rPr>
-          <w:rFonts w:ascii="Tahoma" w:hAnsi="Tahoma" w:cs="Tahoma"/>
-          <w:sz w:val="26"/>
-          <w:szCs w:val="26"/>
-        </w:rPr>
-        <w:t>SonarLint</w:t>
-      </w:r>
-      <w:proofErr w:type="spellEnd"/>
+        <w:t>problemi di conformità agli standard di codifica, complessità e altri difetti che potrebbero portare a malfunzionamenti o scarsa manutenibilità. Nel nostro progetto abbiamo deciso di utilizzare SonarLint</w:t>
+      </w:r>
       <w:r>
         <w:rPr>
           <w:rFonts w:ascii="Tahoma" w:hAnsi="Tahoma" w:cs="Tahoma"/>
@@ -1865,43 +1779,7 @@
           <w:sz w:val="26"/>
           <w:szCs w:val="26"/>
         </w:rPr>
-        <w:t xml:space="preserve">Code </w:t>
-      </w:r>
-      <w:proofErr w:type="spellStart"/>
-      <w:r>
-        <w:rPr>
-          <w:rFonts w:ascii="Tahoma" w:hAnsi="Tahoma" w:cs="Tahoma"/>
-          <w:sz w:val="26"/>
-          <w:szCs w:val="26"/>
-        </w:rPr>
-        <w:t>Smells</w:t>
-      </w:r>
-      <w:proofErr w:type="spellEnd"/>
-      <w:r>
-        <w:rPr>
-          <w:rFonts w:ascii="Tahoma" w:hAnsi="Tahoma" w:cs="Tahoma"/>
-          <w:sz w:val="26"/>
-          <w:szCs w:val="26"/>
-        </w:rPr>
-        <w:t xml:space="preserve">: Problemi di design o scelte di implementazione che rendono il codice meno leggibile o </w:t>
-      </w:r>
-      <w:proofErr w:type="spellStart"/>
-      <w:r>
-        <w:rPr>
-          <w:rFonts w:ascii="Tahoma" w:hAnsi="Tahoma" w:cs="Tahoma"/>
-          <w:sz w:val="26"/>
-          <w:szCs w:val="26"/>
-        </w:rPr>
-        <w:t>manutenibile</w:t>
-      </w:r>
-      <w:proofErr w:type="spellEnd"/>
-      <w:r>
-        <w:rPr>
-          <w:rFonts w:ascii="Tahoma" w:hAnsi="Tahoma" w:cs="Tahoma"/>
-          <w:sz w:val="26"/>
-          <w:szCs w:val="26"/>
-        </w:rPr>
-        <w:t>.</w:t>
+        <w:t>Code Smells: Problemi di design o scelte di implementazione che rendono il codice meno leggibile o manutenibile.</w:t>
       </w:r>
     </w:p>
     <w:p>
@@ -1939,23 +1817,13 @@
           <w:szCs w:val="26"/>
         </w:rPr>
       </w:pPr>
-      <w:proofErr w:type="spellStart"/>
-      <w:r>
-        <w:rPr>
-          <w:rFonts w:ascii="Tahoma" w:hAnsi="Tahoma" w:cs="Tahoma"/>
-          <w:sz w:val="26"/>
-          <w:szCs w:val="26"/>
-        </w:rPr>
-        <w:t>Debt</w:t>
-      </w:r>
-      <w:proofErr w:type="spellEnd"/>
-      <w:r>
-        <w:rPr>
-          <w:rFonts w:ascii="Tahoma" w:hAnsi="Tahoma" w:cs="Tahoma"/>
-          <w:sz w:val="26"/>
-          <w:szCs w:val="26"/>
-        </w:rPr>
-        <w:t xml:space="preserve"> (debito tecnico): Aree del codice che necessitano di miglioramenti per ridurre la complessità.</w:t>
+      <w:r>
+        <w:rPr>
+          <w:rFonts w:ascii="Tahoma" w:hAnsi="Tahoma" w:cs="Tahoma"/>
+          <w:sz w:val="26"/>
+          <w:szCs w:val="26"/>
+        </w:rPr>
+        <w:t>Debt (debito tecnico): Aree del codice che necessitano di miglioramenti per ridurre la complessità.</w:t>
       </w:r>
     </w:p>
     <w:p>
@@ -2092,25 +1960,7 @@
           <w:sz w:val="26"/>
           <w:szCs w:val="26"/>
         </w:rPr>
-        <w:t xml:space="preserve">e verifica che il codice rispetti l’architettura prevista. </w:t>
-      </w:r>
-      <w:proofErr w:type="spellStart"/>
-      <w:r>
-        <w:rPr>
-          <w:rFonts w:ascii="Tahoma" w:hAnsi="Tahoma" w:cs="Tahoma"/>
-          <w:sz w:val="26"/>
-          <w:szCs w:val="26"/>
-        </w:rPr>
-        <w:t>StanIde</w:t>
-      </w:r>
-      <w:proofErr w:type="spellEnd"/>
-      <w:r>
-        <w:rPr>
-          <w:rFonts w:ascii="Tahoma" w:hAnsi="Tahoma" w:cs="Tahoma"/>
-          <w:sz w:val="26"/>
-          <w:szCs w:val="26"/>
-        </w:rPr>
-        <w:t xml:space="preserve"> è uno strumento specifico per l’analisi strutturale del codice, esso ci ha permesso di:</w:t>
+        <w:t>e verifica che il codice rispetti l’architettura prevista. StanIde è uno strumento specifico per l’analisi strutturale del codice, esso ci ha permesso di:</w:t>
       </w:r>
     </w:p>
     <w:p>
@@ -2194,6 +2044,7 @@
           <w:sz w:val="26"/>
           <w:szCs w:val="26"/>
         </w:rPr>
+        <w:lastRenderedPageBreak/>
         <w:drawing>
           <wp:anchor distT="0" distB="0" distL="114300" distR="114300" simplePos="0" relativeHeight="251662336" behindDoc="0" locked="0" layoutInCell="1" allowOverlap="1" wp14:anchorId="057FF023" wp14:editId="4418546B">
             <wp:simplePos x="0" y="0"/>
@@ -2220,7 +2071,7 @@
                     </pic:cNvPicPr>
                   </pic:nvPicPr>
                   <pic:blipFill rotWithShape="1">
-                    <a:blip r:embed="rId11">
+                    <a:blip r:embed="rId12">
                       <a:extLst>
                         <a:ext uri="{28A0092B-C50C-407E-A947-70E740481C1C}">
                           <a14:useLocalDpi xmlns:a14="http://schemas.microsoft.com/office/drawing/2010/main" val="0"/>
@@ -2346,23 +2197,13 @@
           <w:szCs w:val="26"/>
         </w:rPr>
       </w:pPr>
-      <w:proofErr w:type="spellStart"/>
-      <w:r>
-        <w:rPr>
-          <w:rFonts w:ascii="Tahoma" w:hAnsi="Tahoma" w:cs="Tahoma"/>
-          <w:sz w:val="26"/>
-          <w:szCs w:val="26"/>
-        </w:rPr>
-        <w:t>Coupling</w:t>
-      </w:r>
-      <w:proofErr w:type="spellEnd"/>
-      <w:r>
-        <w:rPr>
-          <w:rFonts w:ascii="Tahoma" w:hAnsi="Tahoma" w:cs="Tahoma"/>
-          <w:sz w:val="26"/>
-          <w:szCs w:val="26"/>
-        </w:rPr>
-        <w:t xml:space="preserve"> afferente: 3</w:t>
+      <w:r>
+        <w:rPr>
+          <w:rFonts w:ascii="Tahoma" w:hAnsi="Tahoma" w:cs="Tahoma"/>
+          <w:sz w:val="26"/>
+          <w:szCs w:val="26"/>
+        </w:rPr>
+        <w:t>Coupling afferente: 3</w:t>
       </w:r>
     </w:p>
     <w:p>
@@ -2378,23 +2219,13 @@
           <w:szCs w:val="26"/>
         </w:rPr>
       </w:pPr>
-      <w:proofErr w:type="spellStart"/>
-      <w:r>
-        <w:rPr>
-          <w:rFonts w:ascii="Tahoma" w:hAnsi="Tahoma" w:cs="Tahoma"/>
-          <w:sz w:val="26"/>
-          <w:szCs w:val="26"/>
-        </w:rPr>
-        <w:t>Coupling</w:t>
-      </w:r>
-      <w:proofErr w:type="spellEnd"/>
-      <w:r>
-        <w:rPr>
-          <w:rFonts w:ascii="Tahoma" w:hAnsi="Tahoma" w:cs="Tahoma"/>
-          <w:sz w:val="26"/>
-          <w:szCs w:val="26"/>
-        </w:rPr>
-        <w:t xml:space="preserve"> efferente: 4</w:t>
+      <w:r>
+        <w:rPr>
+          <w:rFonts w:ascii="Tahoma" w:hAnsi="Tahoma" w:cs="Tahoma"/>
+          <w:sz w:val="26"/>
+          <w:szCs w:val="26"/>
+        </w:rPr>
+        <w:t>Coupling efferente: 4</w:t>
       </w:r>
     </w:p>
     <w:p>
@@ -2482,27 +2313,7 @@
           <w:sz w:val="26"/>
           <w:szCs w:val="26"/>
         </w:rPr>
-        <w:t xml:space="preserve">Nella classe </w:t>
-      </w:r>
-      <w:proofErr w:type="spellStart"/>
-      <w:proofErr w:type="gramStart"/>
-      <w:r>
-        <w:rPr>
-          <w:rFonts w:ascii="Tahoma" w:hAnsi="Tahoma" w:cs="Tahoma"/>
-          <w:sz w:val="26"/>
-          <w:szCs w:val="26"/>
-        </w:rPr>
-        <w:t>StudenteDocente</w:t>
-      </w:r>
-      <w:proofErr w:type="spellEnd"/>
-      <w:proofErr w:type="gramEnd"/>
-      <w:r>
-        <w:rPr>
-          <w:rFonts w:ascii="Tahoma" w:hAnsi="Tahoma" w:cs="Tahoma"/>
-          <w:sz w:val="26"/>
-          <w:szCs w:val="26"/>
-        </w:rPr>
-        <w:t xml:space="preserve"> abbiamo:</w:t>
+        <w:t>Nella classe StudenteDocente abbiamo:</w:t>
       </w:r>
     </w:p>
     <w:p>
@@ -2518,23 +2329,13 @@
           <w:szCs w:val="26"/>
         </w:rPr>
       </w:pPr>
-      <w:proofErr w:type="spellStart"/>
-      <w:r>
-        <w:rPr>
-          <w:rFonts w:ascii="Tahoma" w:hAnsi="Tahoma" w:cs="Tahoma"/>
-          <w:sz w:val="26"/>
-          <w:szCs w:val="26"/>
-        </w:rPr>
-        <w:t>Coupling</w:t>
-      </w:r>
-      <w:proofErr w:type="spellEnd"/>
-      <w:r>
-        <w:rPr>
-          <w:rFonts w:ascii="Tahoma" w:hAnsi="Tahoma" w:cs="Tahoma"/>
-          <w:sz w:val="26"/>
-          <w:szCs w:val="26"/>
-        </w:rPr>
-        <w:t xml:space="preserve"> afferente: 4</w:t>
+      <w:r>
+        <w:rPr>
+          <w:rFonts w:ascii="Tahoma" w:hAnsi="Tahoma" w:cs="Tahoma"/>
+          <w:sz w:val="26"/>
+          <w:szCs w:val="26"/>
+        </w:rPr>
+        <w:t>Coupling afferente: 4</w:t>
       </w:r>
     </w:p>
     <w:p>
@@ -2550,23 +2351,13 @@
           <w:szCs w:val="26"/>
         </w:rPr>
       </w:pPr>
-      <w:proofErr w:type="spellStart"/>
-      <w:r>
-        <w:rPr>
-          <w:rFonts w:ascii="Tahoma" w:hAnsi="Tahoma" w:cs="Tahoma"/>
-          <w:sz w:val="26"/>
-          <w:szCs w:val="26"/>
-        </w:rPr>
-        <w:t>Coupling</w:t>
-      </w:r>
-      <w:proofErr w:type="spellEnd"/>
-      <w:r>
-        <w:rPr>
-          <w:rFonts w:ascii="Tahoma" w:hAnsi="Tahoma" w:cs="Tahoma"/>
-          <w:sz w:val="26"/>
-          <w:szCs w:val="26"/>
-        </w:rPr>
-        <w:t xml:space="preserve"> efferente: 3</w:t>
+      <w:r>
+        <w:rPr>
+          <w:rFonts w:ascii="Tahoma" w:hAnsi="Tahoma" w:cs="Tahoma"/>
+          <w:sz w:val="26"/>
+          <w:szCs w:val="26"/>
+        </w:rPr>
+        <w:t>Coupling efferente: 3</w:t>
       </w:r>
     </w:p>
     <w:p>
@@ -2610,7 +2401,6 @@
           <w:sz w:val="26"/>
           <w:szCs w:val="26"/>
         </w:rPr>
-        <w:lastRenderedPageBreak/>
         <w:t>Numero metodi: 12</w:t>
       </w:r>
     </w:p>
@@ -2671,23 +2461,13 @@
           <w:szCs w:val="26"/>
         </w:rPr>
       </w:pPr>
-      <w:proofErr w:type="spellStart"/>
-      <w:r>
-        <w:rPr>
-          <w:rFonts w:ascii="Tahoma" w:hAnsi="Tahoma" w:cs="Tahoma"/>
-          <w:sz w:val="26"/>
-          <w:szCs w:val="26"/>
-        </w:rPr>
-        <w:t>Coupling</w:t>
-      </w:r>
-      <w:proofErr w:type="spellEnd"/>
-      <w:r>
-        <w:rPr>
-          <w:rFonts w:ascii="Tahoma" w:hAnsi="Tahoma" w:cs="Tahoma"/>
-          <w:sz w:val="26"/>
-          <w:szCs w:val="26"/>
-        </w:rPr>
-        <w:t xml:space="preserve"> afferente: 8</w:t>
+      <w:r>
+        <w:rPr>
+          <w:rFonts w:ascii="Tahoma" w:hAnsi="Tahoma" w:cs="Tahoma"/>
+          <w:sz w:val="26"/>
+          <w:szCs w:val="26"/>
+        </w:rPr>
+        <w:t>Coupling afferente: 8</w:t>
       </w:r>
     </w:p>
     <w:p>
@@ -2703,23 +2483,13 @@
           <w:szCs w:val="26"/>
         </w:rPr>
       </w:pPr>
-      <w:proofErr w:type="spellStart"/>
-      <w:r>
-        <w:rPr>
-          <w:rFonts w:ascii="Tahoma" w:hAnsi="Tahoma" w:cs="Tahoma"/>
-          <w:sz w:val="26"/>
-          <w:szCs w:val="26"/>
-        </w:rPr>
-        <w:t>Coupling</w:t>
-      </w:r>
-      <w:proofErr w:type="spellEnd"/>
-      <w:r>
-        <w:rPr>
-          <w:rFonts w:ascii="Tahoma" w:hAnsi="Tahoma" w:cs="Tahoma"/>
-          <w:sz w:val="26"/>
-          <w:szCs w:val="26"/>
-        </w:rPr>
-        <w:t xml:space="preserve"> efferente: 4</w:t>
+      <w:r>
+        <w:rPr>
+          <w:rFonts w:ascii="Tahoma" w:hAnsi="Tahoma" w:cs="Tahoma"/>
+          <w:sz w:val="26"/>
+          <w:szCs w:val="26"/>
+        </w:rPr>
+        <w:t>Coupling efferente: 4</w:t>
       </w:r>
     </w:p>
     <w:p>
@@ -2799,39 +2569,24 @@
           <w:sz w:val="26"/>
           <w:szCs w:val="26"/>
         </w:rPr>
-        <w:t>La complessità ciclomatica</w:t>
-      </w:r>
-      <w:r>
-        <w:rPr>
-          <w:rFonts w:ascii="Tahoma" w:hAnsi="Tahoma" w:cs="Tahoma"/>
-          <w:sz w:val="26"/>
-          <w:szCs w:val="26"/>
-        </w:rPr>
-        <w:t xml:space="preserve"> </w:t>
-      </w:r>
-      <w:r>
-        <w:rPr>
-          <w:rFonts w:ascii="Tahoma" w:hAnsi="Tahoma" w:cs="Tahoma"/>
-          <w:sz w:val="26"/>
-          <w:szCs w:val="26"/>
-        </w:rPr>
-        <w:t>è una metrica che misura la complessità del codice sorgente. Essa rappresenta il numero di percorsi indipendenti attraverso un programma e fornisce un'indicazione del livello di complessità e manutenibilità di un modulo software.</w:t>
-      </w:r>
-    </w:p>
-    <w:p>
-      <w:pPr>
-        <w:rPr>
-          <w:rFonts w:ascii="Tahoma" w:hAnsi="Tahoma" w:cs="Tahoma"/>
-          <w:sz w:val="26"/>
-          <w:szCs w:val="26"/>
-        </w:rPr>
-      </w:pPr>
-      <w:r>
-        <w:rPr>
-          <w:rFonts w:ascii="Tahoma" w:hAnsi="Tahoma" w:cs="Tahoma"/>
-          <w:sz w:val="26"/>
-          <w:szCs w:val="26"/>
-        </w:rPr>
+        <w:t>La complessità ciclomatica è una metrica che misura la complessità del codice sorgente. Essa rappresenta il numero di percorsi indipendenti attraverso un programma e fornisce un'indicazione del livello di complessità e manutenibilità di un modulo software.</w:t>
+      </w:r>
+    </w:p>
+    <w:p>
+      <w:pPr>
+        <w:rPr>
+          <w:rFonts w:ascii="Tahoma" w:hAnsi="Tahoma" w:cs="Tahoma"/>
+          <w:sz w:val="26"/>
+          <w:szCs w:val="26"/>
+        </w:rPr>
+      </w:pPr>
+      <w:r>
+        <w:rPr>
+          <w:rFonts w:ascii="Tahoma" w:hAnsi="Tahoma" w:cs="Tahoma"/>
+          <w:sz w:val="26"/>
+          <w:szCs w:val="26"/>
+        </w:rPr>
+        <w:lastRenderedPageBreak/>
         <w:t>Andiamo ad analizzare e calcolare la complessità ciclomatica di questa funzione che si trova all’interno della classe Carrello</w:t>
       </w:r>
       <w:r>
@@ -2840,38 +2595,21 @@
           <w:sz w:val="26"/>
           <w:szCs w:val="26"/>
         </w:rPr>
-        <w:t xml:space="preserve"> tramite l’utilizzo di </w:t>
-      </w:r>
-      <w:proofErr w:type="spellStart"/>
-      <w:r>
-        <w:rPr>
-          <w:rFonts w:ascii="Tahoma" w:hAnsi="Tahoma" w:cs="Tahoma"/>
-          <w:sz w:val="26"/>
-          <w:szCs w:val="26"/>
-        </w:rPr>
-        <w:t>StanIde</w:t>
-      </w:r>
-      <w:proofErr w:type="spellEnd"/>
-      <w:r>
-        <w:rPr>
-          <w:rFonts w:ascii="Tahoma" w:hAnsi="Tahoma" w:cs="Tahoma"/>
-          <w:sz w:val="26"/>
-          <w:szCs w:val="26"/>
-        </w:rPr>
-        <w:t>:</w:t>
-      </w:r>
-    </w:p>
-    <w:p>
-      <w:pPr>
-        <w:rPr>
-          <w:rFonts w:ascii="Tahoma" w:hAnsi="Tahoma" w:cs="Tahoma"/>
-          <w:sz w:val="26"/>
-          <w:szCs w:val="26"/>
-        </w:rPr>
-      </w:pPr>
-      <w:r>
-        <w:rPr>
-          <w:rFonts w:ascii="Tahoma" w:hAnsi="Tahoma" w:cs="Tahoma"/>
+        <w:t xml:space="preserve"> tramite l’utilizzo di StanIde:</w:t>
+      </w:r>
+    </w:p>
+    <w:p>
+      <w:pPr>
+        <w:rPr>
+          <w:rFonts w:ascii="Tahoma" w:hAnsi="Tahoma" w:cs="Tahoma"/>
+          <w:sz w:val="26"/>
+          <w:szCs w:val="26"/>
+        </w:rPr>
+      </w:pPr>
+      <w:r>
+        <w:rPr>
+          <w:rFonts w:ascii="Tahoma" w:hAnsi="Tahoma" w:cs="Tahoma"/>
+          <w:noProof/>
           <w:sz w:val="26"/>
           <w:szCs w:val="26"/>
         </w:rPr>
@@ -2891,7 +2629,7 @@
                     <pic:cNvPicPr/>
                   </pic:nvPicPr>
                   <pic:blipFill>
-                    <a:blip r:embed="rId12"/>
+                    <a:blip r:embed="rId13"/>
                     <a:stretch>
                       <a:fillRect/>
                     </a:stretch>
@@ -2944,7 +2682,6 @@
           <w:sz w:val="26"/>
           <w:szCs w:val="26"/>
         </w:rPr>
-        <w:lastRenderedPageBreak/>
         <w:drawing>
           <wp:anchor distT="0" distB="0" distL="114300" distR="114300" simplePos="0" relativeHeight="251663360" behindDoc="1" locked="0" layoutInCell="1" allowOverlap="1" wp14:anchorId="484EDB7F" wp14:editId="0B49C05C">
             <wp:simplePos x="0" y="0"/>
@@ -2971,7 +2708,7 @@
                     </pic:cNvPicPr>
                   </pic:nvPicPr>
                   <pic:blipFill>
-                    <a:blip r:embed="rId13">
+                    <a:blip r:embed="rId14">
                       <a:extLst>
                         <a:ext uri="{28A0092B-C50C-407E-A947-70E740481C1C}">
                           <a14:useLocalDpi xmlns:a14="http://schemas.microsoft.com/office/drawing/2010/main" val="0"/>
@@ -3061,25 +2798,7 @@
           <w:sz w:val="26"/>
           <w:szCs w:val="26"/>
         </w:rPr>
-        <w:t xml:space="preserve">Nel progetto sono stati utilizzati due pattern: il singleton pattern e il </w:t>
-      </w:r>
-      <w:proofErr w:type="spellStart"/>
-      <w:r>
-        <w:rPr>
-          <w:rFonts w:ascii="Tahoma" w:hAnsi="Tahoma" w:cs="Tahoma"/>
-          <w:sz w:val="26"/>
-          <w:szCs w:val="26"/>
-        </w:rPr>
-        <w:t>observer-observable</w:t>
-      </w:r>
-      <w:proofErr w:type="spellEnd"/>
-      <w:r>
-        <w:rPr>
-          <w:rFonts w:ascii="Tahoma" w:hAnsi="Tahoma" w:cs="Tahoma"/>
-          <w:sz w:val="26"/>
-          <w:szCs w:val="26"/>
-        </w:rPr>
-        <w:t xml:space="preserve"> pattern. </w:t>
+        <w:t xml:space="preserve">Nel progetto sono stati utilizzati due pattern: il singleton pattern e il observer-observable pattern. </w:t>
       </w:r>
     </w:p>
     <w:p>
@@ -3120,35 +2839,8 @@
           <w:sz w:val="26"/>
           <w:szCs w:val="26"/>
         </w:rPr>
-        <w:t xml:space="preserve">privato che garantisca l’esistenza di una sola istanza e un metodo </w:t>
-      </w:r>
-      <w:proofErr w:type="spellStart"/>
-      <w:proofErr w:type="gramStart"/>
-      <w:r>
-        <w:rPr>
-          <w:rFonts w:ascii="Tahoma" w:hAnsi="Tahoma" w:cs="Tahoma"/>
-          <w:sz w:val="26"/>
-          <w:szCs w:val="26"/>
-        </w:rPr>
-        <w:t>getInstance</w:t>
-      </w:r>
-      <w:proofErr w:type="spellEnd"/>
-      <w:r>
-        <w:rPr>
-          <w:rFonts w:ascii="Tahoma" w:hAnsi="Tahoma" w:cs="Tahoma"/>
-          <w:sz w:val="26"/>
-          <w:szCs w:val="26"/>
-        </w:rPr>
-        <w:t>(</w:t>
-      </w:r>
-      <w:proofErr w:type="gramEnd"/>
-      <w:r>
-        <w:rPr>
-          <w:rFonts w:ascii="Tahoma" w:hAnsi="Tahoma" w:cs="Tahoma"/>
-          <w:sz w:val="26"/>
-          <w:szCs w:val="26"/>
-        </w:rPr>
-        <w:t>) per poter richiamare tra le varie classi la connessione al database.</w:t>
+        <w:lastRenderedPageBreak/>
+        <w:t>privato che garantisca l’esistenza di una sola istanza e un metodo getInstance() per poter richiamare tra le varie classi la connessione al database.</w:t>
       </w:r>
     </w:p>
     <w:p>
@@ -3173,25 +2865,7 @@
           <w:sz w:val="26"/>
           <w:szCs w:val="26"/>
         </w:rPr>
-        <w:t xml:space="preserve">Questo meccanismo di comunicazione si basa sull'utilizzo di un'interfaccia denominata </w:t>
-      </w:r>
-      <w:proofErr w:type="spellStart"/>
-      <w:r>
-        <w:rPr>
-          <w:rFonts w:ascii="Tahoma" w:hAnsi="Tahoma" w:cs="Tahoma"/>
-          <w:sz w:val="26"/>
-          <w:szCs w:val="26"/>
-        </w:rPr>
-        <w:t>CarrelloObserver</w:t>
-      </w:r>
-      <w:proofErr w:type="spellEnd"/>
-      <w:r>
-        <w:rPr>
-          <w:rFonts w:ascii="Tahoma" w:hAnsi="Tahoma" w:cs="Tahoma"/>
-          <w:sz w:val="26"/>
-          <w:szCs w:val="26"/>
-        </w:rPr>
-        <w:t xml:space="preserve">, che agisce come intermediario tra il portale di ordinazione e la classe Carrello. Quando l'utente preme </w:t>
+        <w:t xml:space="preserve">Questo meccanismo di comunicazione si basa sull'utilizzo di un'interfaccia denominata CarrelloObserver, che agisce come intermediario tra il portale di ordinazione e la classe Carrello. Quando l'utente preme </w:t>
       </w:r>
       <w:r>
         <w:rPr>
@@ -3207,25 +2881,7 @@
           <w:sz w:val="26"/>
           <w:szCs w:val="26"/>
         </w:rPr>
-        <w:t xml:space="preserve"> pulsante sul portale di ordinazione, l'</w:t>
-      </w:r>
-      <w:proofErr w:type="spellStart"/>
-      <w:r>
-        <w:rPr>
-          <w:rFonts w:ascii="Tahoma" w:hAnsi="Tahoma" w:cs="Tahoma"/>
-          <w:sz w:val="26"/>
-          <w:szCs w:val="26"/>
-        </w:rPr>
-        <w:t>observer</w:t>
-      </w:r>
-      <w:proofErr w:type="spellEnd"/>
-      <w:r>
-        <w:rPr>
-          <w:rFonts w:ascii="Tahoma" w:hAnsi="Tahoma" w:cs="Tahoma"/>
-          <w:sz w:val="26"/>
-          <w:szCs w:val="26"/>
-        </w:rPr>
-        <w:t>, implementato dal portale stesso, comunica con il Carrello tramite l'interfaccia. A sua volta, il Carrello notifica il sistema, che provvede a mostrare una notifica a schermo.</w:t>
+        <w:t xml:space="preserve"> pulsante sul portale di ordinazione, l'observer, implementato dal portale stesso, comunica con il Carrello tramite l'interfaccia. A sua volta, il Carrello notifica il sistema, che provvede a mostrare una notifica a schermo.</w:t>
       </w:r>
     </w:p>
     <w:p>
@@ -3246,8 +2902,8 @@
       </w:r>
     </w:p>
     <w:sectPr>
-      <w:headerReference w:type="default" r:id="rId14"/>
-      <w:footerReference w:type="default" r:id="rId15"/>
+      <w:headerReference w:type="default" r:id="rId15"/>
+      <w:footerReference w:type="default" r:id="rId16"/>
       <w:pgSz w:w="11906" w:h="16838"/>
       <w:pgMar w:top="1417" w:right="1134" w:bottom="1134" w:left="1134" w:header="708" w:footer="708" w:gutter="0"/>
       <w:cols w:space="708"/>
@@ -3358,11 +3014,9 @@
     <w:r>
       <w:ptab w:relativeTo="margin" w:alignment="center" w:leader="none"/>
     </w:r>
-    <w:proofErr w:type="spellStart"/>
     <w:r>
       <w:t>Documentation</w:t>
     </w:r>
-    <w:proofErr w:type="spellEnd"/>
     <w:r>
       <w:ptab w:relativeTo="margin" w:alignment="right" w:leader="none"/>
     </w:r>
@@ -6947,6 +6601,7 @@
   <w:style w:type="character" w:default="1" w:styleId="Carpredefinitoparagrafo">
     <w:name w:val="Default Paragraph Font"/>
     <w:uiPriority w:val="1"/>
+    <w:semiHidden/>
     <w:unhideWhenUsed/>
   </w:style>
   <w:style w:type="table" w:default="1" w:styleId="Tabellanormale">

</xml_diff>